<commit_message>
#57 annex 1 - project plan added
</commit_message>
<xml_diff>
--- a/doc/Annex 1.docx
+++ b/doc/Annex 1.docx
@@ -13,7 +13,99 @@
         <w:rPr>
           <w:lang w:val="en-US"/>
         </w:rPr>
-        <w:t>Annex 1: Project Plan</w:t>
+        <w:t xml:space="preserve">Annex 1: </w:t>
+      </w:r>
+      <w:r>
+        <w:rPr>
+          <w:lang w:val="en-US"/>
+        </w:rPr>
+        <w:t xml:space="preserve">Software </w:t>
+      </w:r>
+      <w:r>
+        <w:rPr>
+          <w:lang w:val="en-US"/>
+        </w:rPr>
+        <w:t>Project Plan</w:t>
+      </w:r>
+    </w:p>
+    <w:p>
+      <w:pPr>
+        <w:rPr>
+          <w:lang w:val="en-US"/>
+        </w:rPr>
+      </w:pPr>
+      <w:r>
+        <w:rPr>
+          <w:lang w:val="en-US"/>
+        </w:rPr>
+        <w:t xml:space="preserve">In following annex, the organizational aspects of the chatbot’s development will be examined. </w:t>
+      </w:r>
+      <w:r>
+        <w:rPr>
+          <w:lang w:val="en-US"/>
+        </w:rPr>
+        <w:t xml:space="preserve">More precisely, </w:t>
+      </w:r>
+      <w:r>
+        <w:rPr>
+          <w:lang w:val="en-US"/>
+        </w:rPr>
+        <w:t xml:space="preserve">the software development process </w:t>
+      </w:r>
+      <w:r>
+        <w:rPr>
+          <w:lang w:val="en-US"/>
+        </w:rPr>
+        <w:t xml:space="preserve">is described as well as </w:t>
+      </w:r>
+      <w:r>
+        <w:rPr>
+          <w:lang w:val="en-US"/>
+        </w:rPr>
+        <w:t xml:space="preserve">the tools that </w:t>
+      </w:r>
+      <w:r>
+        <w:rPr>
+          <w:lang w:val="en-US"/>
+        </w:rPr>
+        <w:t xml:space="preserve">were used </w:t>
+      </w:r>
+      <w:r>
+        <w:rPr>
+          <w:lang w:val="en-US"/>
+        </w:rPr>
+        <w:t>to manage</w:t>
+      </w:r>
+      <w:r>
+        <w:rPr>
+          <w:lang w:val="en-US"/>
+        </w:rPr>
+        <w:t xml:space="preserve"> the process, followed by a detail</w:t>
+      </w:r>
+      <w:r>
+        <w:rPr>
+          <w:lang w:val="en-US"/>
+        </w:rPr>
+        <w:t>ed</w:t>
+      </w:r>
+      <w:r>
+        <w:rPr>
+          <w:lang w:val="en-US"/>
+        </w:rPr>
+        <w:t xml:space="preserve"> examination of the course of the project.</w:t>
+      </w:r>
+    </w:p>
+    <w:p>
+      <w:pPr>
+        <w:rPr>
+          <w:lang w:val="en-US"/>
+        </w:rPr>
+      </w:pPr>
+      <w:r>
+        <w:rPr>
+          <w:lang w:val="en-US"/>
+        </w:rPr>
+        <w:t>The second part of the annex examines the project’s viability, including the calculation of involved costs and possibilities for making profit.</w:t>
       </w:r>
     </w:p>
     <w:p>
@@ -73,13 +165,13 @@
           <w:lang w:val="en-US"/>
         </w:rPr>
         <w:tab/>
-        <w:t xml:space="preserve">The management of this project </w:t>
-      </w:r>
-      <w:r>
-        <w:rPr>
-          <w:lang w:val="en-US"/>
-        </w:rPr>
-        <w:t>is</w:t>
+        <w:t>The project’s management</w:t>
+      </w:r>
+      <w:r>
+        <w:rPr>
+          <w:lang w:val="en-US"/>
+        </w:rPr>
+        <w:t xml:space="preserve"> is</w:t>
       </w:r>
       <w:r>
         <w:rPr>
@@ -136,13 +228,19 @@
         <w:rPr>
           <w:lang w:val="en-US"/>
         </w:rPr>
-        <w:t xml:space="preserve">projects are too complex to plan </w:t>
-      </w:r>
-      <w:r>
-        <w:rPr>
-          <w:lang w:val="en-US"/>
-        </w:rPr>
-        <w:t xml:space="preserve">right from the beginning </w:t>
+        <w:t xml:space="preserve">projects are too complex to </w:t>
+      </w:r>
+      <w:r>
+        <w:rPr>
+          <w:lang w:val="en-US"/>
+        </w:rPr>
+        <w:t>be planned</w:t>
+      </w:r>
+      <w:r>
+        <w:rPr>
+          <w:lang w:val="en-US"/>
+        </w:rPr>
+        <w:t xml:space="preserve"> </w:t>
       </w:r>
       <w:r>
         <w:rPr>
@@ -154,13 +252,25 @@
         <w:rPr>
           <w:lang w:val="en-US"/>
         </w:rPr>
+        <w:t>in the early stages</w:t>
+      </w:r>
+      <w:r>
+        <w:rPr>
+          <w:lang w:val="en-US"/>
+        </w:rPr>
+        <w:t xml:space="preserve"> </w:t>
+      </w:r>
+      <w:r>
+        <w:rPr>
+          <w:lang w:val="en-US"/>
+        </w:rPr>
         <w:t xml:space="preserve">and therefore </w:t>
       </w:r>
       <w:r>
         <w:rPr>
           <w:lang w:val="en-US"/>
         </w:rPr>
-        <w:t>providing</w:t>
+        <w:t>provides</w:t>
       </w:r>
       <w:r>
         <w:rPr>
@@ -339,7 +449,7 @@
         <w:rPr>
           <w:lang w:val="en-US"/>
         </w:rPr>
-        <w:t xml:space="preserve">project team’s </w:t>
+        <w:t xml:space="preserve">team’s </w:t>
       </w:r>
       <w:r>
         <w:rPr>
@@ -423,26 +533,57 @@
         <w:rPr>
           <w:lang w:val="en-US"/>
         </w:rPr>
-        <w:t xml:space="preserve">only some artefacts were applied. The most important applied concept is the Sprint, a two-week time slot which is used to structure the project. At the beginning of each sprint, a </w:t>
+        <w:t xml:space="preserve">only some artefacts were applied. The most important applied concept is the </w:t>
       </w:r>
       <w:r>
         <w:rPr>
           <w:i/>
           <w:lang w:val="en-US"/>
         </w:rPr>
+        <w:t>Sprint</w:t>
+      </w:r>
+      <w:r>
+        <w:rPr>
+          <w:lang w:val="en-US"/>
+        </w:rPr>
+        <w:t xml:space="preserve">, a two-week time slot which is used to structure the project. At the beginning of each sprint, a </w:t>
+      </w:r>
+      <w:r>
+        <w:rPr>
+          <w:i/>
+          <w:lang w:val="en-US"/>
+        </w:rPr>
         <w:t>Sprint Planning</w:t>
       </w:r>
       <w:r>
         <w:rPr>
           <w:lang w:val="en-US"/>
         </w:rPr>
-        <w:t xml:space="preserve"> is realized between the author as well as the coordinator </w:t>
-      </w:r>
-      <w:r>
-        <w:rPr>
-          <w:lang w:val="en-US"/>
-        </w:rPr>
-        <w:t xml:space="preserve">of the bachelor thesis. </w:t>
+        <w:t xml:space="preserve"> is realized between the author</w:t>
+      </w:r>
+      <w:r>
+        <w:rPr>
+          <w:lang w:val="en-US"/>
+        </w:rPr>
+        <w:t xml:space="preserve"> and</w:t>
+      </w:r>
+      <w:r>
+        <w:rPr>
+          <w:lang w:val="en-US"/>
+        </w:rPr>
+        <w:t xml:space="preserve"> the coordinator </w:t>
+      </w:r>
+      <w:r>
+        <w:rPr>
+          <w:lang w:val="en-US"/>
+        </w:rPr>
+        <w:t>of project</w:t>
+      </w:r>
+      <w:r>
+        <w:rPr>
+          <w:lang w:val="en-US"/>
+        </w:rPr>
+        <w:t xml:space="preserve">. </w:t>
       </w:r>
       <w:r>
         <w:rPr>
@@ -538,7 +679,19 @@
         <w:rPr>
           <w:lang w:val="en-US"/>
         </w:rPr>
-        <w:t xml:space="preserve">takes place where the development team, meaning the author, presents its results to the </w:t>
+        <w:t xml:space="preserve">takes place where the development team, meaning the </w:t>
+      </w:r>
+      <w:r>
+        <w:rPr>
+          <w:lang w:val="en-US"/>
+        </w:rPr>
+        <w:t>student</w:t>
+      </w:r>
+      <w:r>
+        <w:rPr>
+          <w:lang w:val="en-US"/>
+        </w:rPr>
+        <w:t xml:space="preserve">, presents its results to the </w:t>
       </w:r>
       <w:r>
         <w:rPr>
@@ -648,37 +801,7 @@
         <w:rPr>
           <w:lang w:val="en-US"/>
         </w:rPr>
-        <w:t xml:space="preserve">functions </w:t>
-      </w:r>
-      <w:r>
-        <w:rPr>
-          <w:lang w:val="en-US"/>
-        </w:rPr>
-        <w:t xml:space="preserve">such as a visualization of the </w:t>
-      </w:r>
-      <w:r>
-        <w:rPr>
-          <w:lang w:val="en-US"/>
-        </w:rPr>
-        <w:t xml:space="preserve">task </w:t>
-      </w:r>
-      <w:r>
-        <w:rPr>
-          <w:lang w:val="en-US"/>
-        </w:rPr>
-        <w:t>in a board as we</w:t>
-      </w:r>
-      <w:r>
-        <w:rPr>
-          <w:lang w:val="en-US"/>
-        </w:rPr>
-        <w:t xml:space="preserve">ll as an overview of the remaining workload </w:t>
-      </w:r>
-      <w:r>
-        <w:rPr>
-          <w:lang w:val="en-US"/>
-        </w:rPr>
-        <w:t>with Burn-Down-Charts.</w:t>
+        <w:t>features</w:t>
       </w:r>
       <w:r>
         <w:rPr>
@@ -690,61 +813,135 @@
         <w:rPr>
           <w:lang w:val="en-US"/>
         </w:rPr>
-        <w:t xml:space="preserve">The ideal burndown is marked </w:t>
-      </w:r>
-      <w:r>
-        <w:rPr>
-          <w:lang w:val="en-US"/>
-        </w:rPr>
-        <w:t xml:space="preserve">as an ideal line </w:t>
-      </w:r>
-      <w:r>
-        <w:rPr>
-          <w:lang w:val="en-US"/>
-        </w:rPr>
-        <w:t xml:space="preserve">in the diagrams </w:t>
-      </w:r>
-      <w:r>
-        <w:rPr>
-          <w:lang w:val="en-US"/>
-        </w:rPr>
-        <w:t xml:space="preserve">which </w:t>
-      </w:r>
-      <w:r>
-        <w:rPr>
-          <w:lang w:val="en-US"/>
-        </w:rPr>
-        <w:t xml:space="preserve">sinks consistently during the sprint. However, due to the fact that this project was held in the course of the semester parallel to </w:t>
-      </w:r>
-      <w:r>
-        <w:rPr>
-          <w:lang w:val="en-US"/>
-        </w:rPr>
-        <w:t>usual</w:t>
-      </w:r>
-      <w:r>
-        <w:rPr>
-          <w:lang w:val="en-US"/>
-        </w:rPr>
-        <w:t xml:space="preserve"> classes and exams, this ideal </w:t>
-      </w:r>
-      <w:r>
-        <w:rPr>
-          <w:lang w:val="en-US"/>
-        </w:rPr>
-        <w:t xml:space="preserve">progress </w:t>
-      </w:r>
-      <w:r>
-        <w:rPr>
-          <w:lang w:val="en-US"/>
-        </w:rPr>
-        <w:t xml:space="preserve">could rarely be </w:t>
-      </w:r>
-      <w:r>
-        <w:rPr>
-          <w:lang w:val="en-US"/>
-        </w:rPr>
-        <w:t>complied with</w:t>
+        <w:t xml:space="preserve">such as a </w:t>
+      </w:r>
+      <w:r>
+        <w:rPr>
+          <w:lang w:val="en-US"/>
+        </w:rPr>
+        <w:t>board to visualize</w:t>
+      </w:r>
+      <w:r>
+        <w:rPr>
+          <w:lang w:val="en-US"/>
+        </w:rPr>
+        <w:t xml:space="preserve"> </w:t>
+      </w:r>
+      <w:r>
+        <w:rPr>
+          <w:lang w:val="en-US"/>
+        </w:rPr>
+        <w:t xml:space="preserve">tasks </w:t>
+      </w:r>
+      <w:r>
+        <w:rPr>
+          <w:lang w:val="en-US"/>
+        </w:rPr>
+        <w:t>as we</w:t>
+      </w:r>
+      <w:r>
+        <w:rPr>
+          <w:lang w:val="en-US"/>
+        </w:rPr>
+        <w:t>ll as an overview of the remaining workload</w:t>
+      </w:r>
+      <w:r>
+        <w:rPr>
+          <w:lang w:val="en-US"/>
+        </w:rPr>
+        <w:t xml:space="preserve"> and velocity</w:t>
+      </w:r>
+      <w:r>
+        <w:rPr>
+          <w:lang w:val="en-US"/>
+        </w:rPr>
+        <w:t>.</w:t>
+      </w:r>
+      <w:r>
+        <w:rPr>
+          <w:lang w:val="en-US"/>
+        </w:rPr>
+        <w:t xml:space="preserve"> </w:t>
+      </w:r>
+      <w:r>
+        <w:rPr>
+          <w:lang w:val="en-US"/>
+        </w:rPr>
+        <w:t xml:space="preserve">The tasks are </w:t>
+      </w:r>
+      <w:r>
+        <w:rPr>
+          <w:lang w:val="en-US"/>
+        </w:rPr>
+        <w:t xml:space="preserve">defined </w:t>
+      </w:r>
+      <w:r>
+        <w:rPr>
+          <w:lang w:val="en-US"/>
+        </w:rPr>
+        <w:t>in</w:t>
+      </w:r>
+      <w:r>
+        <w:rPr>
+          <w:lang w:val="en-US"/>
+        </w:rPr>
+        <w:t xml:space="preserve"> GitHub’s</w:t>
+      </w:r>
+      <w:r>
+        <w:rPr>
+          <w:lang w:val="en-US"/>
+        </w:rPr>
+        <w:t xml:space="preserve"> </w:t>
+      </w:r>
+      <w:r>
+        <w:rPr>
+          <w:i/>
+          <w:lang w:val="en-US"/>
+        </w:rPr>
+        <w:t>I</w:t>
+      </w:r>
+      <w:r>
+        <w:rPr>
+          <w:i/>
+          <w:lang w:val="en-US"/>
+        </w:rPr>
+        <w:t>ssues</w:t>
+      </w:r>
+      <w:r>
+        <w:rPr>
+          <w:lang w:val="en-US"/>
+        </w:rPr>
+        <w:t xml:space="preserve"> where </w:t>
+      </w:r>
+      <w:r>
+        <w:rPr>
+          <w:lang w:val="en-US"/>
+        </w:rPr>
+        <w:t>tasks can be named</w:t>
+      </w:r>
+      <w:r>
+        <w:rPr>
+          <w:lang w:val="en-US"/>
+        </w:rPr>
+        <w:t xml:space="preserve">, </w:t>
+      </w:r>
+      <w:r>
+        <w:rPr>
+          <w:lang w:val="en-US"/>
+        </w:rPr>
+        <w:t xml:space="preserve">described </w:t>
+      </w:r>
+      <w:r>
+        <w:rPr>
+          <w:lang w:val="en-US"/>
+        </w:rPr>
+        <w:t xml:space="preserve">and </w:t>
+      </w:r>
+      <w:r>
+        <w:rPr>
+          <w:lang w:val="en-US"/>
+        </w:rPr>
+        <w:t>estimated</w:t>
       </w:r>
       <w:r>
         <w:rPr>
@@ -756,129 +953,154 @@
         <w:rPr>
           <w:lang w:val="en-US"/>
         </w:rPr>
-        <w:t xml:space="preserve">The tasks are </w:t>
-      </w:r>
-      <w:r>
-        <w:rPr>
-          <w:lang w:val="en-US"/>
-        </w:rPr>
-        <w:t xml:space="preserve">defined </w:t>
-      </w:r>
-      <w:r>
-        <w:rPr>
-          <w:lang w:val="en-US"/>
-        </w:rPr>
-        <w:t>in</w:t>
-      </w:r>
-      <w:r>
-        <w:rPr>
-          <w:lang w:val="en-US"/>
-        </w:rPr>
-        <w:t xml:space="preserve"> GitHub’s</w:t>
-      </w:r>
-      <w:r>
-        <w:rPr>
+        <w:t xml:space="preserve">Story Points are used to estimate the workload of each issue. In this project, one story point is seen as the equivalent of 2 </w:t>
+      </w:r>
+      <w:r>
+        <w:rPr>
+          <w:lang w:val="en-US"/>
+        </w:rPr>
+        <w:t xml:space="preserve">– 3 </w:t>
+      </w:r>
+      <w:r>
+        <w:rPr>
+          <w:lang w:val="en-US"/>
+        </w:rPr>
+        <w:t xml:space="preserve">hours of </w:t>
+      </w:r>
+      <w:r>
+        <w:rPr>
+          <w:lang w:val="en-US"/>
+        </w:rPr>
+        <w:t>work</w:t>
+      </w:r>
+      <w:r>
+        <w:rPr>
+          <w:lang w:val="en-US"/>
+        </w:rPr>
+        <w:t xml:space="preserve">. </w:t>
+      </w:r>
+      <w:r>
+        <w:rPr>
+          <w:lang w:val="en-US"/>
+        </w:rPr>
+        <w:t xml:space="preserve">The iterations are planned and defined using </w:t>
+      </w:r>
+      <w:r>
+        <w:rPr>
+          <w:i/>
+          <w:lang w:val="en-US"/>
+        </w:rPr>
+        <w:t>Milestones</w:t>
+      </w:r>
+      <w:r>
+        <w:rPr>
+          <w:lang w:val="en-US"/>
+        </w:rPr>
+        <w:t xml:space="preserve"> which the different issues are assigned</w:t>
+      </w:r>
+      <w:r>
+        <w:rPr>
+          <w:lang w:val="en-US"/>
+        </w:rPr>
+        <w:t xml:space="preserve"> to</w:t>
+      </w:r>
+      <w:r>
+        <w:rPr>
+          <w:lang w:val="en-US"/>
+        </w:rPr>
+        <w:t>.</w:t>
+      </w:r>
+    </w:p>
+    <w:p>
+      <w:pPr>
+        <w:pStyle w:val="berschrift2"/>
+        <w:rPr>
+          <w:lang w:val="en-US"/>
+        </w:rPr>
+      </w:pPr>
+      <w:r>
+        <w:rPr>
+          <w:lang w:val="en-US"/>
+        </w:rPr>
+        <w:t xml:space="preserve">2.3 </w:t>
+      </w:r>
+      <w:r>
+        <w:rPr>
+          <w:lang w:val="en-US"/>
+        </w:rPr>
+        <w:t>Time Planning</w:t>
+      </w:r>
+    </w:p>
+    <w:p>
+      <w:pPr>
+        <w:rPr>
+          <w:lang w:val="en-US"/>
+        </w:rPr>
+      </w:pPr>
+      <w:r>
+        <w:rPr>
+          <w:lang w:val="en-US"/>
+        </w:rPr>
+        <w:tab/>
+      </w:r>
+      <w:r>
+        <w:rPr>
+          <w:lang w:val="en-US"/>
+        </w:rPr>
+        <w:t>The Kick-Off Meeting took place at 5</w:t>
+      </w:r>
+      <w:r>
+        <w:rPr>
+          <w:vertAlign w:val="superscript"/>
+          <w:lang w:val="en-US"/>
+        </w:rPr>
+        <w:t>th</w:t>
+      </w:r>
+      <w:r>
+        <w:rPr>
+          <w:lang w:val="en-US"/>
+        </w:rPr>
+        <w:t xml:space="preserve"> December 2016, where the elemental concepts of the project </w:t>
+      </w:r>
+      <w:r>
+        <w:rPr>
+          <w:lang w:val="en-US"/>
+        </w:rPr>
+        <w:t>were</w:t>
+      </w:r>
+      <w:r>
+        <w:rPr>
+          <w:lang w:val="en-US"/>
+        </w:rPr>
+        <w:tab/>
+      </w:r>
+      <w:r>
+        <w:rPr>
+          <w:lang w:val="en-US"/>
+        </w:rPr>
+        <w:t xml:space="preserve"> discussed. Due to the fact that this project was held in the course of the semester parallel to usual classes and exam periods, there were some time breaks between the </w:t>
+      </w:r>
+      <w:r>
+        <w:rPr>
+          <w:lang w:val="en-US"/>
+        </w:rPr>
+        <w:t>two week sprints</w:t>
+      </w:r>
+      <w:r>
+        <w:rPr>
+          <w:lang w:val="en-US"/>
+        </w:rPr>
+        <w:t xml:space="preserve"> in which the development on the project paused.</w:t>
+      </w:r>
+      <w:r>
+        <w:rPr>
+          <w:i/>
           <w:lang w:val="en-US"/>
         </w:rPr>
         <w:t xml:space="preserve"> </w:t>
       </w:r>
       <w:r>
         <w:rPr>
-          <w:i/>
-          <w:lang w:val="en-US"/>
-        </w:rPr>
-        <w:t>I</w:t>
-      </w:r>
-      <w:r>
-        <w:rPr>
-          <w:i/>
-          <w:lang w:val="en-US"/>
-        </w:rPr>
-        <w:t>ssues</w:t>
-      </w:r>
-      <w:r>
-        <w:rPr>
-          <w:lang w:val="en-US"/>
-        </w:rPr>
-        <w:t xml:space="preserve"> where </w:t>
-      </w:r>
-      <w:r>
-        <w:rPr>
-          <w:lang w:val="en-US"/>
-        </w:rPr>
-        <w:t>tasks can be named</w:t>
-      </w:r>
-      <w:r>
-        <w:rPr>
-          <w:lang w:val="en-US"/>
-        </w:rPr>
-        <w:t xml:space="preserve">, </w:t>
-      </w:r>
-      <w:r>
-        <w:rPr>
-          <w:lang w:val="en-US"/>
-        </w:rPr>
-        <w:t xml:space="preserve">described </w:t>
-      </w:r>
-      <w:r>
-        <w:rPr>
-          <w:lang w:val="en-US"/>
-        </w:rPr>
-        <w:t xml:space="preserve">and </w:t>
-      </w:r>
-      <w:r>
-        <w:rPr>
-          <w:lang w:val="en-US"/>
-        </w:rPr>
-        <w:t>estimated</w:t>
-      </w:r>
-      <w:r>
-        <w:rPr>
-          <w:lang w:val="en-US"/>
-        </w:rPr>
-        <w:t xml:space="preserve">. </w:t>
-      </w:r>
-      <w:r>
-        <w:rPr>
-          <w:lang w:val="en-US"/>
-        </w:rPr>
-        <w:t xml:space="preserve">Story Points are used to estimate the workload of each issue. In this project, one story point is seen as the equivalent of 2 hours of working. </w:t>
-      </w:r>
-    </w:p>
-    <w:p>
-      <w:pPr>
-        <w:pStyle w:val="berschrift2"/>
-        <w:rPr>
-          <w:lang w:val="en-US"/>
-        </w:rPr>
-      </w:pPr>
-      <w:r>
-        <w:rPr>
-          <w:lang w:val="en-US"/>
-        </w:rPr>
-        <w:t xml:space="preserve">2.3 </w:t>
-      </w:r>
-      <w:r>
-        <w:rPr>
-          <w:lang w:val="en-US"/>
-        </w:rPr>
-        <w:t>Chronological Order</w:t>
-      </w:r>
-    </w:p>
-    <w:p>
-      <w:pPr>
-        <w:rPr>
-          <w:lang w:val="en-US"/>
-        </w:rPr>
-      </w:pPr>
-      <w:r>
-        <w:rPr>
-          <w:lang w:val="en-US"/>
-        </w:rPr>
-        <w:tab/>
-      </w:r>
-      <w:r>
-        <w:rPr>
           <w:lang w:val="en-US"/>
         </w:rPr>
         <w:t xml:space="preserve">The </w:t>
@@ -887,145 +1109,137 @@
         <w:rPr>
           <w:lang w:val="en-US"/>
         </w:rPr>
-        <w:t xml:space="preserve">Kick-Off Meeting </w:t>
-      </w:r>
-      <w:r>
-        <w:rPr>
-          <w:lang w:val="en-US"/>
-        </w:rPr>
-        <w:t>took place at 5</w:t>
-      </w:r>
-      <w:r>
-        <w:rPr>
-          <w:vertAlign w:val="superscript"/>
-          <w:lang w:val="en-US"/>
-        </w:rPr>
-        <w:t>th</w:t>
-      </w:r>
-      <w:r>
-        <w:rPr>
-          <w:lang w:val="en-US"/>
-        </w:rPr>
-        <w:t xml:space="preserve"> December 2016, where the elemental concepts of the project where discussed. Due to the </w:t>
-      </w:r>
-      <w:r>
-        <w:rPr>
-          <w:lang w:val="en-US"/>
-        </w:rPr>
-        <w:t>exams and vacations in December and January, the first two sprints</w:t>
-      </w:r>
-      <w:r>
-        <w:rPr>
-          <w:lang w:val="en-US"/>
-        </w:rPr>
-        <w:t>, including the project’s research phase,</w:t>
-      </w:r>
-      <w:r>
-        <w:rPr>
-          <w:lang w:val="en-US"/>
-        </w:rPr>
-        <w:t xml:space="preserve"> started irregularly with a longer time frame</w:t>
-      </w:r>
-      <w:r>
-        <w:rPr>
-          <w:lang w:val="en-US"/>
-        </w:rPr>
-        <w:t xml:space="preserve"> than </w:t>
-      </w:r>
-      <w:r>
-        <w:rPr>
-          <w:lang w:val="en-US"/>
-        </w:rPr>
-        <w:t>usually</w:t>
-      </w:r>
-      <w:r>
-        <w:rPr>
-          <w:lang w:val="en-US"/>
-        </w:rPr>
-        <w:t xml:space="preserve"> set</w:t>
-      </w:r>
-      <w:r>
-        <w:rPr>
-          <w:lang w:val="en-US"/>
-        </w:rPr>
-        <w:t xml:space="preserve">. This </w:t>
-      </w:r>
-      <w:r>
-        <w:rPr>
-          <w:lang w:val="en-US"/>
-        </w:rPr>
-        <w:t xml:space="preserve">following </w:t>
-      </w:r>
-      <w:bookmarkStart w:id="0" w:name="_GoBack"/>
+        <w:t>project consists</w:t>
+      </w:r>
+      <w:r>
+        <w:rPr>
+          <w:lang w:val="en-US"/>
+        </w:rPr>
+        <w:t xml:space="preserve"> of 11 iterations, the last one ending </w:t>
+      </w:r>
+      <w:r>
+        <w:rPr>
+          <w:lang w:val="en-US"/>
+        </w:rPr>
+        <w:t>a day before the submission date</w:t>
+      </w:r>
+      <w:r>
+        <w:rPr>
+          <w:lang w:val="en-US"/>
+        </w:rPr>
+        <w:t xml:space="preserve"> of the thesis</w:t>
+      </w:r>
+      <w:r>
+        <w:rPr>
+          <w:lang w:val="en-US"/>
+        </w:rPr>
+        <w:t xml:space="preserve">, the 2th </w:t>
+      </w:r>
+      <w:r>
+        <w:rPr>
+          <w:lang w:val="en-US"/>
+        </w:rPr>
+        <w:t>July, 2017.</w:t>
+      </w:r>
+    </w:p>
+    <w:p>
+      <w:pPr>
+        <w:rPr>
+          <w:lang w:val="en-US"/>
+        </w:rPr>
+      </w:pPr>
+      <w:r>
+        <w:rPr>
+          <w:lang w:val="en-US"/>
+        </w:rPr>
+        <w:t xml:space="preserve">The following section gives an overview of the iterations during this project, </w:t>
+      </w:r>
+      <w:r>
+        <w:rPr>
+          <w:lang w:val="en-US"/>
+        </w:rPr>
+        <w:t xml:space="preserve">finally </w:t>
+      </w:r>
+      <w:r>
+        <w:rPr>
+          <w:lang w:val="en-US"/>
+        </w:rPr>
+        <w:t>using Burn-Down-Charts and velocity tracking to visualize the project’s progress.</w:t>
+      </w:r>
+    </w:p>
+    <w:p>
+      <w:pPr>
+        <w:pStyle w:val="berschrift3"/>
+        <w:rPr>
+          <w:lang w:val="en-US"/>
+        </w:rPr>
+      </w:pPr>
+      <w:bookmarkStart w:id="0" w:name="_Toc358901436"/>
+      <w:bookmarkStart w:id="1" w:name="_Toc390519717"/>
+      <w:bookmarkStart w:id="2" w:name="_Toc390604870"/>
+      <w:r>
+        <w:rPr>
+          <w:lang w:val="en-US"/>
+        </w:rPr>
+        <w:lastRenderedPageBreak/>
+        <w:t>2.3.1</w:t>
+      </w:r>
+      <w:r>
+        <w:rPr>
+          <w:lang w:val="en-US"/>
+        </w:rPr>
+        <w:t xml:space="preserve"> Iteration </w:t>
+      </w:r>
+      <w:r>
+        <w:rPr>
+          <w:lang w:val="en-US"/>
+        </w:rPr>
+        <w:t>#</w:t>
+      </w:r>
+      <w:r>
+        <w:rPr>
+          <w:lang w:val="en-US"/>
+        </w:rPr>
+        <w:t>1 (30/12/2016 – 17/01/2017)</w:t>
+      </w:r>
       <w:bookmarkEnd w:id="0"/>
-      <w:r>
-        <w:rPr>
-          <w:lang w:val="en-US"/>
-        </w:rPr>
-        <w:t xml:space="preserve">section gives an overview of the </w:t>
-      </w:r>
-      <w:r>
-        <w:rPr>
-          <w:lang w:val="en-US"/>
-        </w:rPr>
-        <w:t xml:space="preserve">iterations during this project, using </w:t>
-      </w:r>
-      <w:r>
-        <w:rPr>
-          <w:lang w:val="en-US"/>
-        </w:rPr>
-        <w:t>ZenHub’s Burn-Down-Charts to visualize the project’s progress.</w:t>
-      </w:r>
-    </w:p>
-    <w:p>
-      <w:pPr>
-        <w:rPr>
-          <w:lang w:val="en-US"/>
-        </w:rPr>
-      </w:pPr>
-    </w:p>
-    <w:p>
-      <w:pPr>
-        <w:pStyle w:val="berschrift3"/>
-        <w:rPr>
-          <w:lang w:val="en-US"/>
-        </w:rPr>
-      </w:pPr>
-      <w:bookmarkStart w:id="1" w:name="_Toc358901436"/>
-      <w:bookmarkStart w:id="2" w:name="_Toc390519717"/>
-      <w:bookmarkStart w:id="3" w:name="_Toc390604870"/>
-      <w:r>
-        <w:rPr>
-          <w:lang w:val="en-US"/>
-        </w:rPr>
-        <w:t>2.3.1</w:t>
-      </w:r>
-      <w:r>
-        <w:rPr>
-          <w:lang w:val="en-US"/>
-        </w:rPr>
-        <w:t xml:space="preserve"> Iteration </w:t>
-      </w:r>
-      <w:r>
-        <w:rPr>
-          <w:lang w:val="en-US"/>
-        </w:rPr>
-        <w:t>#</w:t>
-      </w:r>
-      <w:r>
-        <w:rPr>
-          <w:lang w:val="en-US"/>
-        </w:rPr>
-        <w:t>1 (30/12/2016 – 17/01/2017)</w:t>
-      </w:r>
       <w:bookmarkEnd w:id="1"/>
       <w:bookmarkEnd w:id="2"/>
-      <w:bookmarkEnd w:id="3"/>
-      <w:r>
-        <w:rPr>
-          <w:lang w:val="en-US"/>
-        </w:rPr>
-        <w:t>: Planification &amp; Research</w:t>
+      <w:r>
+        <w:rPr>
+          <w:lang w:val="en-US"/>
+        </w:rPr>
+        <w:t xml:space="preserve">: </w:t>
+      </w:r>
+      <w:r>
+        <w:rPr>
+          <w:lang w:val="en-US"/>
+        </w:rPr>
+        <w:t>Planning</w:t>
+      </w:r>
+      <w:r>
+        <w:rPr>
+          <w:lang w:val="en-US"/>
+        </w:rPr>
+        <w:t xml:space="preserve"> </w:t>
+      </w:r>
+      <w:r>
+        <w:rPr>
+          <w:lang w:val="en-US"/>
+        </w:rPr>
+        <w:t>a</w:t>
+      </w:r>
+      <w:r>
+        <w:rPr>
+          <w:lang w:val="en-US"/>
+        </w:rPr>
+        <w:t>nd</w:t>
+      </w:r>
+      <w:r>
+        <w:rPr>
+          <w:lang w:val="en-US"/>
+        </w:rPr>
+        <w:t xml:space="preserve"> Research</w:t>
       </w:r>
     </w:p>
     <w:p>
@@ -1091,6 +1305,399 @@
     </w:p>
     <w:p>
       <w:pPr>
+        <w:pStyle w:val="berschrift3"/>
+        <w:rPr>
+          <w:lang w:val="en-US"/>
+        </w:rPr>
+      </w:pPr>
+      <w:r>
+        <w:rPr>
+          <w:lang w:val="en-US"/>
+        </w:rPr>
+        <w:t>2.3.2</w:t>
+      </w:r>
+      <w:r>
+        <w:rPr>
+          <w:lang w:val="en-US"/>
+        </w:rPr>
+        <w:t xml:space="preserve"> Iteratio</w:t>
+      </w:r>
+      <w:r>
+        <w:rPr>
+          <w:lang w:val="en-US"/>
+        </w:rPr>
+        <w:t xml:space="preserve">n </w:t>
+      </w:r>
+      <w:r>
+        <w:rPr>
+          <w:lang w:val="en-US"/>
+        </w:rPr>
+        <w:t>#</w:t>
+      </w:r>
+      <w:r>
+        <w:rPr>
+          <w:lang w:val="en-US"/>
+        </w:rPr>
+        <w:t>2</w:t>
+      </w:r>
+      <w:r>
+        <w:rPr>
+          <w:lang w:val="en-US"/>
+        </w:rPr>
+        <w:t xml:space="preserve"> (</w:t>
+      </w:r>
+      <w:r>
+        <w:rPr>
+          <w:lang w:val="en-US"/>
+        </w:rPr>
+        <w:t>17/01</w:t>
+      </w:r>
+      <w:r>
+        <w:rPr>
+          <w:lang w:val="en-US"/>
+        </w:rPr>
+        <w:t>/</w:t>
+      </w:r>
+      <w:r>
+        <w:rPr>
+          <w:lang w:val="en-US"/>
+        </w:rPr>
+        <w:t>2017</w:t>
+      </w:r>
+      <w:r>
+        <w:rPr>
+          <w:lang w:val="en-US"/>
+        </w:rPr>
+        <w:t xml:space="preserve"> – 07/02</w:t>
+      </w:r>
+      <w:r>
+        <w:rPr>
+          <w:lang w:val="en-US"/>
+        </w:rPr>
+        <w:t xml:space="preserve">/2017): </w:t>
+      </w:r>
+      <w:r>
+        <w:rPr>
+          <w:lang w:val="en-US"/>
+        </w:rPr>
+        <w:t>Further Research</w:t>
+      </w:r>
+    </w:p>
+    <w:p>
+      <w:pPr>
+        <w:rPr>
+          <w:lang w:val="en-US"/>
+        </w:rPr>
+      </w:pPr>
+      <w:r>
+        <w:rPr>
+          <w:lang w:val="en-US"/>
+        </w:rPr>
+        <w:tab/>
+      </w:r>
+      <w:r>
+        <w:rPr>
+          <w:lang w:val="en-US"/>
+        </w:rPr>
+        <w:t xml:space="preserve">In this iteration, the knowledge of the used geo-information system </w:t>
+      </w:r>
+      <w:r>
+        <w:rPr>
+          <w:lang w:val="en-US"/>
+        </w:rPr>
+        <w:t>was</w:t>
+      </w:r>
+      <w:r>
+        <w:rPr>
+          <w:lang w:val="en-US"/>
+        </w:rPr>
+        <w:t xml:space="preserve"> deepened by investigating how to extract essential tourist information from the database. On the other hand, a chatbot library </w:t>
+      </w:r>
+      <w:r>
+        <w:rPr>
+          <w:lang w:val="en-US"/>
+        </w:rPr>
+        <w:t xml:space="preserve">was </w:t>
+      </w:r>
+      <w:r>
+        <w:rPr>
+          <w:lang w:val="en-US"/>
+        </w:rPr>
+        <w:t>chosen after comparing different possible candidates. Besides, the project's documentation will be extended by describing theoretical concepts, used tools and the project's objectives.</w:t>
+      </w:r>
+    </w:p>
+    <w:p>
+      <w:pPr>
+        <w:pStyle w:val="berschrift3"/>
+        <w:rPr>
+          <w:lang w:val="en-US"/>
+        </w:rPr>
+      </w:pPr>
+      <w:r>
+        <w:rPr>
+          <w:lang w:val="en-US"/>
+        </w:rPr>
+        <w:t>2.3</w:t>
+      </w:r>
+      <w:r>
+        <w:rPr>
+          <w:lang w:val="en-US"/>
+        </w:rPr>
+        <w:t>.3</w:t>
+      </w:r>
+      <w:r>
+        <w:rPr>
+          <w:lang w:val="en-US"/>
+        </w:rPr>
+        <w:t xml:space="preserve"> Iteratio</w:t>
+      </w:r>
+      <w:r>
+        <w:rPr>
+          <w:lang w:val="en-US"/>
+        </w:rPr>
+        <w:t>n #3</w:t>
+      </w:r>
+      <w:r>
+        <w:rPr>
+          <w:lang w:val="en-US"/>
+        </w:rPr>
+        <w:t xml:space="preserve"> (</w:t>
+      </w:r>
+      <w:r>
+        <w:rPr>
+          <w:lang w:val="en-US"/>
+        </w:rPr>
+        <w:t>07/02</w:t>
+      </w:r>
+      <w:r>
+        <w:rPr>
+          <w:lang w:val="en-US"/>
+        </w:rPr>
+        <w:t>/</w:t>
+      </w:r>
+      <w:r>
+        <w:rPr>
+          <w:lang w:val="en-US"/>
+        </w:rPr>
+        <w:t>2017</w:t>
+      </w:r>
+      <w:r>
+        <w:rPr>
+          <w:lang w:val="en-US"/>
+        </w:rPr>
+        <w:t xml:space="preserve"> – 21/02</w:t>
+      </w:r>
+      <w:r>
+        <w:rPr>
+          <w:lang w:val="en-US"/>
+        </w:rPr>
+        <w:t xml:space="preserve">/2017): </w:t>
+      </w:r>
+      <w:r>
+        <w:rPr>
+          <w:lang w:val="en-US"/>
+        </w:rPr>
+        <w:t xml:space="preserve">Recommender System </w:t>
+      </w:r>
+      <w:r>
+        <w:rPr>
+          <w:lang w:val="en-US"/>
+        </w:rPr>
+        <w:t>and</w:t>
+      </w:r>
+      <w:r>
+        <w:rPr>
+          <w:lang w:val="en-US"/>
+        </w:rPr>
+        <w:t xml:space="preserve"> Design</w:t>
+      </w:r>
+    </w:p>
+    <w:p>
+      <w:pPr>
+        <w:rPr>
+          <w:lang w:val="en-US"/>
+        </w:rPr>
+      </w:pPr>
+      <w:r>
+        <w:rPr>
+          <w:lang w:val="en-US"/>
+        </w:rPr>
+        <w:tab/>
+      </w:r>
+      <w:r>
+        <w:rPr>
+          <w:lang w:val="en-US"/>
+        </w:rPr>
+        <w:t xml:space="preserve">In this iteration, recommender system libraries </w:t>
+      </w:r>
+      <w:r>
+        <w:rPr>
+          <w:lang w:val="en-US"/>
+        </w:rPr>
+        <w:t xml:space="preserve">were </w:t>
+      </w:r>
+      <w:r>
+        <w:rPr>
+          <w:lang w:val="en-US"/>
+        </w:rPr>
+        <w:t xml:space="preserve">examined to find out which one </w:t>
+      </w:r>
+      <w:r>
+        <w:rPr>
+          <w:lang w:val="en-US"/>
+        </w:rPr>
+        <w:t>was</w:t>
+      </w:r>
+      <w:r>
+        <w:rPr>
+          <w:lang w:val="en-US"/>
+        </w:rPr>
+        <w:t xml:space="preserve"> the most suitable for this project. Afterwards, the system's basic architecture </w:t>
+      </w:r>
+      <w:r>
+        <w:rPr>
+          <w:lang w:val="en-US"/>
+        </w:rPr>
+        <w:t>was</w:t>
+      </w:r>
+      <w:r>
+        <w:rPr>
+          <w:lang w:val="en-US"/>
+        </w:rPr>
+        <w:t xml:space="preserve"> </w:t>
+      </w:r>
+      <w:r>
+        <w:rPr>
+          <w:lang w:val="en-US"/>
+        </w:rPr>
+        <w:t xml:space="preserve">designed. On top of that, the project's documentation </w:t>
+      </w:r>
+      <w:r>
+        <w:rPr>
+          <w:lang w:val="en-US"/>
+        </w:rPr>
+        <w:t xml:space="preserve">was </w:t>
+      </w:r>
+      <w:r>
+        <w:rPr>
+          <w:lang w:val="en-US"/>
+        </w:rPr>
+        <w:t>extended.</w:t>
+      </w:r>
+    </w:p>
+    <w:p>
+      <w:pPr>
+        <w:pStyle w:val="berschrift3"/>
+        <w:rPr>
+          <w:lang w:val="en-US"/>
+        </w:rPr>
+      </w:pPr>
+      <w:r>
+        <w:rPr>
+          <w:lang w:val="en-US"/>
+        </w:rPr>
+        <w:t>2.3.4 Iteration #4 (21/02/2017 – 07/03/2017): Mockups</w:t>
+      </w:r>
+    </w:p>
+    <w:p>
+      <w:pPr>
+        <w:rPr>
+          <w:lang w:val="en-US"/>
+        </w:rPr>
+      </w:pPr>
+      <w:r>
+        <w:rPr>
+          <w:lang w:val="en-US"/>
+        </w:rPr>
+        <w:t>First</w:t>
+      </w:r>
+      <w:r>
+        <w:rPr>
+          <w:lang w:val="en-US"/>
+        </w:rPr>
+        <w:t xml:space="preserve"> mockups </w:t>
+      </w:r>
+      <w:r>
+        <w:rPr>
+          <w:lang w:val="en-US"/>
+        </w:rPr>
+        <w:t>were</w:t>
+      </w:r>
+      <w:r>
+        <w:rPr>
+          <w:lang w:val="en-US"/>
+        </w:rPr>
+        <w:t xml:space="preserve"> </w:t>
+      </w:r>
+      <w:r>
+        <w:rPr>
+          <w:lang w:val="en-US"/>
+        </w:rPr>
+        <w:t xml:space="preserve">implemented in which the design of certain components of the application </w:t>
+      </w:r>
+      <w:r>
+        <w:rPr>
+          <w:lang w:val="en-US"/>
+        </w:rPr>
+        <w:t>were</w:t>
+      </w:r>
+      <w:r>
+        <w:rPr>
+          <w:lang w:val="en-US"/>
+        </w:rPr>
+        <w:t xml:space="preserve"> tested. At first, the interaction of the application's chatbot layer with its environment </w:t>
+      </w:r>
+      <w:r>
+        <w:rPr>
+          <w:lang w:val="en-US"/>
+        </w:rPr>
+        <w:t>was</w:t>
+      </w:r>
+      <w:r>
+        <w:rPr>
+          <w:lang w:val="en-US"/>
+        </w:rPr>
+        <w:t xml:space="preserve"> set up, using </w:t>
+      </w:r>
+      <w:r>
+        <w:rPr>
+          <w:lang w:val="en-US"/>
+        </w:rPr>
+        <w:t xml:space="preserve">the </w:t>
+      </w:r>
+      <w:r>
+        <w:rPr>
+          <w:lang w:val="en-US"/>
+        </w:rPr>
+        <w:t xml:space="preserve">Telegram Bot API and the </w:t>
+      </w:r>
+      <w:r>
+        <w:rPr>
+          <w:lang w:val="en-US"/>
+        </w:rPr>
+        <w:t>API.AI</w:t>
+      </w:r>
+      <w:r>
+        <w:rPr>
+          <w:lang w:val="en-US"/>
+        </w:rPr>
+        <w:t xml:space="preserve"> </w:t>
+      </w:r>
+      <w:r>
+        <w:rPr>
+          <w:lang w:val="en-US"/>
+        </w:rPr>
+        <w:t>HTTP API</w:t>
+      </w:r>
+      <w:r>
+        <w:rPr>
+          <w:lang w:val="en-US"/>
+        </w:rPr>
+        <w:t>.</w:t>
+      </w:r>
+    </w:p>
+    <w:p>
+      <w:pPr>
         <w:rPr>
           <w:i/>
           <w:lang w:val="en-US"/>
@@ -1098,10 +1705,763 @@
       </w:pPr>
       <w:r>
         <w:rPr>
+          <w:lang w:val="en-US"/>
+        </w:rPr>
+        <w:t>T</w:t>
+      </w:r>
+      <w:r>
+        <w:rPr>
+          <w:lang w:val="en-US"/>
+        </w:rPr>
+        <w:t xml:space="preserve">he recommender component </w:t>
+      </w:r>
+      <w:r>
+        <w:rPr>
+          <w:lang w:val="en-US"/>
+        </w:rPr>
+        <w:t>was</w:t>
+      </w:r>
+      <w:r>
+        <w:rPr>
+          <w:lang w:val="en-US"/>
+        </w:rPr>
+        <w:t xml:space="preserve"> examined in more depth, meaning that a recommender library </w:t>
+      </w:r>
+      <w:r>
+        <w:rPr>
+          <w:lang w:val="en-US"/>
+        </w:rPr>
+        <w:t>was</w:t>
+      </w:r>
+      <w:r>
+        <w:rPr>
+          <w:lang w:val="en-US"/>
+        </w:rPr>
+        <w:t xml:space="preserve"> finally chosen and then used to mock up a POI recommender mechanism.</w:t>
+      </w:r>
+    </w:p>
+    <w:p>
+      <w:pPr>
+        <w:pStyle w:val="berschrift3"/>
+        <w:rPr>
+          <w:lang w:val="en-US"/>
+        </w:rPr>
+      </w:pPr>
+      <w:r>
+        <w:rPr>
+          <w:lang w:val="en-US"/>
+        </w:rPr>
+        <w:t>2.3.5 Iteration #5 (10/03/2017 – 24/03/2017): Recommender System Mockup</w:t>
+      </w:r>
+    </w:p>
+    <w:p>
+      <w:pPr>
+        <w:rPr>
+          <w:lang w:val="en-US"/>
+        </w:rPr>
+      </w:pPr>
+      <w:r>
+        <w:rPr>
+          <w:lang w:val="en-US"/>
+        </w:rPr>
+        <w:t xml:space="preserve">This iteration </w:t>
+      </w:r>
+      <w:r>
+        <w:rPr>
+          <w:lang w:val="en-US"/>
+        </w:rPr>
+        <w:t>centered</w:t>
+      </w:r>
+      <w:r>
+        <w:rPr>
+          <w:lang w:val="en-US"/>
+        </w:rPr>
+        <w:t xml:space="preserve"> on the design and first implementation of the application's recommender system. The library Apache </w:t>
+      </w:r>
+      <w:r>
+        <w:rPr>
           <w:i/>
           <w:lang w:val="en-US"/>
         </w:rPr>
+        <w:t>Mahout</w:t>
+      </w:r>
+      <w:r>
+        <w:rPr>
+          <w:lang w:val="en-US"/>
+        </w:rPr>
+        <w:t xml:space="preserve"> is used to implement a content-based filtering recommendation mechanism. The iteration includes the design of user and item profile</w:t>
+      </w:r>
+      <w:r>
+        <w:rPr>
+          <w:lang w:val="en-US"/>
+        </w:rPr>
+        <w:t>s</w:t>
+      </w:r>
+      <w:r>
+        <w:rPr>
+          <w:lang w:val="en-US"/>
+        </w:rPr>
+        <w:t xml:space="preserve"> as well as the investigation of how to retrieve the data from </w:t>
+      </w:r>
+      <w:r>
+        <w:rPr>
+          <w:i/>
+          <w:lang w:val="en-US"/>
+        </w:rPr>
+        <w:t>OpenStreetMap</w:t>
+      </w:r>
+      <w:r>
+        <w:rPr>
+          <w:lang w:val="en-US"/>
+        </w:rPr>
+        <w:t xml:space="preserve"> into the recommender system.</w:t>
+      </w:r>
+    </w:p>
+    <w:p>
+      <w:pPr>
+        <w:pStyle w:val="berschrift3"/>
+        <w:rPr>
+          <w:lang w:val="en-US"/>
+        </w:rPr>
+      </w:pPr>
+      <w:r>
+        <w:rPr>
+          <w:lang w:val="en-US"/>
+        </w:rPr>
+        <w:t>2.3.6 Iteration #6 (03/04/2017 – 17/04/2017): Collaborative Filtering &amp; Requirements</w:t>
+      </w:r>
+    </w:p>
+    <w:p>
+      <w:pPr>
+        <w:rPr>
+          <w:i/>
+          <w:lang w:val="en-US"/>
+        </w:rPr>
+      </w:pPr>
+      <w:r>
+        <w:rPr>
+          <w:lang w:val="en-US"/>
+        </w:rPr>
+        <w:t xml:space="preserve">In this </w:t>
+      </w:r>
+      <w:r>
+        <w:rPr>
+          <w:lang w:val="en-US"/>
+        </w:rPr>
+        <w:t>iteration</w:t>
+      </w:r>
+      <w:r>
+        <w:rPr>
+          <w:lang w:val="en-US"/>
+        </w:rPr>
+        <w:t xml:space="preserve">, the collaborative filtering recommender </w:t>
+      </w:r>
+      <w:r>
+        <w:rPr>
+          <w:lang w:val="en-US"/>
+        </w:rPr>
+        <w:t>was</w:t>
+      </w:r>
+      <w:r>
+        <w:rPr>
+          <w:lang w:val="en-US"/>
+        </w:rPr>
+        <w:t xml:space="preserve"> designed. Additionally</w:t>
+      </w:r>
+      <w:r>
+        <w:rPr>
+          <w:lang w:val="en-US"/>
+        </w:rPr>
+        <w:t>,</w:t>
+      </w:r>
+      <w:r>
+        <w:rPr>
+          <w:lang w:val="en-US"/>
+        </w:rPr>
+        <w:t xml:space="preserve"> the project's requirements </w:t>
+      </w:r>
+      <w:r>
+        <w:rPr>
+          <w:lang w:val="en-US"/>
+        </w:rPr>
+        <w:t>were examined</w:t>
+      </w:r>
+      <w:r>
+        <w:rPr>
+          <w:lang w:val="en-US"/>
+        </w:rPr>
+        <w:t xml:space="preserve"> as well as user-chatbot interaction</w:t>
+      </w:r>
+      <w:r>
+        <w:rPr>
+          <w:lang w:val="en-US"/>
+        </w:rPr>
+        <w:t>.</w:t>
+      </w:r>
+    </w:p>
+    <w:p>
+      <w:pPr>
+        <w:pStyle w:val="berschrift3"/>
+        <w:rPr>
+          <w:lang w:val="en-US"/>
+        </w:rPr>
+      </w:pPr>
+      <w:r>
+        <w:rPr>
+          <w:lang w:val="en-US"/>
+        </w:rPr>
+        <w:t>2.3.7 Iteration #7(18/04/2017 – 02/05/2017) Conversational Interface Design</w:t>
+      </w:r>
+    </w:p>
+    <w:p>
+      <w:pPr>
+        <w:rPr>
+          <w:lang w:val="en-US"/>
+        </w:rPr>
+      </w:pPr>
+      <w:r>
+        <w:rPr>
+          <w:lang w:val="en-US"/>
+        </w:rPr>
+        <w:t xml:space="preserve">In this </w:t>
+      </w:r>
+      <w:r>
+        <w:rPr>
+          <w:lang w:val="en-US"/>
+        </w:rPr>
+        <w:t>iteration</w:t>
+      </w:r>
+      <w:r>
+        <w:rPr>
+          <w:lang w:val="en-US"/>
+        </w:rPr>
+        <w:t xml:space="preserve">, the chatbot's conversational interface </w:t>
+      </w:r>
+      <w:r>
+        <w:rPr>
+          <w:lang w:val="en-US"/>
+        </w:rPr>
+        <w:t>was</w:t>
+      </w:r>
+      <w:r>
+        <w:rPr>
+          <w:lang w:val="en-US"/>
+        </w:rPr>
+        <w:t xml:space="preserve"> designed</w:t>
+      </w:r>
+      <w:r>
+        <w:rPr>
+          <w:lang w:val="en-US"/>
+        </w:rPr>
+        <w:t xml:space="preserve"> by modeling a conversation flow </w:t>
+      </w:r>
+      <w:r>
+        <w:rPr>
+          <w:lang w:val="en-US"/>
+        </w:rPr>
+        <w:t>graph</w:t>
+      </w:r>
+      <w:r>
+        <w:rPr>
+          <w:lang w:val="en-US"/>
+        </w:rPr>
+        <w:t xml:space="preserve">. The resulting knowledge </w:t>
+      </w:r>
+      <w:r>
+        <w:rPr>
+          <w:lang w:val="en-US"/>
+        </w:rPr>
+        <w:t>was</w:t>
+      </w:r>
+      <w:r>
+        <w:rPr>
+          <w:lang w:val="en-US"/>
+        </w:rPr>
+        <w:t xml:space="preserve"> </w:t>
+      </w:r>
+      <w:r>
+        <w:rPr>
+          <w:lang w:val="en-US"/>
+        </w:rPr>
+        <w:t>explained</w:t>
+      </w:r>
+      <w:r>
+        <w:rPr>
+          <w:lang w:val="en-US"/>
+        </w:rPr>
+        <w:t xml:space="preserve"> </w:t>
+      </w:r>
+      <w:r>
+        <w:rPr>
+          <w:lang w:val="en-US"/>
+        </w:rPr>
+        <w:t xml:space="preserve">in the </w:t>
+      </w:r>
+      <w:r>
+        <w:rPr>
+          <w:lang w:val="en-US"/>
+        </w:rPr>
+        <w:t>Theoretical</w:t>
+      </w:r>
+      <w:r>
+        <w:rPr>
+          <w:lang w:val="en-US"/>
+        </w:rPr>
+        <w:t xml:space="preserve"> Concepts</w:t>
+      </w:r>
+      <w:r>
+        <w:rPr>
+          <w:lang w:val="en-US"/>
+        </w:rPr>
+        <w:t xml:space="preserve"> chapter</w:t>
+      </w:r>
+      <w:r>
+        <w:rPr>
+          <w:lang w:val="en-US"/>
+        </w:rPr>
+        <w:t xml:space="preserve"> of the documentation</w:t>
+      </w:r>
+      <w:r>
+        <w:rPr>
+          <w:lang w:val="en-US"/>
+        </w:rPr>
+        <w:t xml:space="preserve">. On the other hand, user </w:t>
+      </w:r>
+      <w:r>
+        <w:rPr>
+          <w:lang w:val="en-US"/>
+        </w:rPr>
+        <w:t>ratings</w:t>
+      </w:r>
+      <w:r>
+        <w:rPr>
+          <w:lang w:val="en-US"/>
+        </w:rPr>
+        <w:t xml:space="preserve"> </w:t>
+      </w:r>
+      <w:r>
+        <w:rPr>
+          <w:lang w:val="en-US"/>
+        </w:rPr>
+        <w:t xml:space="preserve">were generated </w:t>
+      </w:r>
+      <w:r>
+        <w:rPr>
+          <w:lang w:val="en-US"/>
+        </w:rPr>
+        <w:t xml:space="preserve">for the </w:t>
+      </w:r>
+      <w:r>
+        <w:rPr>
+          <w:lang w:val="en-US"/>
+        </w:rPr>
+        <w:t>collaborative filtering</w:t>
+      </w:r>
+      <w:r>
+        <w:rPr>
+          <w:lang w:val="en-US"/>
+        </w:rPr>
+        <w:t xml:space="preserve"> </w:t>
+      </w:r>
+      <w:r>
+        <w:rPr>
+          <w:lang w:val="en-US"/>
+        </w:rPr>
+        <w:t>algorithm</w:t>
+      </w:r>
+      <w:r>
+        <w:rPr>
+          <w:lang w:val="en-US"/>
+        </w:rPr>
+        <w:t>.</w:t>
+      </w:r>
+    </w:p>
+    <w:p>
+      <w:pPr>
+        <w:pStyle w:val="berschrift3"/>
+        <w:rPr>
+          <w:lang w:val="en-US"/>
+        </w:rPr>
+      </w:pPr>
+      <w:r>
+        <w:rPr>
+          <w:lang w:val="en-US"/>
+        </w:rPr>
+        <w:t>2.3.8 Iteration #8 (04/05/2017 -18/05/2017) Conversation Flow Implementation</w:t>
+      </w:r>
+    </w:p>
+    <w:p>
+      <w:pPr>
+        <w:rPr>
+          <w:lang w:val="en-US"/>
+        </w:rPr>
+      </w:pPr>
+      <w:r>
+        <w:rPr>
+          <w:lang w:val="en-US"/>
+        </w:rPr>
+        <w:t xml:space="preserve">The previously specified conversation flow </w:t>
+      </w:r>
+      <w:r>
+        <w:rPr>
+          <w:lang w:val="en-US"/>
+        </w:rPr>
+        <w:t>was</w:t>
+      </w:r>
+      <w:r>
+        <w:rPr>
+          <w:lang w:val="en-US"/>
+        </w:rPr>
+        <w:t xml:space="preserve"> modeled in </w:t>
+      </w:r>
+      <w:r>
+        <w:rPr>
+          <w:lang w:val="en-US"/>
+        </w:rPr>
+        <w:t>API</w:t>
+      </w:r>
+      <w:r>
+        <w:rPr>
+          <w:lang w:val="en-US"/>
+        </w:rPr>
+        <w:t>.</w:t>
+      </w:r>
+      <w:r>
+        <w:rPr>
+          <w:lang w:val="en-US"/>
+        </w:rPr>
+        <w:t>AI</w:t>
+      </w:r>
+      <w:r>
+        <w:rPr>
+          <w:lang w:val="en-US"/>
+        </w:rPr>
+        <w:t xml:space="preserve"> </w:t>
+      </w:r>
+      <w:r>
+        <w:rPr>
+          <w:lang w:val="en-US"/>
+        </w:rPr>
+        <w:t xml:space="preserve">and the application's chatbot layer </w:t>
+      </w:r>
+      <w:r>
+        <w:rPr>
+          <w:lang w:val="en-US"/>
+        </w:rPr>
+        <w:t>was</w:t>
+      </w:r>
+      <w:r>
+        <w:rPr>
+          <w:lang w:val="en-US"/>
+        </w:rPr>
+        <w:t xml:space="preserve"> implemented to handle the conversation. On the other hand, the recommender component </w:t>
+      </w:r>
+      <w:r>
+        <w:rPr>
+          <w:lang w:val="en-US"/>
+        </w:rPr>
+        <w:t>was</w:t>
+      </w:r>
+      <w:r>
+        <w:rPr>
+          <w:lang w:val="en-US"/>
+        </w:rPr>
+        <w:t xml:space="preserve"> finished and documented.</w:t>
+      </w:r>
+    </w:p>
+    <w:p>
+      <w:pPr>
+        <w:pStyle w:val="berschrift3"/>
+        <w:rPr>
+          <w:lang w:val="en-US"/>
+        </w:rPr>
+      </w:pPr>
+      <w:r>
+        <w:rPr>
+          <w:lang w:val="en-US"/>
+        </w:rPr>
+        <w:t>2.3.9 Iteration #9 (18/05/2017 – 01/06/2017) Conversation Flow Refinement and Testing</w:t>
+      </w:r>
+    </w:p>
+    <w:p>
+      <w:pPr>
+        <w:rPr>
+          <w:lang w:val="en-US"/>
+        </w:rPr>
+      </w:pPr>
+      <w:r>
+        <w:rPr>
+          <w:lang w:val="en-US"/>
+        </w:rPr>
+        <w:t>The</w:t>
+      </w:r>
+      <w:r>
+        <w:rPr>
+          <w:lang w:val="en-US"/>
+        </w:rPr>
+        <w:t xml:space="preserve"> conversation flow </w:t>
+      </w:r>
+      <w:r>
+        <w:rPr>
+          <w:lang w:val="en-US"/>
+        </w:rPr>
+        <w:t>was</w:t>
+      </w:r>
+      <w:r>
+        <w:rPr>
+          <w:lang w:val="en-US"/>
+        </w:rPr>
+        <w:t xml:space="preserve"> refined to improve the conversation between user and chatbot. The rating mechanism </w:t>
+      </w:r>
+      <w:r>
+        <w:rPr>
+          <w:lang w:val="en-US"/>
+        </w:rPr>
+        <w:t>was</w:t>
+      </w:r>
+      <w:r>
+        <w:rPr>
+          <w:lang w:val="en-US"/>
+        </w:rPr>
+        <w:t xml:space="preserve"> implemented. Some performance tests for the recommendation mechanism </w:t>
+      </w:r>
+      <w:r>
+        <w:rPr>
+          <w:lang w:val="en-US"/>
+        </w:rPr>
+        <w:t>were</w:t>
+      </w:r>
+      <w:r>
+        <w:rPr>
+          <w:lang w:val="en-US"/>
+        </w:rPr>
+        <w:t xml:space="preserve"> implemented and the software </w:t>
+      </w:r>
+      <w:r>
+        <w:rPr>
+          <w:lang w:val="en-US"/>
+        </w:rPr>
+        <w:t>was</w:t>
+      </w:r>
+      <w:r>
+        <w:rPr>
+          <w:lang w:val="en-US"/>
+        </w:rPr>
+        <w:t xml:space="preserve"> evaluated using metrical code analysis tools.</w:t>
+      </w:r>
+    </w:p>
+    <w:p>
+      <w:pPr>
+        <w:pStyle w:val="berschrift3"/>
+        <w:rPr>
+          <w:lang w:val="en-US"/>
+        </w:rPr>
+      </w:pPr>
+      <w:r>
+        <w:rPr>
+          <w:lang w:val="en-US"/>
+        </w:rPr>
         <w:lastRenderedPageBreak/>
+        <w:t>2.3.10 Iteration #10 (03/06/2017 – 17/06/2017) Latex Setup</w:t>
+      </w:r>
+    </w:p>
+    <w:p>
+      <w:pPr>
+        <w:rPr>
+          <w:lang w:val="en-US"/>
+        </w:rPr>
+      </w:pPr>
+      <w:r>
+        <w:rPr>
+          <w:lang w:val="en-US"/>
+        </w:rPr>
+        <w:t xml:space="preserve">This iteration </w:t>
+      </w:r>
+      <w:r>
+        <w:rPr>
+          <w:lang w:val="en-US"/>
+        </w:rPr>
+        <w:t>dealt with</w:t>
+      </w:r>
+      <w:r>
+        <w:rPr>
+          <w:lang w:val="en-US"/>
+        </w:rPr>
+        <w:t xml:space="preserve"> </w:t>
+      </w:r>
+      <w:r>
+        <w:rPr>
+          <w:lang w:val="en-US"/>
+        </w:rPr>
+        <w:t xml:space="preserve">setting up the latex </w:t>
+      </w:r>
+      <w:r>
+        <w:rPr>
+          <w:lang w:val="en-US"/>
+        </w:rPr>
+        <w:t xml:space="preserve">file for the project’s </w:t>
+      </w:r>
+      <w:r>
+        <w:rPr>
+          <w:lang w:val="en-US"/>
+        </w:rPr>
+        <w:t>documentation</w:t>
+      </w:r>
+      <w:r>
+        <w:rPr>
+          <w:lang w:val="en-US"/>
+        </w:rPr>
+        <w:t xml:space="preserve">. Previously prepared drafts </w:t>
+      </w:r>
+      <w:r>
+        <w:rPr>
+          <w:lang w:val="en-US"/>
+        </w:rPr>
+        <w:t>were</w:t>
+      </w:r>
+      <w:r>
+        <w:rPr>
+          <w:lang w:val="en-US"/>
+        </w:rPr>
+        <w:t xml:space="preserve"> modified </w:t>
+      </w:r>
+      <w:r>
+        <w:rPr>
+          <w:lang w:val="en-US"/>
+        </w:rPr>
+        <w:t>and completed</w:t>
+      </w:r>
+      <w:r>
+        <w:rPr>
+          <w:lang w:val="en-US"/>
+        </w:rPr>
+        <w:t xml:space="preserve">. Several chapters and parts of the annex </w:t>
+      </w:r>
+      <w:r>
+        <w:rPr>
+          <w:lang w:val="en-US"/>
+        </w:rPr>
+        <w:t>were</w:t>
+      </w:r>
+      <w:r>
+        <w:rPr>
+          <w:lang w:val="en-US"/>
+        </w:rPr>
+        <w:t xml:space="preserve"> introduced into the latex document and the bibliography was formalized.</w:t>
+      </w:r>
+    </w:p>
+    <w:p>
+      <w:pPr>
+        <w:pStyle w:val="berschrift3"/>
+        <w:rPr>
+          <w:lang w:val="en-US"/>
+        </w:rPr>
+      </w:pPr>
+      <w:r>
+        <w:rPr>
+          <w:lang w:val="en-US"/>
+        </w:rPr>
+        <w:t>2.3.11 Iteration #11 (18/06/2017 – 02/07/2017) Documentation and Final Conversation Flow Adjustments</w:t>
+      </w:r>
+    </w:p>
+    <w:p>
+      <w:pPr>
+        <w:rPr>
+          <w:lang w:val="en-US"/>
+        </w:rPr>
+      </w:pPr>
+      <w:r>
+        <w:rPr>
+          <w:lang w:val="en-US"/>
+        </w:rPr>
+        <w:t xml:space="preserve">This iteration </w:t>
+      </w:r>
+      <w:r>
+        <w:rPr>
+          <w:lang w:val="en-US"/>
+        </w:rPr>
+        <w:t>concentrated</w:t>
+      </w:r>
+      <w:r>
+        <w:rPr>
+          <w:lang w:val="en-US"/>
+        </w:rPr>
+        <w:t xml:space="preserve"> on completing the project's documentation, </w:t>
+      </w:r>
+      <w:r>
+        <w:rPr>
+          <w:lang w:val="en-US"/>
+        </w:rPr>
+        <w:t xml:space="preserve">especially </w:t>
+      </w:r>
+      <w:r>
+        <w:rPr>
+          <w:lang w:val="en-US"/>
+        </w:rPr>
+        <w:t>outlining the project's relevant aspects and come to final conclusion</w:t>
+      </w:r>
+      <w:r>
+        <w:rPr>
+          <w:lang w:val="en-US"/>
+        </w:rPr>
+        <w:t>s</w:t>
+      </w:r>
+      <w:r>
+        <w:rPr>
+          <w:lang w:val="en-US"/>
+        </w:rPr>
+        <w:t xml:space="preserve">. The application's implementation </w:t>
+      </w:r>
+      <w:r>
+        <w:rPr>
+          <w:lang w:val="en-US"/>
+        </w:rPr>
+        <w:t>was</w:t>
+      </w:r>
+      <w:r>
+        <w:rPr>
+          <w:lang w:val="en-US"/>
+        </w:rPr>
+        <w:t xml:space="preserve"> only adjusted in refining the conversation flow and small refactorings in order to improve the code quality.</w:t>
+      </w:r>
+    </w:p>
+    <w:p>
+      <w:pPr>
+        <w:pStyle w:val="berschrift3"/>
+        <w:rPr>
+          <w:lang w:val="en-US"/>
+        </w:rPr>
+      </w:pPr>
+      <w:r>
+        <w:rPr>
+          <w:lang w:val="en-US"/>
+        </w:rPr>
+        <w:t>2.3.12</w:t>
+      </w:r>
+      <w:r>
+        <w:rPr>
+          <w:lang w:val="en-US"/>
+        </w:rPr>
+        <w:t xml:space="preserve"> </w:t>
+      </w:r>
+      <w:r>
+        <w:rPr>
+          <w:lang w:val="en-US"/>
+        </w:rPr>
+        <w:t>Burn-Down Chart and Velocity Tracking</w:t>
+      </w:r>
+    </w:p>
+    <w:p>
+      <w:pPr>
+        <w:spacing w:before="240"/>
+        <w:rPr>
+          <w:lang w:val="en-US"/>
+        </w:rPr>
+      </w:pPr>
+      <w:r>
+        <w:rPr>
+          <w:lang w:val="en-US"/>
+        </w:rPr>
         <w:pict>
           <v:shapetype id="_x0000_t75" coordsize="21600,21600" o:spt="75" o:preferrelative="t" path="m@4@5l@4@11@9@11@9@5xe" filled="f" stroked="f">
             <v:stroke joinstyle="miter"/>
@@ -1122,391 +2482,395 @@
             <v:path o:extrusionok="f" gradientshapeok="t" o:connecttype="rect"/>
             <o:lock v:ext="edit" aspectratio="t"/>
           </v:shapetype>
-          <v:shape id="_x0000_i1025" type="#_x0000_t75" style="width:453.5pt;height:38pt">
-            <v:imagedata r:id="rId5" o:title="Iteration1_StoryPoints"/>
+          <v:shape id="_x0000_i1025" type="#_x0000_t75" style="width:453.25pt;height:305.1pt">
+            <v:imagedata r:id="rId5" o:title="burndownchart"/>
           </v:shape>
         </w:pict>
       </w:r>
     </w:p>
     <w:p>
       <w:pPr>
-        <w:pStyle w:val="Listenabsatz"/>
-        <w:numPr>
-          <w:ilvl w:val="0"/>
-          <w:numId w:val="1"/>
-        </w:numPr>
-        <w:rPr>
-          <w:i/>
-          <w:lang w:val="en-US"/>
-        </w:rPr>
-      </w:pPr>
-      <w:r>
-        <w:rPr>
-          <w:i/>
-          <w:lang w:val="en-US"/>
-        </w:rPr>
-        <w:t>Get to know the platform</w:t>
-      </w:r>
-    </w:p>
-    <w:p>
-      <w:pPr>
-        <w:rPr>
-          <w:i/>
-          <w:lang w:val="en-US"/>
-        </w:rPr>
-      </w:pPr>
-      <w:r>
-        <w:rPr>
-          <w:i/>
-          <w:lang w:val="en-US"/>
-        </w:rPr>
-        <w:t>No overview of the burndown because the</w:t>
-      </w:r>
-      <w:r>
-        <w:rPr>
-          <w:i/>
-          <w:lang w:val="en-US"/>
-        </w:rPr>
-        <w:t xml:space="preserve"> issues’ status</w:t>
-      </w:r>
-      <w:r>
-        <w:rPr>
-          <w:i/>
+        <w:rPr>
+          <w:lang w:val="en-US"/>
+        </w:rPr>
+      </w:pPr>
+      <w:r>
+        <w:rPr>
+          <w:lang w:val="en-US"/>
+        </w:rPr>
+        <w:t>The Burn-Down</w:t>
+      </w:r>
+      <w:r>
+        <w:rPr>
+          <w:lang w:val="en-US"/>
+        </w:rPr>
+        <w:t xml:space="preserve">-Chart shows the progression of </w:t>
+      </w:r>
+      <w:r>
+        <w:rPr>
+          <w:lang w:val="en-US"/>
+        </w:rPr>
+        <w:t xml:space="preserve">story points in </w:t>
+      </w:r>
+      <w:r>
+        <w:rPr>
+          <w:lang w:val="en-US"/>
+        </w:rPr>
+        <w:t xml:space="preserve">the </w:t>
+      </w:r>
+      <w:r>
+        <w:rPr>
+          <w:lang w:val="en-US"/>
+        </w:rPr>
+        <w:t>development process</w:t>
+      </w:r>
+      <w:r>
+        <w:rPr>
+          <w:lang w:val="en-US"/>
+        </w:rPr>
+        <w:t>.</w:t>
+      </w:r>
+      <w:r>
+        <w:rPr>
+          <w:lang w:val="en-US"/>
+        </w:rPr>
+        <w:t xml:space="preserve"> The ideal </w:t>
+      </w:r>
+      <w:r>
+        <w:rPr>
+          <w:lang w:val="en-US"/>
+        </w:rPr>
+        <w:t xml:space="preserve">progression </w:t>
+      </w:r>
+      <w:r>
+        <w:rPr>
+          <w:lang w:val="en-US"/>
+        </w:rPr>
+        <w:t xml:space="preserve">is </w:t>
+      </w:r>
+      <w:r>
+        <w:rPr>
+          <w:lang w:val="en-US"/>
+        </w:rPr>
+        <w:t>represented</w:t>
+      </w:r>
+      <w:r>
+        <w:rPr>
+          <w:lang w:val="en-US"/>
+        </w:rPr>
+        <w:t xml:space="preserve"> in the</w:t>
+      </w:r>
+      <w:r>
+        <w:rPr>
+          <w:lang w:val="en-US"/>
+        </w:rPr>
+        <w:t xml:space="preserve"> grey</w:t>
+      </w:r>
+      <w:r>
+        <w:rPr>
+          <w:lang w:val="en-US"/>
+        </w:rPr>
+        <w:t xml:space="preserve"> straight line. As we can see, the actual story point progression does not differ largely from the shown </w:t>
+      </w:r>
+      <w:r>
+        <w:rPr>
+          <w:lang w:val="en-US"/>
+        </w:rPr>
+        <w:t xml:space="preserve">ideal </w:t>
+      </w:r>
+      <w:r>
+        <w:rPr>
+          <w:lang w:val="en-US"/>
+        </w:rPr>
+        <w:t>line, a</w:t>
+      </w:r>
+      <w:r>
+        <w:rPr>
+          <w:lang w:val="en-US"/>
+        </w:rPr>
+        <w:t xml:space="preserve">s the work load was divided equally to the different iterations. </w:t>
+      </w:r>
+    </w:p>
+    <w:p>
+      <w:pPr>
+        <w:rPr>
+          <w:lang w:val="en-US"/>
+        </w:rPr>
+      </w:pPr>
+      <w:r>
+        <w:rPr>
+          <w:lang w:val="en-US"/>
+        </w:rPr>
+        <w:t>The</w:t>
+      </w:r>
+      <w:r>
+        <w:rPr>
+          <w:lang w:val="en-US"/>
+        </w:rPr>
+        <w:t xml:space="preserve"> workload divided to the different</w:t>
+      </w:r>
+      <w:r>
+        <w:rPr>
+          <w:lang w:val="en-US"/>
+        </w:rPr>
+        <w:t xml:space="preserve"> iteration</w:t>
+      </w:r>
+      <w:r>
+        <w:rPr>
+          <w:lang w:val="en-US"/>
+        </w:rPr>
+        <w:t>s</w:t>
+      </w:r>
+      <w:r>
+        <w:rPr>
+          <w:lang w:val="en-US"/>
+        </w:rPr>
+        <w:t xml:space="preserve"> is shown </w:t>
+      </w:r>
+      <w:r>
+        <w:rPr>
+          <w:lang w:val="en-US"/>
+        </w:rPr>
+        <w:t>in detail in the velocity tracking di</w:t>
+      </w:r>
+      <w:r>
+        <w:rPr>
+          <w:lang w:val="en-US"/>
+        </w:rPr>
+        <w:t xml:space="preserve">agram. </w:t>
+      </w:r>
+      <w:r>
+        <w:rPr>
+          <w:lang w:val="en-US"/>
+        </w:rPr>
+        <w:t xml:space="preserve">The average work load </w:t>
+      </w:r>
+      <w:r>
+        <w:rPr>
+          <w:lang w:val="en-US"/>
+        </w:rPr>
+        <w:t xml:space="preserve">per iteration is measured with </w:t>
+      </w:r>
+      <w:r>
+        <w:rPr>
+          <w:lang w:val="en-US"/>
+        </w:rPr>
+        <w:t>15 story points,</w:t>
+      </w:r>
+      <w:r>
+        <w:rPr>
+          <w:lang w:val="en-US"/>
+        </w:rPr>
+        <w:t xml:space="preserve"> which can</w:t>
+      </w:r>
+      <w:r>
+        <w:rPr>
+          <w:lang w:val="en-US"/>
+        </w:rPr>
+        <w:t xml:space="preserve"> be</w:t>
+      </w:r>
+      <w:r>
+        <w:rPr>
+          <w:lang w:val="en-US"/>
+        </w:rPr>
+        <w:t xml:space="preserve"> seen in the red trend line.</w:t>
+      </w:r>
+      <w:r>
+        <w:rPr>
           <w:lang w:val="en-US"/>
         </w:rPr>
         <w:t xml:space="preserve"> </w:t>
       </w:r>
       <w:r>
         <w:rPr>
-          <w:i/>
-          <w:lang w:val="en-US"/>
-        </w:rPr>
-        <w:t xml:space="preserve">was </w:t>
-      </w:r>
-      <w:r>
-        <w:rPr>
-          <w:i/>
-          <w:lang w:val="en-US"/>
-        </w:rPr>
-        <w:t>not tracked back then</w:t>
-      </w:r>
-    </w:p>
-    <w:p>
-      <w:pPr>
-        <w:pStyle w:val="berschrift3"/>
-        <w:rPr>
-          <w:lang w:val="en-US"/>
-        </w:rPr>
-      </w:pPr>
-      <w:r>
-        <w:rPr>
-          <w:lang w:val="en-US"/>
-        </w:rPr>
-        <w:t>2.3.2</w:t>
-      </w:r>
-      <w:r>
-        <w:rPr>
-          <w:lang w:val="en-US"/>
-        </w:rPr>
-        <w:t xml:space="preserve"> Iteratio</w:t>
-      </w:r>
-      <w:r>
-        <w:rPr>
-          <w:lang w:val="en-US"/>
-        </w:rPr>
-        <w:t xml:space="preserve">n </w:t>
-      </w:r>
-      <w:r>
-        <w:rPr>
-          <w:lang w:val="en-US"/>
-        </w:rPr>
-        <w:t>#</w:t>
-      </w:r>
-      <w:r>
-        <w:rPr>
-          <w:lang w:val="en-US"/>
-        </w:rPr>
-        <w:t>2</w:t>
-      </w:r>
-      <w:r>
-        <w:rPr>
-          <w:lang w:val="en-US"/>
-        </w:rPr>
-        <w:t xml:space="preserve"> (</w:t>
-      </w:r>
-      <w:r>
-        <w:rPr>
-          <w:lang w:val="en-US"/>
-        </w:rPr>
-        <w:t>17/01</w:t>
-      </w:r>
-      <w:r>
-        <w:rPr>
-          <w:lang w:val="en-US"/>
-        </w:rPr>
-        <w:t>/</w:t>
-      </w:r>
-      <w:r>
-        <w:rPr>
-          <w:lang w:val="en-US"/>
-        </w:rPr>
-        <w:t>2017</w:t>
-      </w:r>
-      <w:r>
-        <w:rPr>
-          <w:lang w:val="en-US"/>
-        </w:rPr>
-        <w:t xml:space="preserve"> – 07/02</w:t>
-      </w:r>
-      <w:r>
-        <w:rPr>
-          <w:lang w:val="en-US"/>
-        </w:rPr>
-        <w:t xml:space="preserve">/2017): </w:t>
-      </w:r>
-      <w:r>
-        <w:rPr>
-          <w:lang w:val="en-US"/>
-        </w:rPr>
-        <w:t>Further Research</w:t>
-      </w:r>
-    </w:p>
-    <w:p>
-      <w:pPr>
-        <w:rPr>
-          <w:lang w:val="en-US"/>
-        </w:rPr>
-      </w:pPr>
-      <w:r>
-        <w:rPr>
-          <w:lang w:val="en-US"/>
-        </w:rPr>
-        <w:tab/>
-      </w:r>
-      <w:r>
-        <w:rPr>
-          <w:lang w:val="en-US"/>
-        </w:rPr>
-        <w:t xml:space="preserve">In this iteration, the knowledge of the used geo-information system </w:t>
-      </w:r>
-      <w:r>
-        <w:rPr>
-          <w:lang w:val="en-US"/>
-        </w:rPr>
-        <w:t>was</w:t>
-      </w:r>
-      <w:r>
-        <w:rPr>
-          <w:lang w:val="en-US"/>
-        </w:rPr>
-        <w:t xml:space="preserve"> deepened by investigating how to extract essential tourist information from the database. On the other hand, a chatbot library </w:t>
-      </w:r>
-      <w:r>
-        <w:rPr>
-          <w:lang w:val="en-US"/>
-        </w:rPr>
-        <w:t xml:space="preserve">was </w:t>
-      </w:r>
-      <w:r>
-        <w:rPr>
-          <w:lang w:val="en-US"/>
-        </w:rPr>
-        <w:t>chosen after comparing different possible candidates. Besides, the project's documentation will be extended by describing theoretical concepts, used tools and the project's objectives.</w:t>
-      </w:r>
-    </w:p>
-    <w:p>
-      <w:pPr>
-        <w:rPr>
-          <w:lang w:val="en-US"/>
-        </w:rPr>
-      </w:pPr>
-      <w:r>
-        <w:rPr>
-          <w:lang w:val="en-US"/>
-        </w:rPr>
+          <w:lang w:val="en-US"/>
+        </w:rPr>
+        <w:t>Most iterations do not differ largely from this average measure</w:t>
+      </w:r>
+      <w:r>
+        <w:rPr>
+          <w:lang w:val="en-US"/>
+        </w:rPr>
+        <w:t>,</w:t>
+      </w:r>
+      <w:r>
+        <w:rPr>
+          <w:lang w:val="en-US"/>
+        </w:rPr>
+        <w:t xml:space="preserve"> </w:t>
+      </w:r>
+      <w:r>
+        <w:rPr>
+          <w:lang w:val="en-US"/>
+        </w:rPr>
+        <w:t xml:space="preserve">except for the </w:t>
+      </w:r>
+      <w:r>
+        <w:rPr>
+          <w:lang w:val="en-US"/>
+        </w:rPr>
+        <w:t xml:space="preserve">first and the last </w:t>
+      </w:r>
+      <w:r>
+        <w:rPr>
+          <w:lang w:val="en-US"/>
+        </w:rPr>
+        <w:t>iteration</w:t>
+      </w:r>
+      <w:r>
+        <w:rPr>
+          <w:lang w:val="en-US"/>
+        </w:rPr>
+        <w:t xml:space="preserve">. </w:t>
+      </w:r>
+      <w:r>
+        <w:rPr>
+          <w:lang w:val="en-US"/>
+        </w:rPr>
+        <w:t xml:space="preserve">This observation can be explained as in the first iteration, </w:t>
+      </w:r>
+      <w:r>
+        <w:rPr>
+          <w:lang w:val="en-US"/>
+        </w:rPr>
+        <w:t>research was done</w:t>
+      </w:r>
+      <w:r>
+        <w:rPr>
+          <w:lang w:val="en-US"/>
+        </w:rPr>
+        <w:t xml:space="preserve"> and a </w:t>
+      </w:r>
+      <w:r>
+        <w:rPr>
+          <w:lang w:val="en-US"/>
+        </w:rPr>
+        <w:t xml:space="preserve">first overview of all the different aspects </w:t>
+      </w:r>
+      <w:r>
+        <w:rPr>
+          <w:lang w:val="en-US"/>
+        </w:rPr>
+        <w:t>of the project was made</w:t>
+      </w:r>
+      <w:r>
+        <w:rPr>
+          <w:lang w:val="en-US"/>
+        </w:rPr>
+        <w:t xml:space="preserve">. After this iteration, the </w:t>
+      </w:r>
+      <w:r>
+        <w:rPr>
+          <w:lang w:val="en-US"/>
+        </w:rPr>
+        <w:t xml:space="preserve">necessary </w:t>
+      </w:r>
+      <w:r>
+        <w:rPr>
+          <w:lang w:val="en-US"/>
+        </w:rPr>
+        <w:t>tasks to be done became clearer and a first task overview was created.</w:t>
+      </w:r>
+    </w:p>
+    <w:p>
+      <w:pPr>
+        <w:rPr>
+          <w:lang w:val="en-US"/>
+        </w:rPr>
+      </w:pPr>
+      <w:r>
+        <w:rPr>
+          <w:lang w:val="en-US"/>
+        </w:rPr>
+        <w:t>In contrast</w:t>
+      </w:r>
+      <w:bookmarkStart w:id="3" w:name="_GoBack"/>
+      <w:bookmarkEnd w:id="3"/>
+      <w:r>
+        <w:rPr>
+          <w:lang w:val="en-US"/>
+        </w:rPr>
+        <w:t xml:space="preserve">, the last iteration is </w:t>
+      </w:r>
+      <w:r>
+        <w:rPr>
+          <w:lang w:val="en-US"/>
+        </w:rPr>
+        <w:t>outstandingly</w:t>
+      </w:r>
+      <w:r>
+        <w:rPr>
+          <w:lang w:val="en-US"/>
+        </w:rPr>
+        <w:t xml:space="preserve"> bigger than the previous ones. This can be explained by the fact that the student had terminated all of the exams and </w:t>
+      </w:r>
+      <w:r>
+        <w:rPr>
+          <w:lang w:val="en-US"/>
+        </w:rPr>
+        <w:t xml:space="preserve">semester’s </w:t>
+      </w:r>
+      <w:r>
+        <w:rPr>
+          <w:lang w:val="en-US"/>
+        </w:rPr>
+        <w:t xml:space="preserve">course </w:t>
+      </w:r>
+      <w:r>
+        <w:rPr>
+          <w:lang w:val="en-US"/>
+        </w:rPr>
+        <w:t xml:space="preserve">work at that time </w:t>
+      </w:r>
+      <w:r>
+        <w:rPr>
+          <w:lang w:val="en-US"/>
+        </w:rPr>
+        <w:t xml:space="preserve">and could completely </w:t>
+      </w:r>
+      <w:r>
+        <w:rPr>
+          <w:lang w:val="en-US"/>
+        </w:rPr>
+        <w:t xml:space="preserve">focus </w:t>
+      </w:r>
+      <w:r>
+        <w:rPr>
+          <w:lang w:val="en-US"/>
+        </w:rPr>
+        <w:t xml:space="preserve">on </w:t>
+      </w:r>
+      <w:r>
+        <w:rPr>
+          <w:lang w:val="en-US"/>
+        </w:rPr>
+        <w:t>the preparation of the project.</w:t>
+      </w:r>
+    </w:p>
+    <w:p>
+      <w:pPr>
+        <w:rPr>
+          <w:lang w:val="en-US"/>
+        </w:rPr>
+      </w:pPr>
+      <w:r>
+        <w:rPr>
+          <w:lang w:val="en-US"/>
+        </w:rPr>
+        <w:lastRenderedPageBreak/>
         <w:pict>
-          <v:shape id="_x0000_i1026" type="#_x0000_t75" style="width:453.5pt;height:257pt">
-            <v:imagedata r:id="rId6" o:title="Iteration2_StoryPoints"/>
+          <v:shape id="_x0000_i1026" type="#_x0000_t75" style="width:453.25pt;height:280.35pt">
+            <v:imagedata r:id="rId6" o:title="chart"/>
           </v:shape>
         </w:pict>
       </w:r>
     </w:p>
     <w:p>
       <w:pPr>
-        <w:pStyle w:val="berschrift3"/>
-        <w:rPr>
-          <w:lang w:val="en-US"/>
-        </w:rPr>
-      </w:pPr>
-      <w:r>
-        <w:rPr>
-          <w:lang w:val="en-US"/>
-        </w:rPr>
-        <w:t>2.3</w:t>
-      </w:r>
-      <w:r>
-        <w:rPr>
-          <w:lang w:val="en-US"/>
-        </w:rPr>
-        <w:t>.3</w:t>
-      </w:r>
-      <w:r>
-        <w:rPr>
-          <w:lang w:val="en-US"/>
-        </w:rPr>
-        <w:t xml:space="preserve"> Iteratio</w:t>
-      </w:r>
-      <w:r>
-        <w:rPr>
-          <w:lang w:val="en-US"/>
-        </w:rPr>
-        <w:t>n #3</w:t>
-      </w:r>
-      <w:r>
-        <w:rPr>
-          <w:lang w:val="en-US"/>
-        </w:rPr>
-        <w:t xml:space="preserve"> (</w:t>
-      </w:r>
-      <w:r>
-        <w:rPr>
-          <w:lang w:val="en-US"/>
-        </w:rPr>
-        <w:t>07/02</w:t>
-      </w:r>
-      <w:r>
-        <w:rPr>
-          <w:lang w:val="en-US"/>
-        </w:rPr>
-        <w:t>/</w:t>
-      </w:r>
-      <w:r>
-        <w:rPr>
-          <w:lang w:val="en-US"/>
-        </w:rPr>
-        <w:t>2017</w:t>
-      </w:r>
-      <w:r>
-        <w:rPr>
-          <w:lang w:val="en-US"/>
-        </w:rPr>
-        <w:t xml:space="preserve"> – 21/02</w:t>
-      </w:r>
-      <w:r>
-        <w:rPr>
-          <w:lang w:val="en-US"/>
-        </w:rPr>
-        <w:t xml:space="preserve">/2017): </w:t>
-      </w:r>
-      <w:r>
-        <w:rPr>
-          <w:lang w:val="en-US"/>
-        </w:rPr>
-        <w:t>Recommender System And Design</w:t>
-      </w:r>
-    </w:p>
-    <w:p>
-      <w:pPr>
-        <w:rPr>
-          <w:lang w:val="en-US"/>
-        </w:rPr>
-      </w:pPr>
-      <w:r>
-        <w:rPr>
-          <w:lang w:val="en-US"/>
-        </w:rPr>
-        <w:tab/>
-      </w:r>
-      <w:r>
-        <w:rPr>
-          <w:lang w:val="en-US"/>
-        </w:rPr>
-        <w:t xml:space="preserve">In this iteration, recommender system libraries </w:t>
-      </w:r>
-      <w:r>
-        <w:rPr>
-          <w:lang w:val="en-US"/>
-        </w:rPr>
-        <w:t xml:space="preserve">were </w:t>
-      </w:r>
-      <w:r>
-        <w:rPr>
-          <w:lang w:val="en-US"/>
-        </w:rPr>
-        <w:t xml:space="preserve">examined to find out which one </w:t>
-      </w:r>
-      <w:r>
-        <w:rPr>
-          <w:lang w:val="en-US"/>
-        </w:rPr>
-        <w:t>was</w:t>
-      </w:r>
-      <w:r>
-        <w:rPr>
-          <w:lang w:val="en-US"/>
-        </w:rPr>
-        <w:t xml:space="preserve"> the most suitable for this project. Afterwards, the system's basic architecture </w:t>
-      </w:r>
-      <w:r>
-        <w:rPr>
-          <w:lang w:val="en-US"/>
-        </w:rPr>
-        <w:t>was</w:t>
-      </w:r>
-      <w:r>
-        <w:rPr>
-          <w:lang w:val="en-US"/>
-        </w:rPr>
-        <w:t xml:space="preserve">designed. On top of that, the project's documentation </w:t>
-      </w:r>
-      <w:r>
-        <w:rPr>
-          <w:lang w:val="en-US"/>
-        </w:rPr>
-        <w:t xml:space="preserve">was </w:t>
-      </w:r>
-      <w:r>
-        <w:rPr>
-          <w:lang w:val="en-US"/>
-        </w:rPr>
-        <w:t>extended.</w:t>
-      </w:r>
-    </w:p>
-    <w:p>
-      <w:pPr>
-        <w:rPr>
-          <w:i/>
-          <w:lang w:val="en-US"/>
-        </w:rPr>
-      </w:pPr>
-      <w:r>
-        <w:rPr>
-          <w:i/>
-          <w:lang w:val="en-US"/>
-        </w:rPr>
-        <w:t>Burndown C</w:t>
-      </w:r>
-      <w:r>
-        <w:rPr>
-          <w:i/>
-          <w:lang w:val="en-US"/>
-        </w:rPr>
-        <w:t>hart</w:t>
-      </w:r>
-      <w:r>
-        <w:rPr>
-          <w:i/>
-          <w:lang w:val="en-US"/>
-        </w:rPr>
-        <w:t xml:space="preserve"> </w:t>
-      </w:r>
-      <w:r>
-        <w:rPr>
-          <w:i/>
-          <w:lang w:val="en-US"/>
-        </w:rPr>
-        <w:t>will be inserted</w:t>
-      </w:r>
+        <w:rPr>
+          <w:lang w:val="en-US"/>
+        </w:rPr>
+      </w:pPr>
     </w:p>
     <w:p>
       <w:pPr>

</xml_diff>

<commit_message>
#62 added viability study
</commit_message>
<xml_diff>
--- a/doc/Annex 1.docx
+++ b/doc/Annex 1.docx
@@ -1078,19 +1078,7 @@
         <w:rPr>
           <w:lang w:val="en-US"/>
         </w:rPr>
-        <w:t xml:space="preserve"> discussed. Due to the fact that this project was held in the course of the semester parallel to usual classes and exam periods, there were some time breaks between the </w:t>
-      </w:r>
-      <w:r>
-        <w:rPr>
-          <w:lang w:val="en-US"/>
-        </w:rPr>
-        <w:t>two week sprints</w:t>
-      </w:r>
-      <w:r>
-        <w:rPr>
-          <w:lang w:val="en-US"/>
-        </w:rPr>
-        <w:t xml:space="preserve"> in which the development on the project paused.</w:t>
+        <w:t xml:space="preserve"> discussed. Due to the fact that this project was held in the course of the semester parallel to usual classes and exam periods, there were some time breaks between the two week sprints in which the development on the project paused.</w:t>
       </w:r>
       <w:r>
         <w:rPr>
@@ -1152,19 +1140,7 @@
         <w:rPr>
           <w:lang w:val="en-US"/>
         </w:rPr>
-        <w:t xml:space="preserve">The following section gives an overview of the iterations during this project, </w:t>
-      </w:r>
-      <w:r>
-        <w:rPr>
-          <w:lang w:val="en-US"/>
-        </w:rPr>
-        <w:t xml:space="preserve">finally </w:t>
-      </w:r>
-      <w:r>
-        <w:rPr>
-          <w:lang w:val="en-US"/>
-        </w:rPr>
-        <w:t>using Burn-Down-Charts and velocity tracking to visualize the project’s progress.</w:t>
+        <w:t>The following section gives an overview of the iterations during this project, finally using Burn-Down-Charts and velocity tracking to visualize the project’s progress.</w:t>
       </w:r>
     </w:p>
     <w:p>
@@ -2482,7 +2458,7 @@
             <v:path o:extrusionok="f" gradientshapeok="t" o:connecttype="rect"/>
             <o:lock v:ext="edit" aspectratio="t"/>
           </v:shapetype>
-          <v:shape id="_x0000_i1025" type="#_x0000_t75" style="width:453.25pt;height:305.1pt">
+          <v:shape id="_x0000_i1025" type="#_x0000_t75" style="width:453.55pt;height:304.8pt">
             <v:imagedata r:id="rId5" o:title="burndownchart"/>
           </v:shape>
         </w:pict>
@@ -2593,10 +2569,2484 @@
     </w:p>
     <w:p>
       <w:pPr>
-        <w:rPr>
-          <w:lang w:val="en-US"/>
-        </w:rPr>
-      </w:pPr>
+        <w:pStyle w:val="berschrift1"/>
+        <w:rPr>
+          <w:lang w:val="en-US"/>
+        </w:rPr>
+      </w:pPr>
+      <w:r>
+        <w:rPr>
+          <w:noProof/>
+          <w:lang w:eastAsia="de-DE"/>
+        </w:rPr>
+        <w:lastRenderedPageBreak/>
+        <w:drawing>
+          <wp:inline distT="0" distB="0" distL="0" distR="0">
+            <wp:extent cx="5756275" cy="3560445"/>
+            <wp:effectExtent l="0" t="0" r="0" b="1905"/>
+            <wp:docPr id="2" name="Grafik 2" descr="chart"/>
+            <wp:cNvGraphicFramePr>
+              <a:graphicFrameLocks xmlns:a="http://schemas.openxmlformats.org/drawingml/2006/main" noChangeAspect="1"/>
+            </wp:cNvGraphicFramePr>
+            <a:graphic xmlns:a="http://schemas.openxmlformats.org/drawingml/2006/main">
+              <a:graphicData uri="http://schemas.openxmlformats.org/drawingml/2006/picture">
+                <pic:pic xmlns:pic="http://schemas.openxmlformats.org/drawingml/2006/picture">
+                  <pic:nvPicPr>
+                    <pic:cNvPr id="0" name="Picture 11" descr="chart"/>
+                    <pic:cNvPicPr>
+                      <a:picLocks noChangeAspect="1" noChangeArrowheads="1"/>
+                    </pic:cNvPicPr>
+                  </pic:nvPicPr>
+                  <pic:blipFill>
+                    <a:blip r:embed="rId6">
+                      <a:extLst>
+                        <a:ext uri="{28A0092B-C50C-407E-A947-70E740481C1C}">
+                          <a14:useLocalDpi xmlns:a14="http://schemas.microsoft.com/office/drawing/2010/main" val="0"/>
+                        </a:ext>
+                      </a:extLst>
+                    </a:blip>
+                    <a:srcRect/>
+                    <a:stretch>
+                      <a:fillRect/>
+                    </a:stretch>
+                  </pic:blipFill>
+                  <pic:spPr bwMode="auto">
+                    <a:xfrm>
+                      <a:off x="0" y="0"/>
+                      <a:ext cx="5756275" cy="3560445"/>
+                    </a:xfrm>
+                    <a:prstGeom prst="rect">
+                      <a:avLst/>
+                    </a:prstGeom>
+                    <a:noFill/>
+                    <a:ln>
+                      <a:noFill/>
+                    </a:ln>
+                  </pic:spPr>
+                </pic:pic>
+              </a:graphicData>
+            </a:graphic>
+          </wp:inline>
+        </w:drawing>
+      </w:r>
+    </w:p>
+    <w:p>
+      <w:pPr>
+        <w:rPr>
+          <w:lang w:val="en-US"/>
+        </w:rPr>
+      </w:pPr>
+    </w:p>
+    <w:p>
+      <w:pPr>
+        <w:rPr>
+          <w:lang w:val="en-US"/>
+        </w:rPr>
+      </w:pPr>
+      <w:r>
+        <w:rPr>
+          <w:lang w:val="en-US"/>
+        </w:rPr>
+        <w:t>The workload divided to the different iterations is shown in detail in the velocity tracking diagram. The average work load per iteration is measured with 15 story points, which can be seen in the red trend line. Most iterations do not differ largely from this average measure, except for the first and the last iteration. This observation can be explained as in the first iteration, research was done and a first overview of all the different aspects of the project was made. After this iteration, the necessary tasks to be done became clearer and a first task overview was created.</w:t>
+      </w:r>
+    </w:p>
+    <w:p>
+      <w:pPr>
+        <w:rPr>
+          <w:lang w:val="en-US"/>
+        </w:rPr>
+      </w:pPr>
+      <w:r>
+        <w:rPr>
+          <w:lang w:val="en-US"/>
+        </w:rPr>
+        <w:t>In contrast, the last iteration is outstandingly bigger than the previous ones. This can be explained by the fact that the student had terminated all of the exams and semester’s course work at that time and could completely focus on the preparation of the project.</w:t>
+      </w:r>
+    </w:p>
+    <w:p>
+      <w:pPr>
+        <w:rPr>
+          <w:lang w:val="en-US"/>
+        </w:rPr>
+      </w:pPr>
+    </w:p>
+    <w:p>
+      <w:pPr>
+        <w:pStyle w:val="berschrift2"/>
+        <w:rPr>
+          <w:lang w:val="en-US"/>
+        </w:rPr>
+      </w:pPr>
+      <w:r>
+        <w:rPr>
+          <w:lang w:val="en-US"/>
+        </w:rPr>
+        <w:t>Viability Study</w:t>
+      </w:r>
+    </w:p>
+    <w:p>
+      <w:pPr>
+        <w:rPr>
+          <w:lang w:val="en-US"/>
+        </w:rPr>
+      </w:pPr>
+      <w:r>
+        <w:rPr>
+          <w:lang w:val="en-US"/>
+        </w:rPr>
+        <w:t xml:space="preserve">In this section of the paper, a viability study is made. It is examined whether the project is economically feasible, comparing the involved costs and potential sources of income. Additionally, the legal viability is checked to ensure that a realization of the application can be done without legal risks. </w:t>
+      </w:r>
+    </w:p>
+    <w:p>
+      <w:pPr>
+        <w:pStyle w:val="berschrift3"/>
+        <w:rPr>
+          <w:lang w:val="en-US"/>
+        </w:rPr>
+      </w:pPr>
+      <w:r>
+        <w:rPr>
+          <w:lang w:val="en-US"/>
+        </w:rPr>
+        <w:t>Economic Viability</w:t>
+      </w:r>
+    </w:p>
+    <w:p>
+      <w:pPr>
+        <w:rPr>
+          <w:b/>
+          <w:lang w:val="en-US"/>
+        </w:rPr>
+      </w:pPr>
+      <w:r>
+        <w:rPr>
+          <w:b/>
+          <w:lang w:val="en-US"/>
+        </w:rPr>
+        <w:t>Personnel</w:t>
+      </w:r>
+      <w:r>
+        <w:rPr>
+          <w:b/>
+          <w:lang w:val="en-US"/>
+        </w:rPr>
+        <w:t xml:space="preserve"> Costs</w:t>
+      </w:r>
+    </w:p>
+    <w:p>
+      <w:pPr>
+        <w:rPr>
+          <w:lang w:val="en-US"/>
+        </w:rPr>
+      </w:pPr>
+      <w:r>
+        <w:rPr>
+          <w:lang w:val="en-US"/>
+        </w:rPr>
+        <w:t>The application’s development was realized by the author of the presented bachelor thesis. As the author is a student of computer science</w:t>
+      </w:r>
+      <w:r>
+        <w:rPr>
+          <w:lang w:val="en-US"/>
+        </w:rPr>
+        <w:t>s</w:t>
+      </w:r>
+      <w:r>
+        <w:rPr>
+          <w:lang w:val="en-US"/>
+        </w:rPr>
+        <w:t xml:space="preserve"> without </w:t>
+      </w:r>
+      <w:r>
+        <w:rPr>
+          <w:lang w:val="en-US"/>
+        </w:rPr>
+        <w:t>completed university</w:t>
+      </w:r>
+      <w:r>
+        <w:rPr>
+          <w:lang w:val="en-US"/>
+        </w:rPr>
+        <w:t xml:space="preserve"> </w:t>
+      </w:r>
+      <w:r>
+        <w:rPr>
+          <w:lang w:val="en-US"/>
+        </w:rPr>
+        <w:t>de</w:t>
+      </w:r>
+      <w:r>
+        <w:rPr>
+          <w:lang w:val="en-US"/>
+        </w:rPr>
+        <w:t xml:space="preserve">gree, </w:t>
+      </w:r>
+      <w:r>
+        <w:rPr>
+          <w:lang w:val="en-US"/>
+        </w:rPr>
+        <w:t>the</w:t>
+      </w:r>
+      <w:r>
+        <w:rPr>
+          <w:lang w:val="en-US"/>
+        </w:rPr>
+        <w:t xml:space="preserve"> </w:t>
+      </w:r>
+      <w:r>
+        <w:rPr>
+          <w:lang w:val="en-US"/>
+        </w:rPr>
+        <w:t>hou</w:t>
+      </w:r>
+      <w:r>
+        <w:rPr>
+          <w:lang w:val="en-US"/>
+        </w:rPr>
+        <w:t xml:space="preserve">rly wage is estimated </w:t>
+      </w:r>
+      <w:r>
+        <w:rPr>
+          <w:lang w:val="en-US"/>
+        </w:rPr>
+        <w:t>at</w:t>
+      </w:r>
+      <w:r>
+        <w:rPr>
+          <w:lang w:val="en-US"/>
+        </w:rPr>
+        <w:t xml:space="preserve"> 14€/</w:t>
+      </w:r>
+      <w:r>
+        <w:rPr>
+          <w:lang w:val="en-US"/>
+        </w:rPr>
+        <w:t xml:space="preserve">hour. In order to calculate the </w:t>
+      </w:r>
+      <w:r>
+        <w:rPr>
+          <w:lang w:val="en-US"/>
+        </w:rPr>
+        <w:t>total development</w:t>
+      </w:r>
+      <w:r>
+        <w:rPr>
+          <w:lang w:val="en-US"/>
+        </w:rPr>
+        <w:t xml:space="preserve"> costs</w:t>
+      </w:r>
+      <w:r>
+        <w:rPr>
+          <w:lang w:val="en-US"/>
+        </w:rPr>
+        <w:t xml:space="preserve">, </w:t>
+      </w:r>
+      <w:r>
+        <w:rPr>
+          <w:lang w:val="en-US"/>
+        </w:rPr>
+        <w:t xml:space="preserve">the time invested in the project is examined. </w:t>
+      </w:r>
+      <w:r>
+        <w:rPr>
+          <w:lang w:val="en-US"/>
+        </w:rPr>
+        <w:t>As the realization of the bachelor thesis is evaluated with 12 E</w:t>
+      </w:r>
+      <w:r>
+        <w:rPr>
+          <w:lang w:val="en-US"/>
+        </w:rPr>
+        <w:t xml:space="preserve">CTS points and </w:t>
+      </w:r>
+      <w:r>
+        <w:rPr>
+          <w:lang w:val="en-US"/>
+        </w:rPr>
+        <w:t xml:space="preserve">a workload of </w:t>
+      </w:r>
+      <w:r>
+        <w:rPr>
+          <w:lang w:val="en-US"/>
+        </w:rPr>
+        <w:t xml:space="preserve">30 hours per ECTS point is assumed, </w:t>
+      </w:r>
+      <w:r>
+        <w:rPr>
+          <w:lang w:val="en-US"/>
+        </w:rPr>
+        <w:t xml:space="preserve">a total amount of 360 </w:t>
+      </w:r>
+      <w:r>
+        <w:rPr>
+          <w:lang w:val="en-US"/>
+        </w:rPr>
+        <w:t>hours</w:t>
+      </w:r>
+      <w:r>
+        <w:rPr>
+          <w:lang w:val="en-US"/>
+        </w:rPr>
+        <w:t xml:space="preserve"> were dedicated to the project’s development</w:t>
+      </w:r>
+      <w:r>
+        <w:rPr>
+          <w:lang w:val="en-US"/>
+        </w:rPr>
+        <w:t xml:space="preserve">. This also coincides with the results of the velocity tracking, where a total number 166 story points was </w:t>
+      </w:r>
+      <w:r>
+        <w:rPr>
+          <w:lang w:val="en-US"/>
+        </w:rPr>
+        <w:t xml:space="preserve">estimated to finish the project, one story point being roughly equivalent to </w:t>
+      </w:r>
+      <w:r>
+        <w:rPr>
+          <w:lang w:val="en-US"/>
+        </w:rPr>
+        <w:t>2-3 hours</w:t>
+      </w:r>
+      <w:r>
+        <w:rPr>
+          <w:lang w:val="en-US"/>
+        </w:rPr>
+        <w:t xml:space="preserve"> of working</w:t>
+      </w:r>
+      <w:r>
+        <w:rPr>
+          <w:lang w:val="en-US"/>
+        </w:rPr>
+        <w:t>.</w:t>
+      </w:r>
+    </w:p>
+    <w:p>
+      <w:pPr>
+        <w:rPr>
+          <w:lang w:val="en-US"/>
+        </w:rPr>
+      </w:pPr>
+      <w:r>
+        <w:rPr>
+          <w:lang w:val="en-US"/>
+        </w:rPr>
+        <w:lastRenderedPageBreak/>
+        <w:t>All in all, this leads to the following calculation:</w:t>
+      </w:r>
+    </w:p>
+    <w:p>
+      <w:pPr>
+        <w:rPr>
+          <w:b/>
+          <w:lang w:val="en-US"/>
+        </w:rPr>
+      </w:pPr>
+      <w:r>
+        <w:rPr>
+          <w:b/>
+          <w:lang w:val="en-US"/>
+        </w:rPr>
+        <w:t>360 hours * 14 €/hour = 5040 €</w:t>
+      </w:r>
+    </w:p>
+    <w:p>
+      <w:pPr>
+        <w:rPr>
+          <w:rStyle w:val="Fett"/>
+          <w:b w:val="0"/>
+          <w:lang w:val="en-US"/>
+        </w:rPr>
+      </w:pPr>
+      <w:r>
+        <w:rPr>
+          <w:lang w:val="en-US"/>
+        </w:rPr>
+        <w:t xml:space="preserve">As a German citizen, German tax law is applied in the following scenario: Assuming that the produced application </w:t>
+      </w:r>
+      <w:r>
+        <w:rPr>
+          <w:lang w:val="en-US"/>
+        </w:rPr>
+        <w:t>is</w:t>
+      </w:r>
+      <w:r>
+        <w:rPr>
+          <w:lang w:val="en-US"/>
+        </w:rPr>
+        <w:t xml:space="preserve"> developed in a freelance project on behalf of a customer, the developer only charges the hourly fee. There are no additional social security or tax costs for the customer as freelance developers are </w:t>
+      </w:r>
+      <w:r>
+        <w:rPr>
+          <w:lang w:val="en-US"/>
+        </w:rPr>
+        <w:t xml:space="preserve">liable </w:t>
+      </w:r>
+      <w:r>
+        <w:rPr>
+          <w:lang w:val="en-US"/>
+        </w:rPr>
+        <w:t xml:space="preserve">to </w:t>
+      </w:r>
+      <w:r>
+        <w:rPr>
+          <w:lang w:val="en-US"/>
+        </w:rPr>
+        <w:t xml:space="preserve">pay income taxes </w:t>
+      </w:r>
+      <w:r>
+        <w:rPr>
+          <w:lang w:val="en-US"/>
+        </w:rPr>
+        <w:t xml:space="preserve">themselves. </w:t>
+      </w:r>
+      <w:r>
+        <w:rPr>
+          <w:lang w:val="en-US"/>
+        </w:rPr>
+        <w:t xml:space="preserve">However, </w:t>
+      </w:r>
+      <w:r>
+        <w:rPr>
+          <w:lang w:val="en-US"/>
+        </w:rPr>
+        <w:t xml:space="preserve">the development fees are below the </w:t>
+      </w:r>
+      <w:r>
+        <w:rPr>
+          <w:lang w:val="en-US"/>
+        </w:rPr>
+        <w:t xml:space="preserve">tax allowance </w:t>
+      </w:r>
+      <w:r>
+        <w:rPr>
+          <w:lang w:val="en-US"/>
+        </w:rPr>
+        <w:t xml:space="preserve">for unmarried persons in 2017, which is </w:t>
+      </w:r>
+      <w:r>
+        <w:rPr>
+          <w:rStyle w:val="Fett"/>
+          <w:b w:val="0"/>
+          <w:lang w:val="en-US"/>
+        </w:rPr>
+        <w:t>8</w:t>
+      </w:r>
+      <w:r>
+        <w:rPr>
+          <w:rStyle w:val="Fett"/>
+          <w:b w:val="0"/>
+          <w:lang w:val="en-US"/>
+        </w:rPr>
+        <w:t>820 €</w:t>
+      </w:r>
+      <w:r>
+        <w:rPr>
+          <w:rStyle w:val="Fett"/>
+          <w:b w:val="0"/>
+          <w:lang w:val="en-US"/>
+        </w:rPr>
+        <w:t>. Therefore</w:t>
+      </w:r>
+      <w:r>
+        <w:rPr>
+          <w:rStyle w:val="Fett"/>
+          <w:b w:val="0"/>
+          <w:lang w:val="en-US"/>
+        </w:rPr>
+        <w:t xml:space="preserve"> no income taxes have to be paid, assuming that the student does not have any other</w:t>
+      </w:r>
+      <w:r>
+        <w:rPr>
+          <w:rStyle w:val="Fett"/>
+          <w:b w:val="0"/>
+          <w:lang w:val="en-US"/>
+        </w:rPr>
+        <w:t xml:space="preserve"> freelance</w:t>
+      </w:r>
+      <w:r>
+        <w:rPr>
+          <w:rStyle w:val="Fett"/>
+          <w:b w:val="0"/>
+          <w:lang w:val="en-US"/>
+        </w:rPr>
+        <w:t xml:space="preserve"> income </w:t>
+      </w:r>
+      <w:r>
+        <w:rPr>
+          <w:rStyle w:val="Fett"/>
+          <w:b w:val="0"/>
+          <w:lang w:val="en-US"/>
+        </w:rPr>
+        <w:t>in the respective year.</w:t>
+      </w:r>
+    </w:p>
+    <w:p>
+      <w:pPr>
+        <w:rPr>
+          <w:b/>
+          <w:bCs/>
+          <w:sz w:val="24"/>
+          <w:szCs w:val="24"/>
+          <w:lang w:val="en-US"/>
+        </w:rPr>
+      </w:pPr>
+      <w:r>
+        <w:rPr>
+          <w:b/>
+          <w:bCs/>
+          <w:sz w:val="24"/>
+          <w:szCs w:val="24"/>
+          <w:lang w:val="en-US"/>
+        </w:rPr>
+        <w:t>Software Costs</w:t>
+      </w:r>
+    </w:p>
+    <w:p>
+      <w:pPr>
+        <w:rPr>
+          <w:bCs/>
+          <w:sz w:val="24"/>
+          <w:szCs w:val="24"/>
+          <w:lang w:val="en-US"/>
+        </w:rPr>
+      </w:pPr>
+      <w:r>
+        <w:rPr>
+          <w:bCs/>
+          <w:sz w:val="24"/>
+          <w:szCs w:val="24"/>
+          <w:lang w:val="en-US"/>
+        </w:rPr>
+        <w:t xml:space="preserve">In the following, the </w:t>
+      </w:r>
+      <w:r>
+        <w:rPr>
+          <w:bCs/>
+          <w:sz w:val="24"/>
+          <w:szCs w:val="24"/>
+          <w:lang w:val="en-US"/>
+        </w:rPr>
+        <w:t xml:space="preserve">costs of the services used in the </w:t>
+      </w:r>
+      <w:r>
+        <w:rPr>
+          <w:bCs/>
+          <w:sz w:val="24"/>
+          <w:szCs w:val="24"/>
+          <w:lang w:val="en-US"/>
+        </w:rPr>
+        <w:t xml:space="preserve">project </w:t>
+      </w:r>
+      <w:r>
+        <w:rPr>
+          <w:bCs/>
+          <w:sz w:val="24"/>
+          <w:szCs w:val="24"/>
+          <w:lang w:val="en-US"/>
+        </w:rPr>
+        <w:t>are examined.</w:t>
+      </w:r>
+    </w:p>
+    <w:tbl>
+      <w:tblPr>
+        <w:tblStyle w:val="Tabellenraster"/>
+        <w:tblW w:w="0" w:type="auto"/>
+        <w:tblLayout w:type="fixed"/>
+        <w:tblLook w:val="04A0" w:firstRow="1" w:lastRow="0" w:firstColumn="1" w:lastColumn="0" w:noHBand="0" w:noVBand="1"/>
+      </w:tblPr>
+      <w:tblGrid>
+        <w:gridCol w:w="1656"/>
+        <w:gridCol w:w="1174"/>
+        <w:gridCol w:w="3201"/>
+      </w:tblGrid>
+      <w:tr>
+        <w:tc>
+          <w:tcPr>
+            <w:tcW w:w="1656" w:type="dxa"/>
+          </w:tcPr>
+          <w:p>
+            <w:pPr>
+              <w:rPr>
+                <w:b/>
+                <w:bCs/>
+                <w:lang w:val="en-US"/>
+              </w:rPr>
+            </w:pPr>
+            <w:r>
+              <w:rPr>
+                <w:b/>
+                <w:bCs/>
+                <w:lang w:val="en-US"/>
+              </w:rPr>
+              <w:t>Software</w:t>
+            </w:r>
+          </w:p>
+        </w:tc>
+        <w:tc>
+          <w:tcPr>
+            <w:tcW w:w="1174" w:type="dxa"/>
+          </w:tcPr>
+          <w:p>
+            <w:pPr>
+              <w:rPr>
+                <w:b/>
+                <w:bCs/>
+                <w:lang w:val="en-US"/>
+              </w:rPr>
+            </w:pPr>
+            <w:r>
+              <w:rPr>
+                <w:b/>
+                <w:bCs/>
+                <w:lang w:val="en-US"/>
+              </w:rPr>
+              <w:t>Costs</w:t>
+            </w:r>
+          </w:p>
+        </w:tc>
+        <w:tc>
+          <w:tcPr>
+            <w:tcW w:w="3201" w:type="dxa"/>
+          </w:tcPr>
+          <w:p>
+            <w:pPr>
+              <w:rPr>
+                <w:b/>
+                <w:bCs/>
+                <w:lang w:val="en-US"/>
+              </w:rPr>
+            </w:pPr>
+            <w:r>
+              <w:rPr>
+                <w:b/>
+                <w:bCs/>
+                <w:lang w:val="en-US"/>
+              </w:rPr>
+              <w:t>Comments</w:t>
+            </w:r>
+          </w:p>
+        </w:tc>
+      </w:tr>
+      <w:tr>
+        <w:tc>
+          <w:tcPr>
+            <w:tcW w:w="1656" w:type="dxa"/>
+          </w:tcPr>
+          <w:p>
+            <w:pPr>
+              <w:rPr>
+                <w:bCs/>
+                <w:lang w:val="en-US"/>
+              </w:rPr>
+            </w:pPr>
+            <w:r>
+              <w:rPr>
+                <w:bCs/>
+                <w:lang w:val="en-US"/>
+              </w:rPr>
+              <w:t>OpenStreetMap</w:t>
+            </w:r>
+          </w:p>
+        </w:tc>
+        <w:tc>
+          <w:tcPr>
+            <w:tcW w:w="1174" w:type="dxa"/>
+          </w:tcPr>
+          <w:p>
+            <w:pPr>
+              <w:rPr>
+                <w:bCs/>
+                <w:lang w:val="en-US"/>
+              </w:rPr>
+            </w:pPr>
+            <w:r>
+              <w:rPr>
+                <w:bCs/>
+                <w:lang w:val="en-US"/>
+              </w:rPr>
+              <w:t>0</w:t>
+            </w:r>
+            <w:r>
+              <w:rPr>
+                <w:bCs/>
+                <w:lang w:val="en-US"/>
+              </w:rPr>
+              <w:t xml:space="preserve">,00 </w:t>
+            </w:r>
+            <w:r>
+              <w:rPr>
+                <w:bCs/>
+                <w:lang w:val="en-US"/>
+              </w:rPr>
+              <w:t>€</w:t>
+            </w:r>
+          </w:p>
+        </w:tc>
+        <w:tc>
+          <w:tcPr>
+            <w:tcW w:w="3201" w:type="dxa"/>
+          </w:tcPr>
+          <w:p>
+            <w:pPr>
+              <w:rPr>
+                <w:bCs/>
+                <w:lang w:val="en-US"/>
+              </w:rPr>
+            </w:pPr>
+            <w:r>
+              <w:rPr>
+                <w:bCs/>
+                <w:lang w:val="en-US"/>
+              </w:rPr>
+              <w:t>-</w:t>
+            </w:r>
+          </w:p>
+        </w:tc>
+      </w:tr>
+      <w:tr>
+        <w:tc>
+          <w:tcPr>
+            <w:tcW w:w="1656" w:type="dxa"/>
+          </w:tcPr>
+          <w:p>
+            <w:pPr>
+              <w:rPr>
+                <w:bCs/>
+                <w:lang w:val="en-US"/>
+              </w:rPr>
+            </w:pPr>
+            <w:r>
+              <w:rPr>
+                <w:bCs/>
+                <w:lang w:val="en-US"/>
+              </w:rPr>
+              <w:t>API.AI</w:t>
+            </w:r>
+          </w:p>
+        </w:tc>
+        <w:tc>
+          <w:tcPr>
+            <w:tcW w:w="1174" w:type="dxa"/>
+          </w:tcPr>
+          <w:p>
+            <w:pPr>
+              <w:rPr>
+                <w:bCs/>
+                <w:lang w:val="en-US"/>
+              </w:rPr>
+            </w:pPr>
+            <w:r>
+              <w:rPr>
+                <w:bCs/>
+                <w:lang w:val="en-US"/>
+              </w:rPr>
+              <w:t>0,00 €</w:t>
+            </w:r>
+          </w:p>
+        </w:tc>
+        <w:tc>
+          <w:tcPr>
+            <w:tcW w:w="3201" w:type="dxa"/>
+          </w:tcPr>
+          <w:p>
+            <w:pPr>
+              <w:rPr>
+                <w:lang w:val="en-US"/>
+              </w:rPr>
+            </w:pPr>
+            <w:r>
+              <w:rPr>
+                <w:lang w:val="en-US"/>
+              </w:rPr>
+              <w:t xml:space="preserve">According to the API.AI terms </w:t>
+            </w:r>
+            <w:r>
+              <w:rPr>
+                <w:lang w:val="en-US"/>
+              </w:rPr>
+              <w:t>of use</w:t>
+            </w:r>
+            <w:r>
+              <w:rPr>
+                <w:lang w:val="en-US"/>
+              </w:rPr>
+              <w:t>, “</w:t>
+            </w:r>
+            <w:r>
+              <w:rPr>
+                <w:lang w:val="en-US"/>
+              </w:rPr>
+              <w:t>s</w:t>
+            </w:r>
+            <w:r>
+              <w:rPr>
+                <w:lang w:val="en-US"/>
+              </w:rPr>
+              <w:t>ervices include basic services (“Basic Services”) provided free of charge and enhanced services (“Enhanced Services”), which, if available, must be purchased.</w:t>
+            </w:r>
+            <w:r>
+              <w:rPr>
+                <w:lang w:val="en-US"/>
+              </w:rPr>
+              <w:t>”</w:t>
+            </w:r>
+            <w:r>
+              <w:rPr>
+                <w:lang w:val="en-US"/>
+              </w:rPr>
+              <w:t xml:space="preserve"> </w:t>
+            </w:r>
+            <w:r>
+              <w:rPr>
+                <w:lang w:val="en-US"/>
+              </w:rPr>
+              <w:t>[x]</w:t>
+            </w:r>
+          </w:p>
+          <w:p>
+            <w:pPr>
+              <w:rPr>
+                <w:lang w:val="en-US"/>
+              </w:rPr>
+            </w:pPr>
+          </w:p>
+          <w:p>
+            <w:pPr>
+              <w:rPr>
+                <w:lang w:val="en-US"/>
+              </w:rPr>
+            </w:pPr>
+            <w:r>
+              <w:rPr>
+                <w:lang w:val="en-US"/>
+              </w:rPr>
+              <w:t>However, at the time of development, no fees or potential upgrades were evident.</w:t>
+            </w:r>
+          </w:p>
+        </w:tc>
+      </w:tr>
+      <w:tr>
+        <w:tc>
+          <w:tcPr>
+            <w:tcW w:w="1656" w:type="dxa"/>
+          </w:tcPr>
+          <w:p>
+            <w:pPr>
+              <w:rPr>
+                <w:bCs/>
+                <w:lang w:val="en-US"/>
+              </w:rPr>
+            </w:pPr>
+            <w:r>
+              <w:rPr>
+                <w:bCs/>
+                <w:lang w:val="en-US"/>
+              </w:rPr>
+              <w:t>Foursquare</w:t>
+            </w:r>
+            <w:r>
+              <w:rPr>
+                <w:bCs/>
+                <w:lang w:val="en-US"/>
+              </w:rPr>
+              <w:t xml:space="preserve"> API</w:t>
+            </w:r>
+          </w:p>
+        </w:tc>
+        <w:tc>
+          <w:tcPr>
+            <w:tcW w:w="1174" w:type="dxa"/>
+          </w:tcPr>
+          <w:p>
+            <w:pPr>
+              <w:rPr>
+                <w:bCs/>
+                <w:lang w:val="en-US"/>
+              </w:rPr>
+            </w:pPr>
+            <w:r>
+              <w:rPr>
+                <w:bCs/>
+                <w:lang w:val="en-US"/>
+              </w:rPr>
+              <w:t>0</w:t>
+            </w:r>
+            <w:r>
+              <w:rPr>
+                <w:bCs/>
+                <w:lang w:val="en-US"/>
+              </w:rPr>
+              <w:t>,0</w:t>
+            </w:r>
+            <w:r>
+              <w:rPr>
+                <w:bCs/>
+                <w:lang w:val="en-US"/>
+              </w:rPr>
+              <w:t>0</w:t>
+            </w:r>
+            <w:r>
+              <w:rPr>
+                <w:bCs/>
+                <w:lang w:val="en-US"/>
+              </w:rPr>
+              <w:t xml:space="preserve"> €</w:t>
+            </w:r>
+          </w:p>
+        </w:tc>
+        <w:tc>
+          <w:tcPr>
+            <w:tcW w:w="3201" w:type="dxa"/>
+          </w:tcPr>
+          <w:p>
+            <w:pPr>
+              <w:rPr>
+                <w:bCs/>
+                <w:lang w:val="en-US"/>
+              </w:rPr>
+            </w:pPr>
+            <w:r>
+              <w:rPr>
+                <w:bCs/>
+                <w:lang w:val="en-US"/>
+              </w:rPr>
+              <w:t xml:space="preserve">According to Foursquare’s developer documentation, </w:t>
+            </w:r>
+            <w:r>
+              <w:rPr>
+                <w:bCs/>
+                <w:lang w:val="en-US"/>
+              </w:rPr>
+              <w:t>“</w:t>
+            </w:r>
+            <w:r>
+              <w:rPr>
+                <w:bCs/>
+                <w:lang w:val="en-US"/>
+              </w:rPr>
+              <w:t xml:space="preserve">the </w:t>
+            </w:r>
+            <w:r>
+              <w:rPr>
+                <w:bCs/>
+                <w:lang w:val="en-US"/>
+              </w:rPr>
+              <w:t xml:space="preserve">Foursquare API has a default limit of 1000 free requests per 24 hour period” and “500 requests/hour”, “whichever occurs first”. An enterprise option must be </w:t>
+            </w:r>
+            <w:r>
+              <w:rPr>
+                <w:bCs/>
+                <w:lang w:val="en-US"/>
+              </w:rPr>
+              <w:t>booked if more requests are needed.</w:t>
+            </w:r>
+          </w:p>
+        </w:tc>
+      </w:tr>
+      <w:tr>
+        <w:tc>
+          <w:tcPr>
+            <w:tcW w:w="1656" w:type="dxa"/>
+          </w:tcPr>
+          <w:p>
+            <w:pPr>
+              <w:rPr>
+                <w:bCs/>
+                <w:lang w:val="en-US"/>
+              </w:rPr>
+            </w:pPr>
+            <w:r>
+              <w:rPr>
+                <w:bCs/>
+                <w:lang w:val="en-US"/>
+              </w:rPr>
+              <w:t>Telegram</w:t>
+            </w:r>
+            <w:r>
+              <w:rPr>
+                <w:bCs/>
+                <w:lang w:val="en-US"/>
+              </w:rPr>
+              <w:t xml:space="preserve"> API</w:t>
+            </w:r>
+          </w:p>
+        </w:tc>
+        <w:tc>
+          <w:tcPr>
+            <w:tcW w:w="1174" w:type="dxa"/>
+          </w:tcPr>
+          <w:p>
+            <w:pPr>
+              <w:rPr>
+                <w:bCs/>
+                <w:lang w:val="en-US"/>
+              </w:rPr>
+            </w:pPr>
+            <w:r>
+              <w:rPr>
+                <w:bCs/>
+                <w:lang w:val="en-US"/>
+              </w:rPr>
+              <w:t>0</w:t>
+            </w:r>
+            <w:r>
+              <w:rPr>
+                <w:bCs/>
+                <w:lang w:val="en-US"/>
+              </w:rPr>
+              <w:t>,00€</w:t>
+            </w:r>
+          </w:p>
+        </w:tc>
+        <w:tc>
+          <w:tcPr>
+            <w:tcW w:w="3201" w:type="dxa"/>
+          </w:tcPr>
+          <w:p>
+            <w:pPr>
+              <w:rPr>
+                <w:bCs/>
+                <w:lang w:val="en-US"/>
+              </w:rPr>
+            </w:pPr>
+            <w:r>
+              <w:rPr>
+                <w:lang w:val="en-US"/>
+              </w:rPr>
+              <w:t>-</w:t>
+            </w:r>
+          </w:p>
+        </w:tc>
+      </w:tr>
+      <w:tr>
+        <w:tc>
+          <w:tcPr>
+            <w:tcW w:w="1656" w:type="dxa"/>
+          </w:tcPr>
+          <w:p>
+            <w:pPr>
+              <w:rPr>
+                <w:bCs/>
+                <w:lang w:val="en-US"/>
+              </w:rPr>
+            </w:pPr>
+            <w:r>
+              <w:rPr>
+                <w:bCs/>
+                <w:lang w:val="en-US"/>
+              </w:rPr>
+              <w:t>Apache Mahout</w:t>
+            </w:r>
+          </w:p>
+        </w:tc>
+        <w:tc>
+          <w:tcPr>
+            <w:tcW w:w="1174" w:type="dxa"/>
+          </w:tcPr>
+          <w:p>
+            <w:pPr>
+              <w:rPr>
+                <w:bCs/>
+                <w:lang w:val="en-US"/>
+              </w:rPr>
+            </w:pPr>
+            <w:r>
+              <w:rPr>
+                <w:bCs/>
+                <w:lang w:val="en-US"/>
+              </w:rPr>
+              <w:t>0</w:t>
+            </w:r>
+            <w:r>
+              <w:rPr>
+                <w:bCs/>
+                <w:lang w:val="en-US"/>
+              </w:rPr>
+              <w:t>,0</w:t>
+            </w:r>
+            <w:r>
+              <w:rPr>
+                <w:bCs/>
+                <w:lang w:val="en-US"/>
+              </w:rPr>
+              <w:t>0 €</w:t>
+            </w:r>
+          </w:p>
+        </w:tc>
+        <w:tc>
+          <w:tcPr>
+            <w:tcW w:w="3201" w:type="dxa"/>
+          </w:tcPr>
+          <w:p>
+            <w:pPr>
+              <w:rPr>
+                <w:bCs/>
+                <w:lang w:val="en-US"/>
+              </w:rPr>
+            </w:pPr>
+            <w:r>
+              <w:rPr>
+                <w:lang w:val="en-US"/>
+              </w:rPr>
+              <w:t>-</w:t>
+            </w:r>
+          </w:p>
+        </w:tc>
+      </w:tr>
+      <w:tr>
+        <w:tc>
+          <w:tcPr>
+            <w:tcW w:w="1656" w:type="dxa"/>
+          </w:tcPr>
+          <w:p>
+            <w:pPr>
+              <w:rPr>
+                <w:bCs/>
+                <w:lang w:val="en-US"/>
+              </w:rPr>
+            </w:pPr>
+            <w:r>
+              <w:rPr>
+                <w:bCs/>
+                <w:lang w:val="en-US"/>
+              </w:rPr>
+              <w:t>Apache Maven</w:t>
+            </w:r>
+          </w:p>
+        </w:tc>
+        <w:tc>
+          <w:tcPr>
+            <w:tcW w:w="1174" w:type="dxa"/>
+          </w:tcPr>
+          <w:p>
+            <w:pPr>
+              <w:rPr>
+                <w:bCs/>
+                <w:lang w:val="en-US"/>
+              </w:rPr>
+            </w:pPr>
+          </w:p>
+        </w:tc>
+        <w:tc>
+          <w:tcPr>
+            <w:tcW w:w="3201" w:type="dxa"/>
+          </w:tcPr>
+          <w:p>
+            <w:pPr>
+              <w:rPr>
+                <w:lang w:val="en-US"/>
+              </w:rPr>
+            </w:pPr>
+          </w:p>
+        </w:tc>
+      </w:tr>
+      <w:tr>
+        <w:tc>
+          <w:tcPr>
+            <w:tcW w:w="1656" w:type="dxa"/>
+          </w:tcPr>
+          <w:p>
+            <w:pPr>
+              <w:rPr>
+                <w:bCs/>
+                <w:lang w:val="en-US"/>
+              </w:rPr>
+            </w:pPr>
+            <w:r>
+              <w:rPr>
+                <w:bCs/>
+                <w:lang w:val="en-US"/>
+              </w:rPr>
+              <w:t>Heroku</w:t>
+            </w:r>
+          </w:p>
+        </w:tc>
+        <w:tc>
+          <w:tcPr>
+            <w:tcW w:w="1174" w:type="dxa"/>
+          </w:tcPr>
+          <w:p>
+            <w:pPr>
+              <w:rPr>
+                <w:bCs/>
+                <w:lang w:val="en-US"/>
+              </w:rPr>
+            </w:pPr>
+            <w:r>
+              <w:rPr>
+                <w:bCs/>
+                <w:lang w:val="en-US"/>
+              </w:rPr>
+              <w:t>0</w:t>
+            </w:r>
+            <w:r>
+              <w:rPr>
+                <w:bCs/>
+                <w:lang w:val="en-US"/>
+              </w:rPr>
+              <w:t>,</w:t>
+            </w:r>
+            <w:r>
+              <w:rPr>
+                <w:bCs/>
+                <w:lang w:val="en-US"/>
+              </w:rPr>
+              <w:t>00 €</w:t>
+            </w:r>
+          </w:p>
+        </w:tc>
+        <w:tc>
+          <w:tcPr>
+            <w:tcW w:w="3201" w:type="dxa"/>
+          </w:tcPr>
+          <w:p>
+            <w:pPr>
+              <w:rPr>
+                <w:bCs/>
+                <w:lang w:val="en-US"/>
+              </w:rPr>
+            </w:pPr>
+            <w:r>
+              <w:rPr>
+                <w:bCs/>
+                <w:lang w:val="en-US"/>
+              </w:rPr>
+              <w:t xml:space="preserve">A “Free Plan” was used to host the application </w:t>
+            </w:r>
+            <w:r>
+              <w:rPr>
+                <w:bCs/>
+                <w:lang w:val="en-US"/>
+              </w:rPr>
+              <w:t>in Heroku</w:t>
+            </w:r>
+            <w:r>
+              <w:rPr>
+                <w:bCs/>
+                <w:lang w:val="en-US"/>
+              </w:rPr>
+              <w:t xml:space="preserve">. There are several pricing options, </w:t>
+            </w:r>
+            <w:r>
+              <w:rPr>
+                <w:bCs/>
+                <w:lang w:val="en-US"/>
+              </w:rPr>
+              <w:t xml:space="preserve">adjusted </w:t>
+            </w:r>
+            <w:r>
+              <w:rPr>
+                <w:bCs/>
+                <w:lang w:val="en-US"/>
+              </w:rPr>
+              <w:t>to the developer’s needs. The free plan comes with certain inconveniences, such as “sleep after 30 minutes of inactivity”.</w:t>
+            </w:r>
+            <w:r>
+              <w:rPr>
+                <w:bCs/>
+                <w:lang w:val="en-US"/>
+              </w:rPr>
+              <w:t xml:space="preserve"> [h]</w:t>
+            </w:r>
+          </w:p>
+        </w:tc>
+      </w:tr>
+    </w:tbl>
+    <w:p>
+      <w:pPr>
+        <w:rPr>
+          <w:bCs/>
+          <w:lang w:val="en-US"/>
+        </w:rPr>
+      </w:pPr>
+    </w:p>
+    <w:p>
+      <w:pPr>
+        <w:rPr>
+          <w:bCs/>
+          <w:lang w:val="en-US"/>
+        </w:rPr>
+      </w:pPr>
+      <w:r>
+        <w:rPr>
+          <w:bCs/>
+          <w:lang w:val="en-US"/>
+        </w:rPr>
+        <w:t xml:space="preserve">As we can see, no software costs </w:t>
+      </w:r>
+      <w:r>
+        <w:rPr>
+          <w:bCs/>
+          <w:lang w:val="en-US"/>
+        </w:rPr>
+        <w:t xml:space="preserve">were </w:t>
+      </w:r>
+      <w:r>
+        <w:rPr>
+          <w:bCs/>
+          <w:lang w:val="en-US"/>
+        </w:rPr>
+        <w:t xml:space="preserve">charged in the way the </w:t>
+      </w:r>
+      <w:r>
+        <w:rPr>
+          <w:bCs/>
+          <w:lang w:val="en-US"/>
+        </w:rPr>
+        <w:t>third-party products</w:t>
+      </w:r>
+      <w:r>
+        <w:rPr>
+          <w:bCs/>
+          <w:lang w:val="en-US"/>
+        </w:rPr>
+        <w:t xml:space="preserve"> </w:t>
+      </w:r>
+      <w:r>
+        <w:rPr>
+          <w:bCs/>
+          <w:lang w:val="en-US"/>
+        </w:rPr>
+        <w:t xml:space="preserve">are </w:t>
+      </w:r>
+      <w:r>
+        <w:rPr>
+          <w:bCs/>
+          <w:lang w:val="en-US"/>
+        </w:rPr>
+        <w:t xml:space="preserve">used in this project. However, there could be additional costs with </w:t>
+      </w:r>
+      <w:r>
+        <w:rPr>
+          <w:bCs/>
+          <w:lang w:val="en-US"/>
+        </w:rPr>
+        <w:t xml:space="preserve">an increasing number of users accessing the chatbot, as </w:t>
+      </w:r>
+      <w:r>
+        <w:rPr>
+          <w:bCs/>
+          <w:lang w:val="en-US"/>
+        </w:rPr>
+        <w:t>some services that are used apply a pricing model</w:t>
+      </w:r>
+      <w:r>
+        <w:rPr>
+          <w:bCs/>
+          <w:lang w:val="en-US"/>
+        </w:rPr>
+        <w:t xml:space="preserve"> (Foursquare and Heroku)</w:t>
+      </w:r>
+      <w:r>
+        <w:rPr>
+          <w:bCs/>
+          <w:lang w:val="en-US"/>
+        </w:rPr>
+        <w:t xml:space="preserve">. </w:t>
+      </w:r>
+    </w:p>
+    <w:p>
+      <w:pPr>
+        <w:rPr>
+          <w:b/>
+          <w:bCs/>
+          <w:lang w:val="en-US"/>
+        </w:rPr>
+      </w:pPr>
+      <w:r>
+        <w:rPr>
+          <w:b/>
+          <w:bCs/>
+          <w:lang w:val="en-US"/>
+        </w:rPr>
+        <w:lastRenderedPageBreak/>
+        <w:t>Hardware Costs</w:t>
+      </w:r>
+    </w:p>
+    <w:p>
+      <w:pPr>
+        <w:rPr>
+          <w:bCs/>
+          <w:lang w:val="en-US"/>
+        </w:rPr>
+      </w:pPr>
+      <w:r>
+        <w:rPr>
+          <w:bCs/>
+          <w:lang w:val="en-US"/>
+        </w:rPr>
+        <w:t>Two different hardware devices were used during the project</w:t>
+      </w:r>
+      <w:r>
+        <w:rPr>
+          <w:bCs/>
+          <w:lang w:val="en-US"/>
+        </w:rPr>
+        <w:t xml:space="preserve"> duration</w:t>
+      </w:r>
+      <w:r>
+        <w:rPr>
+          <w:bCs/>
+          <w:lang w:val="en-US"/>
+        </w:rPr>
+        <w:t xml:space="preserve">. For the software’s development, </w:t>
+      </w:r>
+      <w:r>
+        <w:rPr>
+          <w:bCs/>
+          <w:lang w:val="en-US"/>
+        </w:rPr>
+        <w:t>a laptop</w:t>
+      </w:r>
+      <w:r>
+        <w:rPr>
+          <w:bCs/>
+          <w:lang w:val="en-US"/>
+        </w:rPr>
+        <w:t xml:space="preserve"> was used</w:t>
+      </w:r>
+      <w:r>
+        <w:rPr>
+          <w:bCs/>
+          <w:lang w:val="en-US"/>
+        </w:rPr>
+        <w:t>,</w:t>
+      </w:r>
+      <w:r>
+        <w:rPr>
+          <w:bCs/>
+          <w:lang w:val="en-US"/>
+        </w:rPr>
+        <w:t xml:space="preserve"> in particular a</w:t>
+      </w:r>
+      <w:r>
+        <w:rPr>
+          <w:bCs/>
+          <w:lang w:val="en-US"/>
+        </w:rPr>
+        <w:t>n</w:t>
+      </w:r>
+      <w:r>
+        <w:rPr>
+          <w:bCs/>
+          <w:lang w:val="en-US"/>
+        </w:rPr>
+        <w:t xml:space="preserve"> Asus Zenbook, bought in 201</w:t>
+      </w:r>
+      <w:r>
+        <w:rPr>
+          <w:bCs/>
+          <w:lang w:val="en-US"/>
+        </w:rPr>
+        <w:t>5</w:t>
+      </w:r>
+      <w:r>
+        <w:rPr>
+          <w:bCs/>
+          <w:lang w:val="en-US"/>
+        </w:rPr>
+        <w:t xml:space="preserve"> for 899 €</w:t>
+      </w:r>
+      <w:r>
+        <w:rPr>
+          <w:bCs/>
+          <w:lang w:val="en-US"/>
+        </w:rPr>
+        <w:t>. In order to use</w:t>
+      </w:r>
+      <w:r>
+        <w:rPr>
+          <w:bCs/>
+          <w:lang w:val="en-US"/>
+        </w:rPr>
+        <w:t xml:space="preserve"> the application</w:t>
+      </w:r>
+      <w:r>
+        <w:rPr>
+          <w:bCs/>
+          <w:lang w:val="en-US"/>
+        </w:rPr>
+        <w:t xml:space="preserve"> and check the functionality </w:t>
+      </w:r>
+      <w:r>
+        <w:rPr>
+          <w:bCs/>
+          <w:lang w:val="en-US"/>
+        </w:rPr>
+        <w:t xml:space="preserve">in </w:t>
+      </w:r>
+      <w:r>
+        <w:rPr>
+          <w:bCs/>
+          <w:lang w:val="en-US"/>
+        </w:rPr>
+        <w:t>the productive environment,</w:t>
+      </w:r>
+      <w:r>
+        <w:rPr>
+          <w:bCs/>
+          <w:lang w:val="en-US"/>
+        </w:rPr>
+        <w:t xml:space="preserve"> a mobile device</w:t>
+      </w:r>
+      <w:r>
+        <w:rPr>
+          <w:bCs/>
+          <w:lang w:val="en-US"/>
+        </w:rPr>
+        <w:t xml:space="preserve"> </w:t>
+      </w:r>
+      <w:r>
+        <w:rPr>
+          <w:bCs/>
+          <w:lang w:val="en-US"/>
+        </w:rPr>
+        <w:t xml:space="preserve">is </w:t>
+      </w:r>
+      <w:r>
+        <w:rPr>
+          <w:bCs/>
+          <w:lang w:val="en-US"/>
+        </w:rPr>
+        <w:t>used</w:t>
+      </w:r>
+      <w:r>
+        <w:rPr>
+          <w:bCs/>
+          <w:lang w:val="en-US"/>
+        </w:rPr>
+        <w:t xml:space="preserve">, </w:t>
+      </w:r>
+      <w:r>
+        <w:rPr>
+          <w:bCs/>
+          <w:lang w:val="en-US"/>
+        </w:rPr>
+        <w:t xml:space="preserve">more precisely the </w:t>
+      </w:r>
+      <w:r>
+        <w:rPr>
+          <w:bCs/>
+          <w:lang w:val="en-US"/>
+        </w:rPr>
+        <w:t>Motorola Moto G4 Plus, bought in 2017</w:t>
+      </w:r>
+      <w:r>
+        <w:rPr>
+          <w:bCs/>
+          <w:lang w:val="en-US"/>
+        </w:rPr>
+        <w:t xml:space="preserve"> for 199 €</w:t>
+      </w:r>
+      <w:r>
+        <w:rPr>
+          <w:bCs/>
+          <w:lang w:val="en-US"/>
+        </w:rPr>
+        <w:t xml:space="preserve">. Due to the fact that the mentioned devices </w:t>
+      </w:r>
+      <w:r>
+        <w:rPr>
+          <w:bCs/>
+          <w:lang w:val="en-US"/>
+        </w:rPr>
+        <w:t xml:space="preserve">were </w:t>
+      </w:r>
+      <w:r>
+        <w:rPr>
+          <w:bCs/>
+          <w:lang w:val="en-US"/>
+        </w:rPr>
+        <w:t xml:space="preserve">not </w:t>
+      </w:r>
+      <w:r>
+        <w:rPr>
+          <w:bCs/>
+          <w:lang w:val="en-US"/>
+        </w:rPr>
+        <w:t xml:space="preserve">exclusively </w:t>
+      </w:r>
+      <w:r>
+        <w:rPr>
+          <w:bCs/>
+          <w:lang w:val="en-US"/>
+        </w:rPr>
+        <w:t xml:space="preserve">purchased </w:t>
+      </w:r>
+      <w:r>
+        <w:rPr>
+          <w:bCs/>
+          <w:lang w:val="en-US"/>
+        </w:rPr>
+        <w:t xml:space="preserve">for </w:t>
+      </w:r>
+      <w:r>
+        <w:rPr>
+          <w:bCs/>
+          <w:lang w:val="en-US"/>
+        </w:rPr>
+        <w:t xml:space="preserve">this project, their costs </w:t>
+      </w:r>
+      <w:r>
+        <w:rPr>
+          <w:bCs/>
+          <w:lang w:val="en-US"/>
+        </w:rPr>
+        <w:t>can be</w:t>
+      </w:r>
+      <w:r>
+        <w:rPr>
+          <w:bCs/>
+          <w:lang w:val="en-US"/>
+        </w:rPr>
+        <w:t xml:space="preserve"> </w:t>
+      </w:r>
+      <w:r>
+        <w:rPr>
+          <w:bCs/>
+          <w:lang w:val="en-US"/>
+        </w:rPr>
+        <w:t>amortized</w:t>
+      </w:r>
+      <w:r>
+        <w:rPr>
+          <w:bCs/>
+          <w:lang w:val="en-US"/>
+        </w:rPr>
+        <w:t xml:space="preserve"> as seen in the following calculation. A total amortization period of 3 years for the hardware is assumed:</w:t>
+      </w:r>
+    </w:p>
+    <w:p>
+      <w:pPr>
+        <w:rPr>
+          <w:bCs/>
+          <w:lang w:val="en-US"/>
+        </w:rPr>
+      </w:pPr>
+      <w:r>
+        <w:rPr>
+          <w:bCs/>
+          <w:lang w:val="en-US"/>
+        </w:rPr>
+        <w:t xml:space="preserve">Total Hardware Cost = 899 € + 199 € = </w:t>
+      </w:r>
+      <w:r>
+        <w:rPr>
+          <w:bCs/>
+          <w:lang w:val="en-US"/>
+        </w:rPr>
+        <w:t>1098 €</w:t>
+      </w:r>
+    </w:p>
+    <w:p>
+      <w:pPr>
+        <w:rPr>
+          <w:bCs/>
+          <w:lang w:val="en-US"/>
+        </w:rPr>
+      </w:pPr>
+      <w:r>
+        <w:rPr>
+          <w:bCs/>
+          <w:lang w:val="en-US"/>
+        </w:rPr>
+        <w:t xml:space="preserve">Amortization period in </w:t>
+      </w:r>
+      <w:r>
+        <w:rPr>
+          <w:bCs/>
+          <w:lang w:val="en-US"/>
+        </w:rPr>
+        <w:t>hours</w:t>
+      </w:r>
+      <w:r>
+        <w:rPr>
+          <w:bCs/>
+          <w:lang w:val="en-US"/>
+        </w:rPr>
+        <w:t xml:space="preserve"> = </w:t>
+      </w:r>
+      <w:r>
+        <w:rPr>
+          <w:bCs/>
+          <w:lang w:val="en-US"/>
+        </w:rPr>
+        <w:t xml:space="preserve">3 </w:t>
+      </w:r>
+      <w:r>
+        <w:rPr>
+          <w:bCs/>
+          <w:lang w:val="en-US"/>
+        </w:rPr>
+        <w:t>year</w:t>
+      </w:r>
+      <w:r>
+        <w:rPr>
+          <w:bCs/>
+          <w:lang w:val="en-US"/>
+        </w:rPr>
+        <w:t xml:space="preserve">s </w:t>
+      </w:r>
+      <w:r>
+        <w:rPr>
+          <w:bCs/>
+          <w:lang w:val="en-US"/>
+        </w:rPr>
+        <w:t xml:space="preserve">* </w:t>
+      </w:r>
+      <w:r>
+        <w:rPr>
+          <w:bCs/>
+          <w:lang w:val="en-US"/>
+        </w:rPr>
+        <w:t>8760 hours</w:t>
+      </w:r>
+      <w:r>
+        <w:rPr>
+          <w:bCs/>
+          <w:lang w:val="en-US"/>
+        </w:rPr>
+        <w:t>/year</w:t>
+      </w:r>
+      <w:r>
+        <w:rPr>
+          <w:bCs/>
+          <w:lang w:val="en-US"/>
+        </w:rPr>
+        <w:t xml:space="preserve"> </w:t>
+      </w:r>
+      <w:r>
+        <w:rPr>
+          <w:bCs/>
+          <w:lang w:val="en-US"/>
+        </w:rPr>
+        <w:t xml:space="preserve">= </w:t>
+      </w:r>
+      <w:r>
+        <w:rPr>
+          <w:bCs/>
+          <w:lang w:val="en-US"/>
+        </w:rPr>
+        <w:t>26280</w:t>
+      </w:r>
+      <w:r>
+        <w:rPr>
+          <w:bCs/>
+          <w:lang w:val="en-US"/>
+        </w:rPr>
+        <w:t xml:space="preserve"> </w:t>
+      </w:r>
+      <w:r>
+        <w:rPr>
+          <w:bCs/>
+          <w:lang w:val="en-US"/>
+        </w:rPr>
+        <w:t>hours</w:t>
+      </w:r>
+    </w:p>
+    <w:p>
+      <w:pPr>
+        <w:rPr>
+          <w:bCs/>
+          <w:lang w:val="en-US"/>
+        </w:rPr>
+      </w:pPr>
+      <w:r>
+        <w:rPr>
+          <w:bCs/>
+          <w:lang w:val="en-US"/>
+        </w:rPr>
+        <w:t xml:space="preserve">Development period in </w:t>
+      </w:r>
+      <w:r>
+        <w:rPr>
+          <w:bCs/>
+          <w:lang w:val="en-US"/>
+        </w:rPr>
+        <w:t>hours = 360 hours</w:t>
+      </w:r>
+    </w:p>
+    <w:p>
+      <w:pPr>
+        <w:rPr>
+          <w:bCs/>
+          <w:lang w:val="en-US"/>
+        </w:rPr>
+      </w:pPr>
+      <w:r>
+        <w:rPr>
+          <w:bCs/>
+          <w:lang w:val="en-US"/>
+        </w:rPr>
+        <w:t>Hardware Cost per hour = 1098 € / 26280 hours = 0.04 €/h</w:t>
+      </w:r>
+    </w:p>
+    <w:p>
+      <w:pPr>
+        <w:rPr>
+          <w:bCs/>
+          <w:lang w:val="en-US"/>
+        </w:rPr>
+      </w:pPr>
+      <w:r>
+        <w:rPr>
+          <w:bCs/>
+          <w:lang w:val="en-US"/>
+        </w:rPr>
+        <w:t xml:space="preserve">Hardware </w:t>
+      </w:r>
+      <w:r>
+        <w:rPr>
+          <w:bCs/>
+          <w:lang w:val="en-US"/>
+        </w:rPr>
+        <w:t xml:space="preserve">Costs during development = </w:t>
+      </w:r>
+      <w:r>
+        <w:rPr>
+          <w:bCs/>
+          <w:lang w:val="en-US"/>
+        </w:rPr>
+        <w:t>0.04</w:t>
+      </w:r>
+      <w:r>
+        <w:rPr>
+          <w:bCs/>
+          <w:lang w:val="en-US"/>
+        </w:rPr>
+        <w:t>€/</w:t>
+      </w:r>
+      <w:r>
+        <w:rPr>
+          <w:bCs/>
+          <w:lang w:val="en-US"/>
+        </w:rPr>
+        <w:t>h</w:t>
+      </w:r>
+      <w:r>
+        <w:rPr>
+          <w:bCs/>
+          <w:lang w:val="en-US"/>
+        </w:rPr>
+        <w:t xml:space="preserve">* </w:t>
+      </w:r>
+      <w:r>
+        <w:rPr>
+          <w:bCs/>
+          <w:lang w:val="en-US"/>
+        </w:rPr>
+        <w:t>360</w:t>
+      </w:r>
+      <w:r>
+        <w:rPr>
+          <w:bCs/>
+          <w:lang w:val="en-US"/>
+        </w:rPr>
+        <w:t xml:space="preserve"> </w:t>
+      </w:r>
+      <w:r>
+        <w:rPr>
+          <w:bCs/>
+          <w:lang w:val="en-US"/>
+        </w:rPr>
+        <w:t xml:space="preserve">h= </w:t>
+      </w:r>
+      <w:r>
+        <w:rPr>
+          <w:b/>
+          <w:bCs/>
+          <w:lang w:val="en-US"/>
+        </w:rPr>
+        <w:t>1</w:t>
+      </w:r>
+      <w:r>
+        <w:rPr>
+          <w:b/>
+          <w:bCs/>
+          <w:lang w:val="en-US"/>
+        </w:rPr>
+        <w:t>4.4</w:t>
+      </w:r>
+      <w:r>
+        <w:rPr>
+          <w:b/>
+          <w:bCs/>
+          <w:lang w:val="en-US"/>
+        </w:rPr>
+        <w:t xml:space="preserve"> €</w:t>
+      </w:r>
+    </w:p>
+    <w:p>
+      <w:pPr>
+        <w:rPr>
+          <w:b/>
+          <w:lang w:val="en-US"/>
+        </w:rPr>
+      </w:pPr>
+      <w:r>
+        <w:rPr>
+          <w:b/>
+          <w:lang w:val="en-US"/>
+        </w:rPr>
+        <w:t>Total Costs</w:t>
+      </w:r>
+    </w:p>
+    <w:p>
+      <w:pPr>
+        <w:rPr>
+          <w:lang w:val="en-US"/>
+        </w:rPr>
+      </w:pPr>
+      <w:r>
+        <w:rPr>
+          <w:lang w:val="en-US"/>
+        </w:rPr>
+        <w:t>The previously calculated partial costs result are summarized in the following</w:t>
+      </w:r>
+      <w:r>
+        <w:rPr>
+          <w:lang w:val="en-US"/>
+        </w:rPr>
+        <w:t xml:space="preserve"> table</w:t>
+      </w:r>
+      <w:r>
+        <w:rPr>
+          <w:lang w:val="en-US"/>
+        </w:rPr>
+        <w:t>:</w:t>
+      </w:r>
+    </w:p>
+    <w:tbl>
+      <w:tblPr>
+        <w:tblStyle w:val="Tabellenraster"/>
+        <w:tblW w:w="0" w:type="auto"/>
+        <w:tblLook w:val="04A0" w:firstRow="1" w:lastRow="0" w:firstColumn="1" w:lastColumn="0" w:noHBand="0" w:noVBand="1"/>
+      </w:tblPr>
+      <w:tblGrid>
+        <w:gridCol w:w="3020"/>
+        <w:gridCol w:w="3021"/>
+      </w:tblGrid>
+      <w:tr>
+        <w:tc>
+          <w:tcPr>
+            <w:tcW w:w="3020" w:type="dxa"/>
+          </w:tcPr>
+          <w:p>
+            <w:pPr>
+              <w:rPr>
+                <w:lang w:val="en-US"/>
+              </w:rPr>
+            </w:pPr>
+            <w:r>
+              <w:rPr>
+                <w:lang w:val="en-US"/>
+              </w:rPr>
+              <w:t>Personnel Costs</w:t>
+            </w:r>
+          </w:p>
+        </w:tc>
+        <w:tc>
+          <w:tcPr>
+            <w:tcW w:w="3021" w:type="dxa"/>
+          </w:tcPr>
+          <w:p>
+            <w:pPr>
+              <w:rPr>
+                <w:lang w:val="en-US"/>
+              </w:rPr>
+            </w:pPr>
+            <w:r>
+              <w:rPr>
+                <w:lang w:val="en-US"/>
+              </w:rPr>
+              <w:t>5040</w:t>
+            </w:r>
+            <w:r>
+              <w:rPr>
+                <w:lang w:val="en-US"/>
+              </w:rPr>
+              <w:t>,00</w:t>
+            </w:r>
+            <w:r>
+              <w:rPr>
+                <w:lang w:val="en-US"/>
+              </w:rPr>
+              <w:t xml:space="preserve"> €</w:t>
+            </w:r>
+          </w:p>
+        </w:tc>
+      </w:tr>
+      <w:tr>
+        <w:tc>
+          <w:tcPr>
+            <w:tcW w:w="3020" w:type="dxa"/>
+          </w:tcPr>
+          <w:p>
+            <w:pPr>
+              <w:rPr>
+                <w:lang w:val="en-US"/>
+              </w:rPr>
+            </w:pPr>
+            <w:r>
+              <w:rPr>
+                <w:lang w:val="en-US"/>
+              </w:rPr>
+              <w:t>Software Costs*</w:t>
+            </w:r>
+          </w:p>
+        </w:tc>
+        <w:tc>
+          <w:tcPr>
+            <w:tcW w:w="3021" w:type="dxa"/>
+          </w:tcPr>
+          <w:p>
+            <w:pPr>
+              <w:rPr>
+                <w:lang w:val="en-US"/>
+              </w:rPr>
+            </w:pPr>
+            <w:r>
+              <w:rPr>
+                <w:lang w:val="en-US"/>
+              </w:rPr>
+              <w:t>0,00 €</w:t>
+            </w:r>
+          </w:p>
+        </w:tc>
+      </w:tr>
+      <w:tr>
+        <w:tc>
+          <w:tcPr>
+            <w:tcW w:w="3020" w:type="dxa"/>
+          </w:tcPr>
+          <w:p>
+            <w:pPr>
+              <w:rPr>
+                <w:lang w:val="en-US"/>
+              </w:rPr>
+            </w:pPr>
+            <w:r>
+              <w:rPr>
+                <w:lang w:val="en-US"/>
+              </w:rPr>
+              <w:t>Hardware Costs</w:t>
+            </w:r>
+          </w:p>
+        </w:tc>
+        <w:tc>
+          <w:tcPr>
+            <w:tcW w:w="3021" w:type="dxa"/>
+          </w:tcPr>
+          <w:p>
+            <w:pPr>
+              <w:rPr>
+                <w:lang w:val="en-US"/>
+              </w:rPr>
+            </w:pPr>
+            <w:r>
+              <w:rPr>
+                <w:lang w:val="en-US"/>
+              </w:rPr>
+              <w:t>1</w:t>
+            </w:r>
+            <w:r>
+              <w:rPr>
+                <w:lang w:val="en-US"/>
+              </w:rPr>
+              <w:t>4.4</w:t>
+            </w:r>
+            <w:r>
+              <w:rPr>
+                <w:lang w:val="en-US"/>
+              </w:rPr>
+              <w:t>0</w:t>
+            </w:r>
+            <w:r>
+              <w:rPr>
+                <w:lang w:val="en-US"/>
+              </w:rPr>
+              <w:t xml:space="preserve"> €</w:t>
+            </w:r>
+          </w:p>
+        </w:tc>
+      </w:tr>
+      <w:tr>
+        <w:tc>
+          <w:tcPr>
+            <w:tcW w:w="3020" w:type="dxa"/>
+          </w:tcPr>
+          <w:p>
+            <w:pPr>
+              <w:pStyle w:val="KeinLeerraum"/>
+              <w:rPr>
+                <w:b/>
+                <w:lang w:val="en-US"/>
+              </w:rPr>
+            </w:pPr>
+            <w:r>
+              <w:rPr>
+                <w:b/>
+                <w:lang w:val="en-US"/>
+              </w:rPr>
+              <w:t>Total Costs</w:t>
+            </w:r>
+          </w:p>
+        </w:tc>
+        <w:tc>
+          <w:tcPr>
+            <w:tcW w:w="3021" w:type="dxa"/>
+          </w:tcPr>
+          <w:p>
+            <w:pPr>
+              <w:pStyle w:val="KeinLeerraum"/>
+              <w:rPr>
+                <w:b/>
+                <w:lang w:val="en-US"/>
+              </w:rPr>
+            </w:pPr>
+            <w:r>
+              <w:rPr>
+                <w:b/>
+                <w:lang w:val="en-US"/>
+              </w:rPr>
+              <w:t>5054,4</w:t>
+            </w:r>
+            <w:r>
+              <w:rPr>
+                <w:b/>
+                <w:lang w:val="en-US"/>
+              </w:rPr>
+              <w:t>0</w:t>
+            </w:r>
+            <w:r>
+              <w:rPr>
+                <w:b/>
+                <w:lang w:val="en-US"/>
+              </w:rPr>
+              <w:t xml:space="preserve"> €</w:t>
+            </w:r>
+          </w:p>
+        </w:tc>
+      </w:tr>
+    </w:tbl>
+    <w:p>
+      <w:pPr>
+        <w:rPr>
+          <w:lang w:val="en-US"/>
+        </w:rPr>
+      </w:pPr>
+    </w:p>
+    <w:p>
+      <w:pPr>
+        <w:rPr>
+          <w:lang w:val="en-US"/>
+        </w:rPr>
+      </w:pPr>
+      <w:r>
+        <w:rPr>
+          <w:lang w:val="en-US"/>
+        </w:rPr>
+        <w:t xml:space="preserve">It must be noted that </w:t>
+      </w:r>
+      <w:r>
+        <w:rPr>
+          <w:lang w:val="en-US"/>
+        </w:rPr>
+        <w:t>occurring</w:t>
+      </w:r>
+      <w:r>
+        <w:rPr>
+          <w:lang w:val="en-US"/>
+        </w:rPr>
+        <w:t xml:space="preserve"> office costs were not taken into account as it is assumed that the developer has worked in a home office which can be set off against tax liability.</w:t>
+      </w:r>
+    </w:p>
+    <w:p>
+      <w:pPr>
+        <w:rPr>
+          <w:rFonts w:asciiTheme="majorHAnsi" w:eastAsiaTheme="majorEastAsia" w:hAnsiTheme="majorHAnsi" w:cstheme="majorBidi"/>
+          <w:color w:val="2E74B5" w:themeColor="accent1" w:themeShade="BF"/>
+          <w:sz w:val="32"/>
+          <w:szCs w:val="32"/>
+          <w:lang w:val="en-US"/>
+        </w:rPr>
+      </w:pPr>
+      <w:r>
+        <w:rPr>
+          <w:rFonts w:asciiTheme="majorHAnsi" w:eastAsiaTheme="majorEastAsia" w:hAnsiTheme="majorHAnsi" w:cstheme="majorBidi"/>
+          <w:color w:val="2E74B5" w:themeColor="accent1" w:themeShade="BF"/>
+          <w:sz w:val="32"/>
+          <w:szCs w:val="32"/>
+          <w:lang w:val="en-US"/>
+        </w:rPr>
+        <w:br w:type="page"/>
+      </w:r>
+    </w:p>
+    <w:p>
+      <w:pPr>
+        <w:rPr>
+          <w:rFonts w:asciiTheme="majorHAnsi" w:eastAsiaTheme="majorEastAsia" w:hAnsiTheme="majorHAnsi" w:cstheme="majorBidi"/>
+          <w:color w:val="2E74B5" w:themeColor="accent1" w:themeShade="BF"/>
+          <w:sz w:val="32"/>
+          <w:szCs w:val="32"/>
+          <w:lang w:val="en-US"/>
+        </w:rPr>
+      </w:pPr>
+    </w:p>
+    <w:p>
+      <w:pPr>
+        <w:rPr>
+          <w:rFonts w:asciiTheme="majorHAnsi" w:eastAsiaTheme="majorEastAsia" w:hAnsiTheme="majorHAnsi" w:cstheme="majorBidi"/>
+          <w:color w:val="2E74B5" w:themeColor="accent1" w:themeShade="BF"/>
+          <w:sz w:val="32"/>
+          <w:szCs w:val="32"/>
+          <w:lang w:val="en-US"/>
+        </w:rPr>
+      </w:pPr>
+      <w:r>
+        <w:rPr>
+          <w:rFonts w:asciiTheme="majorHAnsi" w:eastAsiaTheme="majorEastAsia" w:hAnsiTheme="majorHAnsi" w:cstheme="majorBidi"/>
+          <w:color w:val="2E74B5" w:themeColor="accent1" w:themeShade="BF"/>
+          <w:sz w:val="32"/>
+          <w:szCs w:val="32"/>
+          <w:lang w:val="en-US"/>
+        </w:rPr>
+        <w:t>Profit</w:t>
+      </w:r>
+      <w:r>
+        <w:rPr>
+          <w:rFonts w:asciiTheme="majorHAnsi" w:eastAsiaTheme="majorEastAsia" w:hAnsiTheme="majorHAnsi" w:cstheme="majorBidi"/>
+          <w:color w:val="2E74B5" w:themeColor="accent1" w:themeShade="BF"/>
+          <w:sz w:val="32"/>
+          <w:szCs w:val="32"/>
+          <w:lang w:val="en-US"/>
+        </w:rPr>
+        <w:t xml:space="preserve"> Analysis</w:t>
+      </w:r>
+    </w:p>
+    <w:p>
+      <w:pPr>
+        <w:pStyle w:val="KeinLeerraum"/>
+        <w:rPr>
+          <w:lang w:val="en-US"/>
+        </w:rPr>
+      </w:pPr>
+      <w:r>
+        <w:rPr>
+          <w:lang w:val="en-US"/>
+        </w:rPr>
+        <w:t xml:space="preserve">The following section provides an understanding of possible ways to make profit from the developed application. </w:t>
+      </w:r>
+    </w:p>
+    <w:p>
+      <w:pPr>
+        <w:pStyle w:val="KeinLeerraum"/>
+        <w:rPr>
+          <w:lang w:val="en-US"/>
+        </w:rPr>
+      </w:pPr>
+    </w:p>
+    <w:p>
+      <w:pPr>
+        <w:pStyle w:val="KeinLeerraum"/>
+        <w:rPr>
+          <w:lang w:val="en-US"/>
+        </w:rPr>
+      </w:pPr>
+      <w:r>
+        <w:rPr>
+          <w:lang w:val="en-US"/>
+        </w:rPr>
+        <w:t xml:space="preserve">Due to the fact that the chatbot is publicly accessible in an instant-messenger, it </w:t>
+      </w:r>
+      <w:r>
+        <w:rPr>
+          <w:lang w:val="en-US"/>
+        </w:rPr>
+        <w:t>is not very common to profit from the user directly</w:t>
+      </w:r>
+      <w:r>
+        <w:rPr>
+          <w:lang w:val="en-US"/>
+        </w:rPr>
+        <w:t xml:space="preserve">, as there are no </w:t>
+      </w:r>
+      <w:r>
+        <w:rPr>
+          <w:lang w:val="en-US"/>
+        </w:rPr>
+        <w:t>easy-to-use payment mechanism</w:t>
+      </w:r>
+      <w:r>
+        <w:rPr>
+          <w:lang w:val="en-US"/>
+        </w:rPr>
+        <w:t>s</w:t>
+      </w:r>
+      <w:r>
+        <w:rPr>
+          <w:lang w:val="en-US"/>
+        </w:rPr>
+        <w:t xml:space="preserve"> </w:t>
+      </w:r>
+      <w:r>
+        <w:rPr>
+          <w:lang w:val="en-US"/>
+        </w:rPr>
+        <w:t>integrated in the messenger.</w:t>
+      </w:r>
+      <w:r>
+        <w:rPr>
+          <w:lang w:val="en-US"/>
+        </w:rPr>
+        <w:t xml:space="preserve"> </w:t>
+      </w:r>
+    </w:p>
+    <w:p>
+      <w:pPr>
+        <w:pStyle w:val="KeinLeerraum"/>
+        <w:rPr>
+          <w:lang w:val="en-US"/>
+        </w:rPr>
+      </w:pPr>
+    </w:p>
+    <w:p>
+      <w:pPr>
+        <w:pStyle w:val="KeinLeerraum"/>
+        <w:rPr>
+          <w:lang w:val="en-US"/>
+        </w:rPr>
+      </w:pPr>
+      <w:r>
+        <w:rPr>
+          <w:lang w:val="en-US"/>
+        </w:rPr>
+        <w:t xml:space="preserve">A more interesting concept </w:t>
+      </w:r>
+      <w:r>
+        <w:rPr>
+          <w:lang w:val="en-US"/>
+        </w:rPr>
+        <w:t>is</w:t>
+      </w:r>
+      <w:r>
+        <w:rPr>
+          <w:lang w:val="en-US"/>
+        </w:rPr>
+        <w:t xml:space="preserve"> to </w:t>
+      </w:r>
+      <w:r>
+        <w:rPr>
+          <w:lang w:val="en-US"/>
+        </w:rPr>
+        <w:t xml:space="preserve">win </w:t>
+      </w:r>
+      <w:r>
+        <w:rPr>
+          <w:lang w:val="en-US"/>
+        </w:rPr>
+        <w:t>tourist</w:t>
+      </w:r>
+      <w:r>
+        <w:rPr>
+          <w:lang w:val="en-US"/>
+        </w:rPr>
+        <w:t xml:space="preserve"> agencies, cultural institutions or restaurant owners as investors. </w:t>
+      </w:r>
+      <w:r>
+        <w:rPr>
+          <w:lang w:val="en-US"/>
+        </w:rPr>
+        <w:t>The chatbot can be seen as an advertisement platform for those who want to pr</w:t>
+      </w:r>
+      <w:r>
+        <w:rPr>
+          <w:lang w:val="en-US"/>
+        </w:rPr>
+        <w:t xml:space="preserve">omote their offers to tourists which in fact are </w:t>
+      </w:r>
+      <w:r>
+        <w:rPr>
+          <w:lang w:val="en-US"/>
+        </w:rPr>
+        <w:t xml:space="preserve">a very promising target group as </w:t>
+      </w:r>
+      <w:r>
+        <w:rPr>
+          <w:lang w:val="en-US"/>
+        </w:rPr>
+        <w:t>people</w:t>
+      </w:r>
+      <w:r>
+        <w:rPr>
+          <w:lang w:val="en-US"/>
+        </w:rPr>
+        <w:t xml:space="preserve"> tend to spend</w:t>
+      </w:r>
+      <w:r>
+        <w:rPr>
+          <w:lang w:val="en-US"/>
+        </w:rPr>
+        <w:t xml:space="preserve"> a lot of money on </w:t>
+      </w:r>
+      <w:r>
+        <w:rPr>
+          <w:lang w:val="en-US"/>
+        </w:rPr>
+        <w:t>vacation</w:t>
+      </w:r>
+      <w:r>
+        <w:rPr>
+          <w:lang w:val="en-US"/>
+        </w:rPr>
+        <w:t>.</w:t>
+      </w:r>
+    </w:p>
+    <w:p>
+      <w:pPr>
+        <w:pStyle w:val="KeinLeerraum"/>
+        <w:rPr>
+          <w:lang w:val="en-US"/>
+        </w:rPr>
+      </w:pPr>
+    </w:p>
+    <w:p>
+      <w:pPr>
+        <w:pStyle w:val="KeinLeerraum"/>
+        <w:rPr>
+          <w:lang w:val="en-US"/>
+        </w:rPr>
+      </w:pPr>
+      <w:r>
+        <w:rPr>
+          <w:lang w:val="en-US"/>
+        </w:rPr>
+        <w:t>Essentially, the idea is to present points of interest that belong to a customer in a more prominent, attractive way to the user.</w:t>
+      </w:r>
+      <w:r>
+        <w:rPr>
+          <w:lang w:val="en-US"/>
+        </w:rPr>
+        <w:t xml:space="preserve"> This could happen, for example,</w:t>
+      </w:r>
+      <w:r>
+        <w:rPr>
+          <w:lang w:val="en-US"/>
+        </w:rPr>
+        <w:t xml:space="preserve"> </w:t>
+      </w:r>
+      <w:r>
+        <w:rPr>
+          <w:lang w:val="en-US"/>
+        </w:rPr>
+        <w:t>when a user asks for a recommendation and is situated in close proximity t</w:t>
+      </w:r>
+      <w:r>
+        <w:rPr>
+          <w:lang w:val="en-US"/>
+        </w:rPr>
+        <w:t xml:space="preserve">o a promoted point of interest. </w:t>
+      </w:r>
       <w:r>
         <w:rPr>
           <w:lang w:val="en-US"/>
@@ -2607,73 +5057,55 @@
         <w:rPr>
           <w:lang w:val="en-US"/>
         </w:rPr>
-        <w:t xml:space="preserve"> workload divided to the different</w:t>
-      </w:r>
-      <w:r>
-        <w:rPr>
-          <w:lang w:val="en-US"/>
-        </w:rPr>
-        <w:t xml:space="preserve"> iteration</w:t>
-      </w:r>
-      <w:r>
-        <w:rPr>
-          <w:lang w:val="en-US"/>
-        </w:rPr>
-        <w:t>s</w:t>
-      </w:r>
-      <w:r>
-        <w:rPr>
-          <w:lang w:val="en-US"/>
-        </w:rPr>
-        <w:t xml:space="preserve"> is shown </w:t>
-      </w:r>
-      <w:r>
-        <w:rPr>
-          <w:lang w:val="en-US"/>
-        </w:rPr>
-        <w:t>in detail in the velocity tracking di</w:t>
-      </w:r>
-      <w:r>
-        <w:rPr>
-          <w:lang w:val="en-US"/>
-        </w:rPr>
-        <w:t xml:space="preserve">agram. </w:t>
-      </w:r>
-      <w:r>
-        <w:rPr>
-          <w:lang w:val="en-US"/>
-        </w:rPr>
-        <w:t xml:space="preserve">The average work load </w:t>
-      </w:r>
-      <w:r>
-        <w:rPr>
-          <w:lang w:val="en-US"/>
-        </w:rPr>
-        <w:t xml:space="preserve">per iteration is measured with </w:t>
-      </w:r>
-      <w:r>
-        <w:rPr>
-          <w:lang w:val="en-US"/>
-        </w:rPr>
-        <w:t>15 story points,</w:t>
-      </w:r>
-      <w:r>
-        <w:rPr>
-          <w:lang w:val="en-US"/>
-        </w:rPr>
-        <w:t xml:space="preserve"> which can</w:t>
-      </w:r>
-      <w:r>
-        <w:rPr>
-          <w:lang w:val="en-US"/>
-        </w:rPr>
-        <w:t xml:space="preserve"> be</w:t>
-      </w:r>
-      <w:r>
-        <w:rPr>
-          <w:lang w:val="en-US"/>
-        </w:rPr>
-        <w:t xml:space="preserve"> seen in the red trend line.</w:t>
+        <w:t xml:space="preserve"> presentation of the</w:t>
+      </w:r>
+      <w:r>
+        <w:rPr>
+          <w:lang w:val="en-US"/>
+        </w:rPr>
+        <w:t xml:space="preserve"> promoted point </w:t>
+      </w:r>
+      <w:r>
+        <w:rPr>
+          <w:lang w:val="en-US"/>
+        </w:rPr>
+        <w:t xml:space="preserve">of interest could differ from the usual, non-promoted </w:t>
+      </w:r>
+      <w:r>
+        <w:rPr>
+          <w:lang w:val="en-US"/>
+        </w:rPr>
+        <w:t>locations</w:t>
+      </w:r>
+      <w:r>
+        <w:rPr>
+          <w:lang w:val="en-US"/>
+        </w:rPr>
+        <w:t xml:space="preserve">, in a way </w:t>
+      </w:r>
+      <w:r>
+        <w:rPr>
+          <w:lang w:val="en-US"/>
+        </w:rPr>
+        <w:t>that more</w:t>
+      </w:r>
+      <w:r>
+        <w:rPr>
+          <w:lang w:val="en-US"/>
+        </w:rPr>
+        <w:t xml:space="preserve"> precise descriptions</w:t>
+      </w:r>
+      <w:r>
+        <w:rPr>
+          <w:lang w:val="en-US"/>
+        </w:rPr>
+        <w:t xml:space="preserve"> or</w:t>
+      </w:r>
+      <w:r>
+        <w:rPr>
+          <w:lang w:val="en-US"/>
+        </w:rPr>
+        <w:t xml:space="preserve"> more photos of the location</w:t>
       </w:r>
       <w:r>
         <w:rPr>
@@ -2685,104 +5117,7 @@
         <w:rPr>
           <w:lang w:val="en-US"/>
         </w:rPr>
-        <w:t>Most iterations do not differ largely from this average measure</w:t>
-      </w:r>
-      <w:r>
-        <w:rPr>
-          <w:lang w:val="en-US"/>
-        </w:rPr>
-        <w:t>,</w:t>
-      </w:r>
-      <w:r>
-        <w:rPr>
-          <w:lang w:val="en-US"/>
-        </w:rPr>
-        <w:t xml:space="preserve"> </w:t>
-      </w:r>
-      <w:r>
-        <w:rPr>
-          <w:lang w:val="en-US"/>
-        </w:rPr>
-        <w:t xml:space="preserve">except for the </w:t>
-      </w:r>
-      <w:r>
-        <w:rPr>
-          <w:lang w:val="en-US"/>
-        </w:rPr>
-        <w:t xml:space="preserve">first and the last </w:t>
-      </w:r>
-      <w:r>
-        <w:rPr>
-          <w:lang w:val="en-US"/>
-        </w:rPr>
-        <w:t>iteration</w:t>
-      </w:r>
-      <w:r>
-        <w:rPr>
-          <w:lang w:val="en-US"/>
-        </w:rPr>
-        <w:t xml:space="preserve">. </w:t>
-      </w:r>
-      <w:r>
-        <w:rPr>
-          <w:lang w:val="en-US"/>
-        </w:rPr>
-        <w:t xml:space="preserve">This observation can be explained as in the first iteration, </w:t>
-      </w:r>
-      <w:r>
-        <w:rPr>
-          <w:lang w:val="en-US"/>
-        </w:rPr>
-        <w:t>research was done</w:t>
-      </w:r>
-      <w:r>
-        <w:rPr>
-          <w:lang w:val="en-US"/>
-        </w:rPr>
-        <w:t xml:space="preserve"> and a </w:t>
-      </w:r>
-      <w:r>
-        <w:rPr>
-          <w:lang w:val="en-US"/>
-        </w:rPr>
-        <w:t xml:space="preserve">first overview of all the different aspects </w:t>
-      </w:r>
-      <w:r>
-        <w:rPr>
-          <w:lang w:val="en-US"/>
-        </w:rPr>
-        <w:t>of the project was made</w:t>
-      </w:r>
-      <w:r>
-        <w:rPr>
-          <w:lang w:val="en-US"/>
-        </w:rPr>
-        <w:t xml:space="preserve">. After this iteration, the </w:t>
-      </w:r>
-      <w:r>
-        <w:rPr>
-          <w:lang w:val="en-US"/>
-        </w:rPr>
-        <w:t xml:space="preserve">necessary </w:t>
-      </w:r>
-      <w:r>
-        <w:rPr>
-          <w:lang w:val="en-US"/>
-        </w:rPr>
-        <w:t>tasks to be done became clearer and a first task overview was created.</w:t>
-      </w:r>
-    </w:p>
-    <w:p>
-      <w:pPr>
-        <w:rPr>
-          <w:lang w:val="en-US"/>
-        </w:rPr>
-      </w:pPr>
-      <w:r>
-        <w:rPr>
-          <w:lang w:val="en-US"/>
-        </w:rPr>
-        <w:t>In contrast</w:t>
+        <w:t>are provided than usual</w:t>
       </w:r>
       <w:bookmarkStart w:id="3" w:name="_GoBack"/>
       <w:bookmarkEnd w:id="3"/>
@@ -2790,84 +5125,1341 @@
         <w:rPr>
           <w:lang w:val="en-US"/>
         </w:rPr>
-        <w:t xml:space="preserve">, the last iteration is </w:t>
-      </w:r>
-      <w:r>
-        <w:rPr>
-          <w:lang w:val="en-US"/>
-        </w:rPr>
-        <w:t>outstandingly</w:t>
-      </w:r>
-      <w:r>
-        <w:rPr>
-          <w:lang w:val="en-US"/>
-        </w:rPr>
-        <w:t xml:space="preserve"> bigger than the previous ones. This can be explained by the fact that the student had terminated all of the exams and </w:t>
-      </w:r>
-      <w:r>
-        <w:rPr>
-          <w:lang w:val="en-US"/>
-        </w:rPr>
-        <w:t xml:space="preserve">semester’s </w:t>
-      </w:r>
-      <w:r>
-        <w:rPr>
-          <w:lang w:val="en-US"/>
-        </w:rPr>
-        <w:t xml:space="preserve">course </w:t>
-      </w:r>
-      <w:r>
-        <w:rPr>
-          <w:lang w:val="en-US"/>
-        </w:rPr>
-        <w:t xml:space="preserve">work at that time </w:t>
-      </w:r>
-      <w:r>
-        <w:rPr>
-          <w:lang w:val="en-US"/>
-        </w:rPr>
-        <w:t xml:space="preserve">and could completely </w:t>
-      </w:r>
-      <w:r>
-        <w:rPr>
-          <w:lang w:val="en-US"/>
-        </w:rPr>
-        <w:t xml:space="preserve">focus </w:t>
-      </w:r>
-      <w:r>
-        <w:rPr>
-          <w:lang w:val="en-US"/>
-        </w:rPr>
-        <w:t xml:space="preserve">on </w:t>
-      </w:r>
-      <w:r>
-        <w:rPr>
-          <w:lang w:val="en-US"/>
-        </w:rPr>
-        <w:t>the preparation of the project.</w:t>
-      </w:r>
-    </w:p>
-    <w:p>
-      <w:pPr>
-        <w:rPr>
-          <w:lang w:val="en-US"/>
-        </w:rPr>
-      </w:pPr>
-      <w:r>
-        <w:rPr>
+        <w:t xml:space="preserve">. Additionally, </w:t>
+      </w:r>
+      <w:r>
+        <w:rPr>
+          <w:lang w:val="en-US"/>
+        </w:rPr>
+        <w:t>the points of interests could be highlighted visually, for example by applying different font sizes or colors for the messages</w:t>
+      </w:r>
+      <w:r>
+        <w:rPr>
+          <w:lang w:val="en-US"/>
+        </w:rPr>
+        <w:t xml:space="preserve">. </w:t>
+      </w:r>
+    </w:p>
+    <w:p>
+      <w:pPr>
+        <w:pStyle w:val="KeinLeerraum"/>
+        <w:rPr>
+          <w:lang w:val="en-US"/>
+        </w:rPr>
+      </w:pPr>
+    </w:p>
+    <w:p>
+      <w:pPr>
+        <w:pStyle w:val="KeinLeerraum"/>
+        <w:rPr>
+          <w:lang w:val="en-US"/>
+        </w:rPr>
+      </w:pPr>
+      <w:r>
+        <w:rPr>
+          <w:lang w:val="en-US"/>
+        </w:rPr>
+        <w:t>In return for this</w:t>
+      </w:r>
+      <w:r>
+        <w:rPr>
+          <w:lang w:val="en-US"/>
+        </w:rPr>
+        <w:t xml:space="preserve"> service</w:t>
+      </w:r>
+      <w:r>
+        <w:rPr>
+          <w:lang w:val="en-US"/>
+        </w:rPr>
+        <w:t xml:space="preserve">, a monthly payment </w:t>
+      </w:r>
+      <w:r>
+        <w:rPr>
+          <w:lang w:val="en-US"/>
+        </w:rPr>
+        <w:t>of</w:t>
+      </w:r>
+      <w:r>
+        <w:rPr>
+          <w:lang w:val="en-US"/>
+        </w:rPr>
+        <w:t xml:space="preserve"> the local investors would be conceivable. </w:t>
+      </w:r>
+    </w:p>
+    <w:p>
+      <w:pPr>
+        <w:pStyle w:val="KeinLeerraum"/>
+        <w:rPr>
+          <w:lang w:val="en-US"/>
+        </w:rPr>
+      </w:pPr>
+      <w:r>
+        <w:rPr>
+          <w:lang w:val="en-US"/>
+        </w:rPr>
+        <w:t xml:space="preserve">This way of promoting points of interests is quite interesting for the local tourist industry as the chatbot collects user interests for the recommendation, therefore, the marketers are provided with a </w:t>
+      </w:r>
+      <w:r>
+        <w:rPr>
+          <w:lang w:val="en-US"/>
+        </w:rPr>
+        <w:t>direct</w:t>
+      </w:r>
+      <w:r>
+        <w:rPr>
+          <w:lang w:val="en-US"/>
+        </w:rPr>
+        <w:t xml:space="preserve"> way to target exactly the user group they are interested in.</w:t>
+      </w:r>
+    </w:p>
+    <w:p>
+      <w:pPr>
+        <w:pStyle w:val="KeinLeerraum"/>
+        <w:rPr>
+          <w:lang w:val="en-US"/>
+        </w:rPr>
+      </w:pPr>
+    </w:p>
+    <w:p>
+      <w:pPr>
+        <w:pStyle w:val="KeinLeerraum"/>
+        <w:rPr>
+          <w:lang w:val="en-US"/>
+        </w:rPr>
+      </w:pPr>
+      <w:r>
+        <w:rPr>
+          <w:lang w:val="en-US"/>
+        </w:rPr>
+        <w:t xml:space="preserve">However, it must be </w:t>
+      </w:r>
+      <w:r>
+        <w:rPr>
+          <w:lang w:val="en-US"/>
+        </w:rPr>
+        <w:t>noted</w:t>
+      </w:r>
+      <w:r>
+        <w:rPr>
+          <w:lang w:val="en-US"/>
+        </w:rPr>
+        <w:t xml:space="preserve"> that </w:t>
+      </w:r>
+      <w:r>
+        <w:rPr>
+          <w:lang w:val="en-US"/>
+        </w:rPr>
+        <w:t xml:space="preserve">the commercial use </w:t>
+      </w:r>
+      <w:r>
+        <w:rPr>
+          <w:lang w:val="en-US"/>
+        </w:rPr>
+        <w:t xml:space="preserve">of the </w:t>
+      </w:r>
+      <w:r>
+        <w:rPr>
+          <w:lang w:val="en-US"/>
+        </w:rPr>
+        <w:t xml:space="preserve">application </w:t>
+      </w:r>
+      <w:r>
+        <w:rPr>
+          <w:lang w:val="en-US"/>
+        </w:rPr>
+        <w:t xml:space="preserve">leads to a </w:t>
+      </w:r>
+      <w:r>
+        <w:rPr>
+          <w:lang w:val="en-US"/>
+        </w:rPr>
+        <w:t xml:space="preserve">possible upgrade of pricing </w:t>
+      </w:r>
+      <w:r>
+        <w:rPr>
+          <w:lang w:val="en-US"/>
+        </w:rPr>
+        <w:t>plan</w:t>
+      </w:r>
+      <w:r>
+        <w:rPr>
+          <w:lang w:val="en-US"/>
+        </w:rPr>
+        <w:t>s</w:t>
+      </w:r>
+      <w:r>
+        <w:rPr>
+          <w:lang w:val="en-US"/>
+        </w:rPr>
+        <w:t xml:space="preserve">, </w:t>
+      </w:r>
+      <w:r>
+        <w:rPr>
+          <w:lang w:val="en-US"/>
+        </w:rPr>
+        <w:t xml:space="preserve">for instance </w:t>
+      </w:r>
+      <w:r>
+        <w:rPr>
+          <w:lang w:val="en-US"/>
+        </w:rPr>
+        <w:t xml:space="preserve">using the </w:t>
+      </w:r>
+      <w:r>
+        <w:rPr>
+          <w:lang w:val="en-US"/>
+        </w:rPr>
+        <w:t>Foursquare</w:t>
+      </w:r>
+      <w:r>
+        <w:rPr>
+          <w:lang w:val="en-US"/>
+        </w:rPr>
+        <w:t xml:space="preserve"> API.</w:t>
+      </w:r>
+    </w:p>
+    <w:p>
+      <w:pPr>
+        <w:pStyle w:val="KeinLeerraum"/>
+        <w:rPr>
+          <w:lang w:val="en-US"/>
+        </w:rPr>
+      </w:pPr>
+    </w:p>
+    <w:p>
+      <w:pPr>
+        <w:rPr>
+          <w:rFonts w:asciiTheme="majorHAnsi" w:eastAsiaTheme="majorEastAsia" w:hAnsiTheme="majorHAnsi" w:cstheme="majorBidi"/>
+          <w:color w:val="2E74B5" w:themeColor="accent1" w:themeShade="BF"/>
+          <w:sz w:val="32"/>
+          <w:szCs w:val="32"/>
+          <w:lang w:val="en-US"/>
+        </w:rPr>
+      </w:pPr>
+      <w:r>
+        <w:rPr>
+          <w:rFonts w:asciiTheme="majorHAnsi" w:eastAsiaTheme="majorEastAsia" w:hAnsiTheme="majorHAnsi" w:cstheme="majorBidi"/>
+          <w:color w:val="2E74B5" w:themeColor="accent1" w:themeShade="BF"/>
+          <w:sz w:val="32"/>
+          <w:szCs w:val="32"/>
+          <w:lang w:val="en-US"/>
+        </w:rPr>
+        <w:t>Legal</w:t>
+      </w:r>
+      <w:r>
+        <w:rPr>
+          <w:rFonts w:asciiTheme="majorHAnsi" w:eastAsiaTheme="majorEastAsia" w:hAnsiTheme="majorHAnsi" w:cstheme="majorBidi"/>
+          <w:color w:val="2E74B5" w:themeColor="accent1" w:themeShade="BF"/>
+          <w:sz w:val="32"/>
+          <w:szCs w:val="32"/>
+          <w:lang w:val="en-US"/>
+        </w:rPr>
+        <w:t xml:space="preserve"> Viability</w:t>
+      </w:r>
+    </w:p>
+    <w:p>
+      <w:pPr>
+        <w:rPr>
+          <w:lang w:val="en-US"/>
+        </w:rPr>
+      </w:pPr>
+      <w:r>
+        <w:rPr>
+          <w:lang w:val="en-US"/>
+        </w:rPr>
+        <w:t>The</w:t>
+      </w:r>
+      <w:r>
+        <w:rPr>
+          <w:lang w:val="en-US"/>
+        </w:rPr>
+        <w:t xml:space="preserve"> following</w:t>
+      </w:r>
+      <w:r>
+        <w:rPr>
+          <w:lang w:val="en-US"/>
+        </w:rPr>
+        <w:t xml:space="preserve"> legal viability concentrates on the</w:t>
+      </w:r>
+      <w:r>
+        <w:rPr>
+          <w:lang w:val="en-US"/>
+        </w:rPr>
+        <w:t xml:space="preserve"> third-party</w:t>
+      </w:r>
+      <w:r>
+        <w:rPr>
+          <w:lang w:val="en-US"/>
+        </w:rPr>
+        <w:t xml:space="preserve"> software licenses used in the project and </w:t>
+      </w:r>
+      <w:r>
+        <w:rPr>
+          <w:lang w:val="en-US"/>
+        </w:rPr>
+        <w:t xml:space="preserve">in turn, </w:t>
+      </w:r>
+      <w:r>
+        <w:rPr>
+          <w:lang w:val="en-US"/>
+        </w:rPr>
+        <w:t xml:space="preserve">an analysis </w:t>
+      </w:r>
+      <w:r>
+        <w:rPr>
+          <w:lang w:val="en-US"/>
+        </w:rPr>
+        <w:t xml:space="preserve">of </w:t>
+      </w:r>
+      <w:r>
+        <w:rPr>
+          <w:lang w:val="en-US"/>
+        </w:rPr>
+        <w:t xml:space="preserve">which </w:t>
+      </w:r>
+      <w:r>
+        <w:rPr>
+          <w:lang w:val="en-US"/>
+        </w:rPr>
+        <w:t>license can be applied</w:t>
+      </w:r>
+      <w:r>
+        <w:rPr>
+          <w:lang w:val="en-US"/>
+        </w:rPr>
+        <w:t xml:space="preserve"> for the </w:t>
+      </w:r>
+      <w:r>
+        <w:rPr>
+          <w:lang w:val="en-US"/>
+        </w:rPr>
+        <w:t xml:space="preserve">developed </w:t>
+      </w:r>
+      <w:r>
+        <w:rPr>
+          <w:lang w:val="en-US"/>
+        </w:rPr>
+        <w:t>application</w:t>
+      </w:r>
+      <w:r>
+        <w:rPr>
+          <w:lang w:val="en-US"/>
+        </w:rPr>
+        <w:t>:</w:t>
+      </w:r>
+    </w:p>
+    <w:tbl>
+      <w:tblPr>
+        <w:tblStyle w:val="Tabellenraster"/>
+        <w:tblW w:w="0" w:type="auto"/>
+        <w:tblLayout w:type="fixed"/>
+        <w:tblLook w:val="04A0" w:firstRow="1" w:lastRow="0" w:firstColumn="1" w:lastColumn="0" w:noHBand="0" w:noVBand="1"/>
+      </w:tblPr>
+      <w:tblGrid>
+        <w:gridCol w:w="1980"/>
+        <w:gridCol w:w="1984"/>
+        <w:gridCol w:w="2092"/>
+      </w:tblGrid>
+      <w:tr>
+        <w:tc>
+          <w:tcPr>
+            <w:tcW w:w="1980" w:type="dxa"/>
+          </w:tcPr>
+          <w:p>
+            <w:pPr>
+              <w:rPr>
+                <w:bCs/>
+                <w:lang w:val="en-US"/>
+              </w:rPr>
+            </w:pPr>
+            <w:r>
+              <w:rPr>
+                <w:bCs/>
+                <w:lang w:val="en-US"/>
+              </w:rPr>
+              <w:t>Software</w:t>
+            </w:r>
+          </w:p>
+        </w:tc>
+        <w:tc>
+          <w:tcPr>
+            <w:tcW w:w="1984" w:type="dxa"/>
+          </w:tcPr>
+          <w:p>
+            <w:pPr>
+              <w:rPr>
+                <w:bCs/>
+                <w:lang w:val="en-US"/>
+              </w:rPr>
+            </w:pPr>
+            <w:r>
+              <w:rPr>
+                <w:bCs/>
+                <w:lang w:val="en-US"/>
+              </w:rPr>
+              <w:t>License</w:t>
+            </w:r>
+          </w:p>
+        </w:tc>
+        <w:tc>
+          <w:tcPr>
+            <w:tcW w:w="2092" w:type="dxa"/>
+          </w:tcPr>
+          <w:p>
+            <w:pPr>
+              <w:rPr>
+                <w:bCs/>
+                <w:lang w:val="en-US"/>
+              </w:rPr>
+            </w:pPr>
+            <w:r>
+              <w:rPr>
+                <w:bCs/>
+                <w:lang w:val="en-US"/>
+              </w:rPr>
+              <w:t>Comments</w:t>
+            </w:r>
+          </w:p>
+        </w:tc>
+      </w:tr>
+      <w:tr>
+        <w:tc>
+          <w:tcPr>
+            <w:tcW w:w="1980" w:type="dxa"/>
+          </w:tcPr>
+          <w:p>
+            <w:pPr>
+              <w:rPr>
+                <w:bCs/>
+                <w:lang w:val="en-US"/>
+              </w:rPr>
+            </w:pPr>
+            <w:r>
+              <w:rPr>
+                <w:bCs/>
+                <w:lang w:val="en-US"/>
+              </w:rPr>
+              <w:t>OpenStreetMap</w:t>
+            </w:r>
+          </w:p>
+        </w:tc>
+        <w:tc>
+          <w:tcPr>
+            <w:tcW w:w="1984" w:type="dxa"/>
+          </w:tcPr>
+          <w:p>
+            <w:pPr>
+              <w:rPr>
+                <w:bCs/>
+                <w:lang w:val="en-US"/>
+              </w:rPr>
+            </w:pPr>
+            <w:r>
+              <w:rPr>
+                <w:bCs/>
+                <w:lang w:val="en-US"/>
+              </w:rPr>
+              <w:t>Open Database Licen</w:t>
+            </w:r>
+            <w:r>
+              <w:rPr>
+                <w:bCs/>
+                <w:lang w:val="en-US"/>
+              </w:rPr>
+              <w:t>s</w:t>
+            </w:r>
+            <w:r>
+              <w:rPr>
+                <w:bCs/>
+                <w:lang w:val="en-US"/>
+              </w:rPr>
+              <w:t>e (ODbL) 1.0</w:t>
+            </w:r>
+          </w:p>
+        </w:tc>
+        <w:tc>
+          <w:tcPr>
+            <w:tcW w:w="2092" w:type="dxa"/>
+          </w:tcPr>
+          <w:p>
+            <w:pPr>
+              <w:rPr>
+                <w:bCs/>
+                <w:lang w:val="en-US"/>
+              </w:rPr>
+            </w:pPr>
+            <w:r>
+              <w:rPr>
+                <w:bCs/>
+                <w:lang w:val="en-US"/>
+              </w:rPr>
+              <w:t>According to the ODbL license, the rights to use the OpenStreetMap data “explicitly include</w:t>
+            </w:r>
+            <w:r>
+              <w:rPr>
+                <w:lang w:val="en-US"/>
+              </w:rPr>
+              <w:t xml:space="preserve"> explicitly include commercial use, and do not exclude any field of endeavour.</w:t>
+            </w:r>
+            <w:r>
+              <w:rPr>
+                <w:lang w:val="en-US"/>
+              </w:rPr>
+              <w:t>”</w:t>
+            </w:r>
+          </w:p>
+        </w:tc>
+      </w:tr>
+      <w:tr>
+        <w:tc>
+          <w:tcPr>
+            <w:tcW w:w="1980" w:type="dxa"/>
+          </w:tcPr>
+          <w:p>
+            <w:pPr>
+              <w:rPr>
+                <w:bCs/>
+                <w:lang w:val="en-US"/>
+              </w:rPr>
+            </w:pPr>
+            <w:r>
+              <w:rPr>
+                <w:bCs/>
+                <w:lang w:val="en-US"/>
+              </w:rPr>
+              <w:t>API.AI</w:t>
+            </w:r>
+          </w:p>
+        </w:tc>
+        <w:tc>
+          <w:tcPr>
+            <w:tcW w:w="1984" w:type="dxa"/>
+          </w:tcPr>
+          <w:p>
+            <w:pPr>
+              <w:rPr>
+                <w:lang w:val="en-US"/>
+              </w:rPr>
+            </w:pPr>
+            <w:r>
+              <w:rPr>
+                <w:lang w:val="en-US"/>
+              </w:rPr>
+              <w:t>API.AI END USER LICENSE AGREEMENT</w:t>
+            </w:r>
+          </w:p>
+          <w:p>
+            <w:pPr>
+              <w:rPr>
+                <w:bCs/>
+                <w:lang w:val="en-US"/>
+              </w:rPr>
+            </w:pPr>
+          </w:p>
+        </w:tc>
+        <w:tc>
+          <w:tcPr>
+            <w:tcW w:w="2092" w:type="dxa"/>
+          </w:tcPr>
+          <w:p>
+            <w:pPr>
+              <w:rPr>
+                <w:bCs/>
+                <w:lang w:val="en-US"/>
+              </w:rPr>
+            </w:pPr>
+            <w:r>
+              <w:rPr>
+                <w:lang w:val="en-US"/>
+              </w:rPr>
+              <w:t>According to API.AI’s license agreement, the “u</w:t>
+            </w:r>
+            <w:r>
+              <w:rPr>
+                <w:lang w:val="en-US"/>
+              </w:rPr>
+              <w:t xml:space="preserve">se of the Services within </w:t>
+            </w:r>
+            <w:r>
+              <w:rPr>
+                <w:lang w:val="en-US"/>
+              </w:rPr>
+              <w:t>the</w:t>
+            </w:r>
+            <w:r>
+              <w:rPr>
+                <w:lang w:val="en-US"/>
+              </w:rPr>
+              <w:t xml:space="preserve"> </w:t>
+            </w:r>
+            <w:r>
+              <w:rPr>
+                <w:lang w:val="en-US"/>
+              </w:rPr>
+              <w:lastRenderedPageBreak/>
+              <w:t>commercial enterprise for internal purposes is expressly allowed.</w:t>
+            </w:r>
+            <w:r>
+              <w:rPr>
+                <w:lang w:val="en-US"/>
+              </w:rPr>
+              <w:t>”</w:t>
+            </w:r>
+            <w:r>
+              <w:rPr>
+                <w:lang w:val="en-US"/>
+              </w:rPr>
+              <w:t xml:space="preserve"> </w:t>
+            </w:r>
+            <w:r>
+              <w:t>[a]</w:t>
+            </w:r>
+          </w:p>
+        </w:tc>
+      </w:tr>
+      <w:tr>
+        <w:tc>
+          <w:tcPr>
+            <w:tcW w:w="1980" w:type="dxa"/>
+          </w:tcPr>
+          <w:p>
+            <w:pPr>
+              <w:rPr>
+                <w:bCs/>
+                <w:lang w:val="en-US"/>
+              </w:rPr>
+            </w:pPr>
+            <w:r>
+              <w:rPr>
+                <w:bCs/>
+                <w:lang w:val="en-US"/>
+              </w:rPr>
+              <w:lastRenderedPageBreak/>
+              <w:t>Foursquare</w:t>
+            </w:r>
+          </w:p>
+        </w:tc>
+        <w:tc>
+          <w:tcPr>
+            <w:tcW w:w="1984" w:type="dxa"/>
+          </w:tcPr>
+          <w:p>
+            <w:pPr>
+              <w:rPr>
+                <w:bCs/>
+                <w:lang w:val="en-US"/>
+              </w:rPr>
+            </w:pPr>
+            <w:r>
+              <w:rPr>
+                <w:bCs/>
+                <w:lang w:val="en-US"/>
+              </w:rPr>
+              <w:t>FOURSQUARE LABS, INC. API AND DATA LICENSE AGREEMENT</w:t>
+            </w:r>
+          </w:p>
+        </w:tc>
+        <w:tc>
+          <w:tcPr>
+            <w:tcW w:w="2092" w:type="dxa"/>
+          </w:tcPr>
+          <w:p>
+            <w:pPr>
+              <w:rPr>
+                <w:bCs/>
+                <w:lang w:val="en-US"/>
+              </w:rPr>
+            </w:pPr>
+            <w:r>
+              <w:rPr>
+                <w:lang w:val="en-US"/>
+              </w:rPr>
+              <w:t>For commercial use, an enterprise license is needed</w:t>
+            </w:r>
+            <w:r>
+              <w:rPr>
+                <w:lang w:val="en-US"/>
+              </w:rPr>
+              <w:t xml:space="preserve">. </w:t>
+            </w:r>
+            <w:r>
+              <w:rPr>
+                <w:lang w:val="en-US"/>
+              </w:rPr>
+              <w:t>The f</w:t>
+            </w:r>
+            <w:r>
+              <w:rPr>
+                <w:lang w:val="en-US"/>
+              </w:rPr>
+              <w:t xml:space="preserve">ees </w:t>
+            </w:r>
+            <w:r>
+              <w:rPr>
+                <w:lang w:val="en-US"/>
+              </w:rPr>
+              <w:t>that</w:t>
+            </w:r>
+            <w:r>
+              <w:rPr>
+                <w:lang w:val="en-US"/>
+              </w:rPr>
+              <w:t xml:space="preserve"> </w:t>
+            </w:r>
+            <w:r>
+              <w:rPr>
+                <w:lang w:val="en-US"/>
+              </w:rPr>
+              <w:t>are</w:t>
+            </w:r>
+            <w:r>
+              <w:rPr>
+                <w:lang w:val="en-US"/>
+              </w:rPr>
+              <w:t xml:space="preserve"> charged </w:t>
+            </w:r>
+            <w:r>
+              <w:rPr>
+                <w:lang w:val="en-US"/>
+              </w:rPr>
+              <w:t xml:space="preserve">are not publicly available </w:t>
+            </w:r>
+            <w:r>
+              <w:rPr>
+                <w:lang w:val="en-US"/>
+              </w:rPr>
+              <w:t>and are communicated</w:t>
+            </w:r>
+            <w:r>
+              <w:rPr>
+                <w:lang w:val="en-US"/>
+              </w:rPr>
+              <w:t xml:space="preserve"> directly</w:t>
+            </w:r>
+            <w:r>
+              <w:rPr>
+                <w:lang w:val="en-US"/>
+              </w:rPr>
+              <w:t xml:space="preserve"> </w:t>
+            </w:r>
+            <w:r>
+              <w:rPr>
+                <w:lang w:val="en-US"/>
+              </w:rPr>
+              <w:t xml:space="preserve">by </w:t>
+            </w:r>
+            <w:r>
+              <w:rPr>
+                <w:lang w:val="en-US"/>
+              </w:rPr>
+              <w:t>contacting Foursquare.</w:t>
+            </w:r>
+          </w:p>
+        </w:tc>
+      </w:tr>
+      <w:tr>
+        <w:tc>
+          <w:tcPr>
+            <w:tcW w:w="1980" w:type="dxa"/>
+          </w:tcPr>
+          <w:p>
+            <w:pPr>
+              <w:rPr>
+                <w:bCs/>
+                <w:lang w:val="en-US"/>
+              </w:rPr>
+            </w:pPr>
+            <w:r>
+              <w:rPr>
+                <w:bCs/>
+                <w:lang w:val="en-US"/>
+              </w:rPr>
+              <w:t>Telegram</w:t>
+            </w:r>
+            <w:r>
+              <w:rPr>
+                <w:bCs/>
+                <w:lang w:val="en-US"/>
+              </w:rPr>
+              <w:t xml:space="preserve"> API</w:t>
+            </w:r>
+          </w:p>
+        </w:tc>
+        <w:tc>
+          <w:tcPr>
+            <w:tcW w:w="1984" w:type="dxa"/>
+          </w:tcPr>
+          <w:p>
+            <w:pPr>
+              <w:rPr>
+                <w:bCs/>
+                <w:lang w:val="en-US"/>
+              </w:rPr>
+            </w:pPr>
+            <w:r>
+              <w:rPr>
+                <w:bCs/>
+                <w:lang w:val="en-US"/>
+              </w:rPr>
+              <w:t>G</w:t>
+            </w:r>
+            <w:r>
+              <w:rPr>
+                <w:bCs/>
+                <w:lang w:val="en-US"/>
+              </w:rPr>
+              <w:t>NU General Public License v2.0</w:t>
+            </w:r>
+          </w:p>
+        </w:tc>
+        <w:tc>
+          <w:tcPr>
+            <w:tcW w:w="2092" w:type="dxa"/>
+          </w:tcPr>
+          <w:p>
+            <w:pPr>
+              <w:rPr>
+                <w:bCs/>
+                <w:lang w:val="en-US"/>
+              </w:rPr>
+            </w:pPr>
+            <w:r>
+              <w:rPr>
+                <w:lang w:val="en-US"/>
+              </w:rPr>
+              <w:t>According to Telegram</w:t>
+            </w:r>
+            <w:r>
+              <w:rPr>
+                <w:lang w:val="en-US"/>
+              </w:rPr>
+              <w:t>, the commercial use of the Telegram API is permitted</w:t>
+            </w:r>
+            <w:r>
+              <w:rPr>
+                <w:lang w:val="en-US"/>
+              </w:rPr>
+              <w:t xml:space="preserve"> for anyone</w:t>
+            </w:r>
+            <w:r>
+              <w:rPr>
+                <w:lang w:val="en-US"/>
+              </w:rPr>
+              <w:t xml:space="preserve"> </w:t>
+            </w:r>
+            <w:r>
+              <w:rPr>
+                <w:lang w:val="en-US"/>
+              </w:rPr>
+              <w:t>except for “large corporations,</w:t>
+            </w:r>
+            <w:r>
+              <w:rPr>
+                <w:lang w:val="en-US"/>
+              </w:rPr>
+              <w:t xml:space="preserve"> publicly traded companies and other businesses that exist to maximize shareholder value or sell stock</w:t>
+            </w:r>
+            <w:r>
+              <w:rPr>
+                <w:lang w:val="en-US"/>
+              </w:rPr>
+              <w:t>.</w:t>
+            </w:r>
+            <w:r>
+              <w:rPr>
+                <w:lang w:val="en-US"/>
+              </w:rPr>
+              <w:t>”</w:t>
+            </w:r>
+            <w:r>
+              <w:rPr>
+                <w:lang w:val="en-US"/>
+              </w:rPr>
+              <w:t xml:space="preserve"> [T</w:t>
+            </w:r>
+            <w:r>
+              <w:rPr>
+                <w:lang w:val="en-US"/>
+              </w:rPr>
+              <w:t>]</w:t>
+            </w:r>
+          </w:p>
+        </w:tc>
+      </w:tr>
+      <w:tr>
+        <w:tc>
+          <w:tcPr>
+            <w:tcW w:w="1980" w:type="dxa"/>
+          </w:tcPr>
+          <w:p>
+            <w:pPr>
+              <w:rPr>
+                <w:bCs/>
+                <w:lang w:val="en-US"/>
+              </w:rPr>
+            </w:pPr>
+            <w:r>
+              <w:rPr>
+                <w:bCs/>
+                <w:lang w:val="en-US"/>
+              </w:rPr>
+              <w:t>Apache Mahout</w:t>
+            </w:r>
+          </w:p>
+        </w:tc>
+        <w:tc>
+          <w:tcPr>
+            <w:tcW w:w="1984" w:type="dxa"/>
+          </w:tcPr>
+          <w:p>
+            <w:pPr>
+              <w:rPr>
+                <w:bCs/>
+                <w:lang w:val="en-US"/>
+              </w:rPr>
+            </w:pPr>
+            <w:hyperlink r:id="rId7" w:history="1">
+              <w:r>
+                <w:rPr>
+                  <w:rStyle w:val="Hyperlink"/>
+                </w:rPr>
+                <w:t>Apache License, Version 2.0</w:t>
+              </w:r>
+            </w:hyperlink>
+            <w:r>
+              <w:t>.</w:t>
+            </w:r>
+          </w:p>
+        </w:tc>
+        <w:tc>
+          <w:tcPr>
+            <w:tcW w:w="2092" w:type="dxa"/>
+          </w:tcPr>
+          <w:p>
+            <w:pPr>
+              <w:rPr>
+                <w:bCs/>
+                <w:lang w:val="en-US"/>
+              </w:rPr>
+            </w:pPr>
+            <w:r>
+              <w:rPr>
+                <w:lang w:val="en-US"/>
+              </w:rPr>
+              <w:t>Permissive free software license that allows, among other things, sublicensing, commercial use, modifying and distributing of the software.</w:t>
+            </w:r>
+          </w:p>
+        </w:tc>
+      </w:tr>
+      <w:tr>
+        <w:tc>
+          <w:tcPr>
+            <w:tcW w:w="1980" w:type="dxa"/>
+          </w:tcPr>
+          <w:p>
+            <w:pPr>
+              <w:rPr>
+                <w:bCs/>
+                <w:lang w:val="en-US"/>
+              </w:rPr>
+            </w:pPr>
+            <w:r>
+              <w:rPr>
+                <w:bCs/>
+                <w:lang w:val="en-US"/>
+              </w:rPr>
+              <w:t>Apache Maven</w:t>
+            </w:r>
+          </w:p>
+        </w:tc>
+        <w:tc>
+          <w:tcPr>
+            <w:tcW w:w="1984" w:type="dxa"/>
+          </w:tcPr>
+          <w:p>
+            <w:hyperlink r:id="rId8" w:history="1">
+              <w:r>
+                <w:rPr>
+                  <w:rStyle w:val="Hyperlink"/>
+                </w:rPr>
+                <w:t>Apache License, Version 2.0</w:t>
+              </w:r>
+            </w:hyperlink>
+            <w:r>
+              <w:t>.</w:t>
+            </w:r>
+          </w:p>
+        </w:tc>
+        <w:tc>
+          <w:tcPr>
+            <w:tcW w:w="2092" w:type="dxa"/>
+          </w:tcPr>
+          <w:p>
+            <w:pPr>
+              <w:rPr>
+                <w:lang w:val="en-US"/>
+              </w:rPr>
+            </w:pPr>
+            <w:r>
+              <w:rPr>
+                <w:lang w:val="en-US"/>
+              </w:rPr>
+              <w:t>See above</w:t>
+            </w:r>
+          </w:p>
+        </w:tc>
+      </w:tr>
+      <w:tr>
+        <w:tc>
+          <w:tcPr>
+            <w:tcW w:w="1980" w:type="dxa"/>
+          </w:tcPr>
+          <w:p>
+            <w:pPr>
+              <w:rPr>
+                <w:bCs/>
+                <w:lang w:val="en-US"/>
+              </w:rPr>
+            </w:pPr>
+            <w:r>
+              <w:rPr>
+                <w:bCs/>
+                <w:lang w:val="en-US"/>
+              </w:rPr>
+              <w:t>Spark</w:t>
+            </w:r>
+            <w:r>
+              <w:rPr>
+                <w:bCs/>
+                <w:lang w:val="en-US"/>
+              </w:rPr>
+              <w:t xml:space="preserve"> Framwork</w:t>
+            </w:r>
+          </w:p>
+        </w:tc>
+        <w:tc>
+          <w:tcPr>
+            <w:tcW w:w="1984" w:type="dxa"/>
+          </w:tcPr>
+          <w:p>
+            <w:hyperlink r:id="rId9" w:history="1">
+              <w:r>
+                <w:rPr>
+                  <w:rStyle w:val="Hyperlink"/>
+                </w:rPr>
+                <w:t>Apache License, Version 2.0</w:t>
+              </w:r>
+            </w:hyperlink>
+            <w:r>
+              <w:t>.</w:t>
+            </w:r>
+          </w:p>
+        </w:tc>
+        <w:tc>
+          <w:tcPr>
+            <w:tcW w:w="2092" w:type="dxa"/>
+          </w:tcPr>
+          <w:p>
+            <w:pPr>
+              <w:rPr>
+                <w:lang w:val="en-US"/>
+              </w:rPr>
+            </w:pPr>
+            <w:r>
+              <w:rPr>
+                <w:lang w:val="en-US"/>
+              </w:rPr>
+              <w:t>See above</w:t>
+            </w:r>
+          </w:p>
+        </w:tc>
+      </w:tr>
+      <w:tr>
+        <w:tc>
+          <w:tcPr>
+            <w:tcW w:w="1980" w:type="dxa"/>
+          </w:tcPr>
+          <w:p>
+            <w:pPr>
+              <w:rPr>
+                <w:bCs/>
+                <w:lang w:val="en-US"/>
+              </w:rPr>
+            </w:pPr>
+            <w:r>
+              <w:rPr>
+                <w:bCs/>
+                <w:lang w:val="en-US"/>
+              </w:rPr>
+              <w:t>Heroku</w:t>
+            </w:r>
+          </w:p>
+        </w:tc>
+        <w:tc>
+          <w:tcPr>
+            <w:tcW w:w="1984" w:type="dxa"/>
+          </w:tcPr>
+          <w:p>
+            <w:pPr>
+              <w:rPr>
+                <w:lang w:val="en-US"/>
+              </w:rPr>
+            </w:pPr>
+            <w:r>
+              <w:rPr>
+                <w:lang w:val="en-US"/>
+              </w:rPr>
+              <w:t>Heroku License Agreement</w:t>
+            </w:r>
+          </w:p>
+          <w:p>
+            <w:pPr>
+              <w:rPr>
+                <w:bCs/>
+                <w:lang w:val="en-US"/>
+              </w:rPr>
+            </w:pPr>
+          </w:p>
+        </w:tc>
+        <w:tc>
+          <w:tcPr>
+            <w:tcW w:w="2092" w:type="dxa"/>
+          </w:tcPr>
+          <w:p>
+            <w:pPr>
+              <w:rPr>
+                <w:bCs/>
+                <w:lang w:val="en-US"/>
+              </w:rPr>
+            </w:pPr>
+            <w:r>
+              <w:rPr>
+                <w:color w:val="000000"/>
+                <w:lang w:val="en-US"/>
+              </w:rPr>
+              <w:t>the granted license is not sublicenseable</w:t>
+            </w:r>
+          </w:p>
+        </w:tc>
+      </w:tr>
+    </w:tbl>
+    <w:p>
+      <w:pPr>
+        <w:rPr>
+          <w:lang w:val="en-US"/>
+        </w:rPr>
+      </w:pPr>
+    </w:p>
+    <w:p>
+      <w:pPr>
+        <w:rPr>
+          <w:bCs/>
+          <w:lang w:val="en-US"/>
+        </w:rPr>
+      </w:pPr>
+      <w:r>
+        <w:rPr>
+          <w:lang w:val="en-US"/>
+        </w:rPr>
+        <w:t xml:space="preserve">As some of the used third-party software </w:t>
+      </w:r>
+      <w:r>
+        <w:rPr>
+          <w:lang w:val="en-US"/>
+        </w:rPr>
+        <w:t xml:space="preserve">is </w:t>
+      </w:r>
+      <w:r>
+        <w:rPr>
+          <w:lang w:val="en-US"/>
+        </w:rPr>
+        <w:t xml:space="preserve"> </w:t>
+      </w:r>
+      <w:r>
+        <w:rPr>
+          <w:lang w:val="en-US"/>
+        </w:rPr>
+        <w:t>nonsublicenseable</w:t>
+      </w:r>
+      <w:r>
+        <w:rPr>
+          <w:lang w:val="en-US"/>
+        </w:rPr>
+        <w:t xml:space="preserve">, for instance API.AI, it is not </w:t>
+      </w:r>
+      <w:r>
+        <w:rPr>
+          <w:lang w:val="en-US"/>
+        </w:rPr>
+        <w:t xml:space="preserve">possible to apply a permissive </w:t>
+      </w:r>
+      <w:r>
+        <w:rPr>
+          <w:lang w:val="en-US"/>
+        </w:rPr>
+        <w:t xml:space="preserve">free software </w:t>
+      </w:r>
+      <w:r>
+        <w:rPr>
+          <w:lang w:val="en-US"/>
+        </w:rPr>
+        <w:t xml:space="preserve">license such as </w:t>
+      </w:r>
+      <w:r>
+        <w:rPr>
+          <w:lang w:val="en-US"/>
+        </w:rPr>
+        <w:t xml:space="preserve">Apache License 2.0 or </w:t>
+      </w:r>
+      <w:r>
+        <w:rPr>
+          <w:bCs/>
+          <w:lang w:val="en-US"/>
+        </w:rPr>
+        <w:t>G</w:t>
+      </w:r>
+      <w:r>
+        <w:rPr>
+          <w:bCs/>
+          <w:lang w:val="en-US"/>
+        </w:rPr>
+        <w:t>NU General Public License v2.0</w:t>
+      </w:r>
+      <w:r>
+        <w:rPr>
+          <w:bCs/>
+          <w:lang w:val="en-US"/>
+        </w:rPr>
+        <w:t xml:space="preserve"> to the </w:t>
+      </w:r>
+      <w:r>
+        <w:rPr>
+          <w:bCs/>
+          <w:lang w:val="en-US"/>
+        </w:rPr>
+        <w:t>application</w:t>
+      </w:r>
+      <w:r>
+        <w:rPr>
+          <w:bCs/>
+          <w:lang w:val="en-US"/>
+        </w:rPr>
+        <w:t xml:space="preserve">. </w:t>
+      </w:r>
+      <w:r>
+        <w:rPr>
+          <w:bCs/>
+          <w:lang w:val="en-US"/>
+        </w:rPr>
+        <w:t xml:space="preserve">However, if </w:t>
+      </w:r>
+      <w:r>
+        <w:rPr>
+          <w:bCs/>
+          <w:lang w:val="en-US"/>
+        </w:rPr>
+        <w:t xml:space="preserve">the designed application </w:t>
+      </w:r>
+      <w:r>
+        <w:rPr>
+          <w:bCs/>
+          <w:lang w:val="en-US"/>
+        </w:rPr>
+        <w:t>aims to make</w:t>
+      </w:r>
+      <w:r>
+        <w:rPr>
+          <w:bCs/>
+          <w:lang w:val="en-US"/>
+        </w:rPr>
+        <w:t xml:space="preserve"> </w:t>
+      </w:r>
+      <w:r>
+        <w:rPr>
+          <w:bCs/>
+          <w:lang w:val="en-US"/>
+        </w:rPr>
+        <w:t>profit</w:t>
+      </w:r>
+      <w:r>
+        <w:rPr>
+          <w:bCs/>
+          <w:lang w:val="en-US"/>
+        </w:rPr>
+        <w:t xml:space="preserve">, publishing the application under a free software license is not an option anyway. </w:t>
+      </w:r>
+      <w:r>
+        <w:rPr>
+          <w:bCs/>
+          <w:lang w:val="en-US"/>
+        </w:rPr>
+        <w:t xml:space="preserve">Therefore </w:t>
+      </w:r>
+      <w:r>
+        <w:rPr>
+          <w:bCs/>
+          <w:lang w:val="en-US"/>
+        </w:rPr>
+        <w:t xml:space="preserve">suitable </w:t>
+      </w:r>
+      <w:r>
+        <w:rPr>
+          <w:bCs/>
+          <w:lang w:val="en-US"/>
+        </w:rPr>
+        <w:t xml:space="preserve">terms of </w:t>
+      </w:r>
+      <w:r>
+        <w:rPr>
+          <w:bCs/>
+          <w:lang w:val="en-US"/>
+        </w:rPr>
+        <w:t xml:space="preserve">service need to be designed in order to </w:t>
+      </w:r>
+      <w:r>
+        <w:rPr>
+          <w:bCs/>
+          <w:lang w:val="en-US"/>
+        </w:rPr>
+        <w:t xml:space="preserve">publish the application. </w:t>
+      </w:r>
+    </w:p>
+    <w:p>
+      <w:pPr>
+        <w:rPr>
+          <w:lang w:val="en-US"/>
+        </w:rPr>
+      </w:pPr>
+    </w:p>
+    <w:p>
+      <w:pPr>
+        <w:rPr>
+          <w:rFonts w:asciiTheme="majorHAnsi" w:eastAsiaTheme="majorEastAsia" w:hAnsiTheme="majorHAnsi" w:cstheme="majorBidi"/>
+          <w:color w:val="2E74B5" w:themeColor="accent1" w:themeShade="BF"/>
+          <w:sz w:val="32"/>
+          <w:szCs w:val="32"/>
+          <w:lang w:val="en-US"/>
+        </w:rPr>
+      </w:pPr>
+      <w:r>
+        <w:rPr>
+          <w:rFonts w:asciiTheme="majorHAnsi" w:eastAsiaTheme="majorEastAsia" w:hAnsiTheme="majorHAnsi" w:cstheme="majorBidi"/>
+          <w:color w:val="2E74B5" w:themeColor="accent1" w:themeShade="BF"/>
+          <w:sz w:val="32"/>
+          <w:szCs w:val="32"/>
           <w:lang w:val="en-US"/>
         </w:rPr>
         <w:lastRenderedPageBreak/>
-        <w:pict>
-          <v:shape id="_x0000_i1026" type="#_x0000_t75" style="width:453.25pt;height:280.35pt">
-            <v:imagedata r:id="rId6" o:title="chart"/>
-          </v:shape>
-        </w:pict>
-      </w:r>
-    </w:p>
-    <w:p>
-      <w:pPr>
-        <w:rPr>
+        <w:br w:type="page"/>
+      </w:r>
+    </w:p>
+    <w:p>
+      <w:pPr>
+        <w:rPr>
+          <w:rFonts w:asciiTheme="majorHAnsi" w:eastAsiaTheme="majorEastAsia" w:hAnsiTheme="majorHAnsi" w:cstheme="majorBidi"/>
+          <w:color w:val="2E74B5" w:themeColor="accent1" w:themeShade="BF"/>
+          <w:sz w:val="32"/>
+          <w:szCs w:val="32"/>
           <w:lang w:val="en-US"/>
         </w:rPr>
       </w:pPr>
@@ -2923,6 +6515,120 @@
           <w:lang w:val="en-US"/>
         </w:rPr>
         <w:t>, Ken Schwaber and Jeff Sutherland</w:t>
+      </w:r>
+    </w:p>
+    <w:p>
+      <w:pPr>
+        <w:rPr>
+          <w:rStyle w:val="Hyperlink"/>
+          <w:lang w:val="en-US"/>
+        </w:rPr>
+      </w:pPr>
+      <w:r>
+        <w:rPr>
+          <w:lang w:val="en-US"/>
+        </w:rPr>
+        <w:t xml:space="preserve">[x]: api.ai terms of use </w:t>
+      </w:r>
+      <w:hyperlink r:id="rId10" w:history="1">
+        <w:r>
+          <w:rPr>
+            <w:rStyle w:val="Hyperlink"/>
+            <w:lang w:val="en-US"/>
+          </w:rPr>
+          <w:t>https://api.ai/terms/</w:t>
+        </w:r>
+      </w:hyperlink>
+    </w:p>
+    <w:p>
+      <w:pPr>
+        <w:rPr>
+          <w:bCs/>
+          <w:lang w:val="en-US"/>
+        </w:rPr>
+      </w:pPr>
+      <w:r>
+        <w:rPr>
+          <w:rStyle w:val="Hyperlink"/>
+          <w:lang w:val="en-US"/>
+        </w:rPr>
+        <w:t xml:space="preserve">F: </w:t>
+      </w:r>
+      <w:hyperlink r:id="rId11" w:history="1">
+        <w:r>
+          <w:rPr>
+            <w:rStyle w:val="Hyperlink"/>
+            <w:bCs/>
+            <w:lang w:val="en-US"/>
+          </w:rPr>
+          <w:t>https://developer.foursquare.com/overview/ratelimits</w:t>
+        </w:r>
+      </w:hyperlink>
+    </w:p>
+    <w:p>
+      <w:pPr>
+        <w:rPr>
+          <w:bCs/>
+          <w:lang w:val="en-US"/>
+        </w:rPr>
+      </w:pPr>
+      <w:r>
+        <w:rPr>
+          <w:bCs/>
+          <w:lang w:val="en-US"/>
+        </w:rPr>
+        <w:t xml:space="preserve">H: </w:t>
+      </w:r>
+      <w:hyperlink r:id="rId12" w:history="1">
+        <w:r>
+          <w:rPr>
+            <w:rStyle w:val="Hyperlink"/>
+            <w:bCs/>
+            <w:lang w:val="en-US"/>
+          </w:rPr>
+          <w:t>https://www.heroku.com/pricing</w:t>
+        </w:r>
+      </w:hyperlink>
+    </w:p>
+    <w:p>
+      <w:pPr>
+        <w:rPr>
+          <w:lang w:val="en-US"/>
+        </w:rPr>
+      </w:pPr>
+      <w:r>
+        <w:rPr>
+          <w:lang w:val="en-US"/>
+        </w:rPr>
+        <w:t xml:space="preserve">[O]: </w:t>
+      </w:r>
+      <w:hyperlink r:id="rId13" w:history="1">
+        <w:r>
+          <w:rPr>
+            <w:rStyle w:val="Hyperlink"/>
+            <w:lang w:val="en-US"/>
+          </w:rPr>
+          <w:t>https://opendatacommons.org/licenses/odbl/1.0/</w:t>
+        </w:r>
+      </w:hyperlink>
+    </w:p>
+    <w:p>
+      <w:pPr>
+        <w:rPr>
+          <w:lang w:val="en-US"/>
+        </w:rPr>
+      </w:pPr>
+      <w:r>
+        <w:rPr>
+          <w:lang w:val="en-US"/>
+        </w:rPr>
+        <w:t xml:space="preserve">HS: </w:t>
+      </w:r>
+      <w:r>
+        <w:rPr>
+          <w:lang w:val="en-US"/>
+        </w:rPr>
+        <w:t>https://www.heroku.com/policy/tos</w:t>
       </w:r>
     </w:p>
     <w:sectPr>
@@ -3050,8 +6756,238 @@
       </w:rPr>
     </w:lvl>
   </w:abstractNum>
+  <w:abstractNum w:abstractNumId="1" w15:restartNumberingAfterBreak="0">
+    <w:nsid w:val="51C53835"/>
+    <w:multiLevelType w:val="hybridMultilevel"/>
+    <w:tmpl w:val="5EA8A734"/>
+    <w:lvl w:ilvl="0" w:tplc="BE72CC76">
+      <w:numFmt w:val="bullet"/>
+      <w:lvlText w:val="-"/>
+      <w:lvlJc w:val="left"/>
+      <w:pPr>
+        <w:ind w:left="720" w:hanging="360"/>
+      </w:pPr>
+      <w:rPr>
+        <w:rFonts w:ascii="Calibri" w:eastAsiaTheme="minorHAnsi" w:hAnsi="Calibri" w:cstheme="minorBidi" w:hint="default"/>
+      </w:rPr>
+    </w:lvl>
+    <w:lvl w:ilvl="1" w:tplc="04070003" w:tentative="1">
+      <w:start w:val="1"/>
+      <w:numFmt w:val="bullet"/>
+      <w:lvlText w:val="o"/>
+      <w:lvlJc w:val="left"/>
+      <w:pPr>
+        <w:ind w:left="1440" w:hanging="360"/>
+      </w:pPr>
+      <w:rPr>
+        <w:rFonts w:ascii="Courier New" w:hAnsi="Courier New" w:cs="Courier New" w:hint="default"/>
+      </w:rPr>
+    </w:lvl>
+    <w:lvl w:ilvl="2" w:tplc="04070005" w:tentative="1">
+      <w:start w:val="1"/>
+      <w:numFmt w:val="bullet"/>
+      <w:lvlText w:val=""/>
+      <w:lvlJc w:val="left"/>
+      <w:pPr>
+        <w:ind w:left="2160" w:hanging="360"/>
+      </w:pPr>
+      <w:rPr>
+        <w:rFonts w:ascii="Wingdings" w:hAnsi="Wingdings" w:hint="default"/>
+      </w:rPr>
+    </w:lvl>
+    <w:lvl w:ilvl="3" w:tplc="04070001" w:tentative="1">
+      <w:start w:val="1"/>
+      <w:numFmt w:val="bullet"/>
+      <w:lvlText w:val=""/>
+      <w:lvlJc w:val="left"/>
+      <w:pPr>
+        <w:ind w:left="2880" w:hanging="360"/>
+      </w:pPr>
+      <w:rPr>
+        <w:rFonts w:ascii="Symbol" w:hAnsi="Symbol" w:hint="default"/>
+      </w:rPr>
+    </w:lvl>
+    <w:lvl w:ilvl="4" w:tplc="04070003" w:tentative="1">
+      <w:start w:val="1"/>
+      <w:numFmt w:val="bullet"/>
+      <w:lvlText w:val="o"/>
+      <w:lvlJc w:val="left"/>
+      <w:pPr>
+        <w:ind w:left="3600" w:hanging="360"/>
+      </w:pPr>
+      <w:rPr>
+        <w:rFonts w:ascii="Courier New" w:hAnsi="Courier New" w:cs="Courier New" w:hint="default"/>
+      </w:rPr>
+    </w:lvl>
+    <w:lvl w:ilvl="5" w:tplc="04070005" w:tentative="1">
+      <w:start w:val="1"/>
+      <w:numFmt w:val="bullet"/>
+      <w:lvlText w:val=""/>
+      <w:lvlJc w:val="left"/>
+      <w:pPr>
+        <w:ind w:left="4320" w:hanging="360"/>
+      </w:pPr>
+      <w:rPr>
+        <w:rFonts w:ascii="Wingdings" w:hAnsi="Wingdings" w:hint="default"/>
+      </w:rPr>
+    </w:lvl>
+    <w:lvl w:ilvl="6" w:tplc="04070001" w:tentative="1">
+      <w:start w:val="1"/>
+      <w:numFmt w:val="bullet"/>
+      <w:lvlText w:val=""/>
+      <w:lvlJc w:val="left"/>
+      <w:pPr>
+        <w:ind w:left="5040" w:hanging="360"/>
+      </w:pPr>
+      <w:rPr>
+        <w:rFonts w:ascii="Symbol" w:hAnsi="Symbol" w:hint="default"/>
+      </w:rPr>
+    </w:lvl>
+    <w:lvl w:ilvl="7" w:tplc="04070003" w:tentative="1">
+      <w:start w:val="1"/>
+      <w:numFmt w:val="bullet"/>
+      <w:lvlText w:val="o"/>
+      <w:lvlJc w:val="left"/>
+      <w:pPr>
+        <w:ind w:left="5760" w:hanging="360"/>
+      </w:pPr>
+      <w:rPr>
+        <w:rFonts w:ascii="Courier New" w:hAnsi="Courier New" w:cs="Courier New" w:hint="default"/>
+      </w:rPr>
+    </w:lvl>
+    <w:lvl w:ilvl="8" w:tplc="04070005" w:tentative="1">
+      <w:start w:val="1"/>
+      <w:numFmt w:val="bullet"/>
+      <w:lvlText w:val=""/>
+      <w:lvlJc w:val="left"/>
+      <w:pPr>
+        <w:ind w:left="6480" w:hanging="360"/>
+      </w:pPr>
+      <w:rPr>
+        <w:rFonts w:ascii="Wingdings" w:hAnsi="Wingdings" w:hint="default"/>
+      </w:rPr>
+    </w:lvl>
+  </w:abstractNum>
+  <w:abstractNum w:abstractNumId="2" w15:restartNumberingAfterBreak="0">
+    <w:nsid w:val="6F8A5C8D"/>
+    <w:multiLevelType w:val="hybridMultilevel"/>
+    <w:tmpl w:val="BCC68024"/>
+    <w:lvl w:ilvl="0" w:tplc="3058102C">
+      <w:numFmt w:val="bullet"/>
+      <w:lvlText w:val="-"/>
+      <w:lvlJc w:val="left"/>
+      <w:pPr>
+        <w:ind w:left="720" w:hanging="360"/>
+      </w:pPr>
+      <w:rPr>
+        <w:rFonts w:ascii="Calibri" w:eastAsiaTheme="minorHAnsi" w:hAnsi="Calibri" w:cstheme="minorBidi" w:hint="default"/>
+      </w:rPr>
+    </w:lvl>
+    <w:lvl w:ilvl="1" w:tplc="04070003" w:tentative="1">
+      <w:start w:val="1"/>
+      <w:numFmt w:val="bullet"/>
+      <w:lvlText w:val="o"/>
+      <w:lvlJc w:val="left"/>
+      <w:pPr>
+        <w:ind w:left="1440" w:hanging="360"/>
+      </w:pPr>
+      <w:rPr>
+        <w:rFonts w:ascii="Courier New" w:hAnsi="Courier New" w:cs="Courier New" w:hint="default"/>
+      </w:rPr>
+    </w:lvl>
+    <w:lvl w:ilvl="2" w:tplc="04070005" w:tentative="1">
+      <w:start w:val="1"/>
+      <w:numFmt w:val="bullet"/>
+      <w:lvlText w:val=""/>
+      <w:lvlJc w:val="left"/>
+      <w:pPr>
+        <w:ind w:left="2160" w:hanging="360"/>
+      </w:pPr>
+      <w:rPr>
+        <w:rFonts w:ascii="Wingdings" w:hAnsi="Wingdings" w:hint="default"/>
+      </w:rPr>
+    </w:lvl>
+    <w:lvl w:ilvl="3" w:tplc="04070001" w:tentative="1">
+      <w:start w:val="1"/>
+      <w:numFmt w:val="bullet"/>
+      <w:lvlText w:val=""/>
+      <w:lvlJc w:val="left"/>
+      <w:pPr>
+        <w:ind w:left="2880" w:hanging="360"/>
+      </w:pPr>
+      <w:rPr>
+        <w:rFonts w:ascii="Symbol" w:hAnsi="Symbol" w:hint="default"/>
+      </w:rPr>
+    </w:lvl>
+    <w:lvl w:ilvl="4" w:tplc="04070003" w:tentative="1">
+      <w:start w:val="1"/>
+      <w:numFmt w:val="bullet"/>
+      <w:lvlText w:val="o"/>
+      <w:lvlJc w:val="left"/>
+      <w:pPr>
+        <w:ind w:left="3600" w:hanging="360"/>
+      </w:pPr>
+      <w:rPr>
+        <w:rFonts w:ascii="Courier New" w:hAnsi="Courier New" w:cs="Courier New" w:hint="default"/>
+      </w:rPr>
+    </w:lvl>
+    <w:lvl w:ilvl="5" w:tplc="04070005" w:tentative="1">
+      <w:start w:val="1"/>
+      <w:numFmt w:val="bullet"/>
+      <w:lvlText w:val=""/>
+      <w:lvlJc w:val="left"/>
+      <w:pPr>
+        <w:ind w:left="4320" w:hanging="360"/>
+      </w:pPr>
+      <w:rPr>
+        <w:rFonts w:ascii="Wingdings" w:hAnsi="Wingdings" w:hint="default"/>
+      </w:rPr>
+    </w:lvl>
+    <w:lvl w:ilvl="6" w:tplc="04070001" w:tentative="1">
+      <w:start w:val="1"/>
+      <w:numFmt w:val="bullet"/>
+      <w:lvlText w:val=""/>
+      <w:lvlJc w:val="left"/>
+      <w:pPr>
+        <w:ind w:left="5040" w:hanging="360"/>
+      </w:pPr>
+      <w:rPr>
+        <w:rFonts w:ascii="Symbol" w:hAnsi="Symbol" w:hint="default"/>
+      </w:rPr>
+    </w:lvl>
+    <w:lvl w:ilvl="7" w:tplc="04070003" w:tentative="1">
+      <w:start w:val="1"/>
+      <w:numFmt w:val="bullet"/>
+      <w:lvlText w:val="o"/>
+      <w:lvlJc w:val="left"/>
+      <w:pPr>
+        <w:ind w:left="5760" w:hanging="360"/>
+      </w:pPr>
+      <w:rPr>
+        <w:rFonts w:ascii="Courier New" w:hAnsi="Courier New" w:cs="Courier New" w:hint="default"/>
+      </w:rPr>
+    </w:lvl>
+    <w:lvl w:ilvl="8" w:tplc="04070005" w:tentative="1">
+      <w:start w:val="1"/>
+      <w:numFmt w:val="bullet"/>
+      <w:lvlText w:val=""/>
+      <w:lvlJc w:val="left"/>
+      <w:pPr>
+        <w:ind w:left="6480" w:hanging="360"/>
+      </w:pPr>
+      <w:rPr>
+        <w:rFonts w:ascii="Wingdings" w:hAnsi="Wingdings" w:hint="default"/>
+      </w:rPr>
+    </w:lvl>
+  </w:abstractNum>
   <w:num w:numId="1">
     <w:abstractNumId w:val="0"/>
+  </w:num>
+  <w:num w:numId="2">
+    <w:abstractNumId w:val="2"/>
+  </w:num>
+  <w:num w:numId="3">
+    <w:abstractNumId w:val="1"/>
   </w:num>
 </w:numbering>
 </file>
@@ -3449,6 +7385,7 @@
   <w:style w:type="paragraph" w:default="1" w:styleId="Standard">
     <w:name w:val="Normal"/>
     <w:qFormat/>
+    <w:rsid w:val="000747C2"/>
   </w:style>
   <w:style w:type="paragraph" w:styleId="berschrift1">
     <w:name w:val="heading 1"/>
@@ -3515,10 +7452,32 @@
       <w:szCs w:val="24"/>
     </w:rPr>
   </w:style>
+  <w:style w:type="paragraph" w:styleId="berschrift4">
+    <w:name w:val="heading 4"/>
+    <w:basedOn w:val="Standard"/>
+    <w:next w:val="Standard"/>
+    <w:link w:val="berschrift4Zchn"/>
+    <w:uiPriority w:val="9"/>
+    <w:semiHidden/>
+    <w:unhideWhenUsed/>
+    <w:qFormat/>
+    <w:rsid w:val="00012BBC"/>
+    <w:pPr>
+      <w:keepNext/>
+      <w:keepLines/>
+      <w:spacing w:before="40" w:after="0"/>
+      <w:outlineLvl w:val="3"/>
+    </w:pPr>
+    <w:rPr>
+      <w:rFonts w:asciiTheme="majorHAnsi" w:eastAsiaTheme="majorEastAsia" w:hAnsiTheme="majorHAnsi" w:cstheme="majorBidi"/>
+      <w:i/>
+      <w:iCs/>
+      <w:color w:val="2E74B5" w:themeColor="accent1" w:themeShade="BF"/>
+    </w:rPr>
+  </w:style>
   <w:style w:type="character" w:default="1" w:styleId="Absatz-Standardschriftart">
     <w:name w:val="Default Paragraph Font"/>
     <w:uiPriority w:val="1"/>
-    <w:semiHidden/>
     <w:unhideWhenUsed/>
   </w:style>
   <w:style w:type="table" w:default="1" w:styleId="NormaleTabelle">
@@ -3583,7 +7542,6 @@
     <w:name w:val="Hyperlink"/>
     <w:basedOn w:val="Absatz-Standardschriftart"/>
     <w:uiPriority w:val="99"/>
-    <w:semiHidden/>
     <w:unhideWhenUsed/>
     <w:rsid w:val="007A6627"/>
     <w:rPr>
@@ -3602,6 +7560,174 @@
       <w:color w:val="1F4D78" w:themeColor="accent1" w:themeShade="7F"/>
       <w:sz w:val="24"/>
       <w:szCs w:val="24"/>
+    </w:rPr>
+  </w:style>
+  <w:style w:type="character" w:customStyle="1" w:styleId="quick-answer-content">
+    <w:name w:val="quick-answer-content"/>
+    <w:basedOn w:val="Absatz-Standardschriftart"/>
+    <w:rsid w:val="00132E31"/>
+  </w:style>
+  <w:style w:type="character" w:styleId="Fett">
+    <w:name w:val="Strong"/>
+    <w:basedOn w:val="Absatz-Standardschriftart"/>
+    <w:uiPriority w:val="22"/>
+    <w:qFormat/>
+    <w:rsid w:val="00132E31"/>
+    <w:rPr>
+      <w:b/>
+      <w:bCs/>
+    </w:rPr>
+  </w:style>
+  <w:style w:type="table" w:styleId="Tabellenraster">
+    <w:name w:val="Table Grid"/>
+    <w:basedOn w:val="NormaleTabelle"/>
+    <w:uiPriority w:val="39"/>
+    <w:rsid w:val="00511681"/>
+    <w:pPr>
+      <w:spacing w:after="0" w:line="240" w:lineRule="auto"/>
+    </w:pPr>
+    <w:tblPr>
+      <w:tblBorders>
+        <w:top w:val="single" w:sz="4" w:space="0" w:color="auto"/>
+        <w:left w:val="single" w:sz="4" w:space="0" w:color="auto"/>
+        <w:bottom w:val="single" w:sz="4" w:space="0" w:color="auto"/>
+        <w:right w:val="single" w:sz="4" w:space="0" w:color="auto"/>
+        <w:insideH w:val="single" w:sz="4" w:space="0" w:color="auto"/>
+        <w:insideV w:val="single" w:sz="4" w:space="0" w:color="auto"/>
+      </w:tblBorders>
+    </w:tblPr>
+  </w:style>
+  <w:style w:type="paragraph" w:styleId="KeinLeerraum">
+    <w:name w:val="No Spacing"/>
+    <w:uiPriority w:val="1"/>
+    <w:qFormat/>
+    <w:rsid w:val="0087363A"/>
+    <w:pPr>
+      <w:spacing w:after="0" w:line="240" w:lineRule="auto"/>
+    </w:pPr>
+  </w:style>
+  <w:style w:type="character" w:customStyle="1" w:styleId="berschrift4Zchn">
+    <w:name w:val="Überschrift 4 Zchn"/>
+    <w:basedOn w:val="Absatz-Standardschriftart"/>
+    <w:link w:val="berschrift4"/>
+    <w:uiPriority w:val="9"/>
+    <w:semiHidden/>
+    <w:rsid w:val="00012BBC"/>
+    <w:rPr>
+      <w:rFonts w:asciiTheme="majorHAnsi" w:eastAsiaTheme="majorEastAsia" w:hAnsiTheme="majorHAnsi" w:cstheme="majorBidi"/>
+      <w:i/>
+      <w:iCs/>
+      <w:color w:val="2E74B5" w:themeColor="accent1" w:themeShade="BF"/>
+    </w:rPr>
+  </w:style>
+  <w:style w:type="character" w:styleId="BesuchterHyperlink">
+    <w:name w:val="FollowedHyperlink"/>
+    <w:basedOn w:val="Absatz-Standardschriftart"/>
+    <w:uiPriority w:val="99"/>
+    <w:semiHidden/>
+    <w:unhideWhenUsed/>
+    <w:rsid w:val="00CA08C9"/>
+    <w:rPr>
+      <w:color w:val="954F72" w:themeColor="followedHyperlink"/>
+      <w:u w:val="single"/>
+    </w:rPr>
+  </w:style>
+  <w:style w:type="character" w:styleId="Kommentarzeichen">
+    <w:name w:val="annotation reference"/>
+    <w:basedOn w:val="Absatz-Standardschriftart"/>
+    <w:uiPriority w:val="99"/>
+    <w:semiHidden/>
+    <w:unhideWhenUsed/>
+    <w:rsid w:val="00300DD0"/>
+    <w:rPr>
+      <w:sz w:val="16"/>
+      <w:szCs w:val="16"/>
+    </w:rPr>
+  </w:style>
+  <w:style w:type="paragraph" w:styleId="Kommentartext">
+    <w:name w:val="annotation text"/>
+    <w:basedOn w:val="Standard"/>
+    <w:link w:val="KommentartextZchn"/>
+    <w:uiPriority w:val="99"/>
+    <w:semiHidden/>
+    <w:unhideWhenUsed/>
+    <w:rsid w:val="00300DD0"/>
+    <w:pPr>
+      <w:spacing w:line="240" w:lineRule="auto"/>
+    </w:pPr>
+    <w:rPr>
+      <w:sz w:val="20"/>
+      <w:szCs w:val="20"/>
+    </w:rPr>
+  </w:style>
+  <w:style w:type="character" w:customStyle="1" w:styleId="KommentartextZchn">
+    <w:name w:val="Kommentartext Zchn"/>
+    <w:basedOn w:val="Absatz-Standardschriftart"/>
+    <w:link w:val="Kommentartext"/>
+    <w:uiPriority w:val="99"/>
+    <w:semiHidden/>
+    <w:rsid w:val="00300DD0"/>
+    <w:rPr>
+      <w:sz w:val="20"/>
+      <w:szCs w:val="20"/>
+    </w:rPr>
+  </w:style>
+  <w:style w:type="paragraph" w:styleId="Kommentarthema">
+    <w:name w:val="annotation subject"/>
+    <w:basedOn w:val="Kommentartext"/>
+    <w:next w:val="Kommentartext"/>
+    <w:link w:val="KommentarthemaZchn"/>
+    <w:uiPriority w:val="99"/>
+    <w:semiHidden/>
+    <w:unhideWhenUsed/>
+    <w:rsid w:val="00300DD0"/>
+    <w:rPr>
+      <w:b/>
+      <w:bCs/>
+    </w:rPr>
+  </w:style>
+  <w:style w:type="character" w:customStyle="1" w:styleId="KommentarthemaZchn">
+    <w:name w:val="Kommentarthema Zchn"/>
+    <w:basedOn w:val="KommentartextZchn"/>
+    <w:link w:val="Kommentarthema"/>
+    <w:uiPriority w:val="99"/>
+    <w:semiHidden/>
+    <w:rsid w:val="00300DD0"/>
+    <w:rPr>
+      <w:b/>
+      <w:bCs/>
+      <w:sz w:val="20"/>
+      <w:szCs w:val="20"/>
+    </w:rPr>
+  </w:style>
+  <w:style w:type="paragraph" w:styleId="Sprechblasentext">
+    <w:name w:val="Balloon Text"/>
+    <w:basedOn w:val="Standard"/>
+    <w:link w:val="SprechblasentextZchn"/>
+    <w:uiPriority w:val="99"/>
+    <w:semiHidden/>
+    <w:unhideWhenUsed/>
+    <w:rsid w:val="00300DD0"/>
+    <w:pPr>
+      <w:spacing w:after="0" w:line="240" w:lineRule="auto"/>
+    </w:pPr>
+    <w:rPr>
+      <w:rFonts w:ascii="Segoe UI" w:hAnsi="Segoe UI" w:cs="Segoe UI"/>
+      <w:sz w:val="18"/>
+      <w:szCs w:val="18"/>
+    </w:rPr>
+  </w:style>
+  <w:style w:type="character" w:customStyle="1" w:styleId="SprechblasentextZchn">
+    <w:name w:val="Sprechblasentext Zchn"/>
+    <w:basedOn w:val="Absatz-Standardschriftart"/>
+    <w:link w:val="Sprechblasentext"/>
+    <w:uiPriority w:val="99"/>
+    <w:semiHidden/>
+    <w:rsid w:val="00300DD0"/>
+    <w:rPr>
+      <w:rFonts w:ascii="Segoe UI" w:hAnsi="Segoe UI" w:cs="Segoe UI"/>
+      <w:sz w:val="18"/>
+      <w:szCs w:val="18"/>
     </w:rPr>
   </w:style>
 </w:styles>

</xml_diff>